<commit_message>
some advise added if the credentials expire.
</commit_message>
<xml_diff>
--- a/doc/tYoutubeAnalyticsInput.docx
+++ b/doc/tYoutubeAnalyticsInput.docx
@@ -1,6 +1,6 @@
 
 <file path=word/document.xml><?xml version="1.0" encoding="utf-8"?>
-<w:document xmlns:wpc="http://schemas.microsoft.com/office/word/2010/wordprocessingCanvas" xmlns:mo="http://schemas.microsoft.com/office/mac/office/2008/main" xmlns:mc="http://schemas.openxmlformats.org/markup-compatibility/2006" xmlns:mv="urn:schemas-microsoft-com:mac:vml" xmlns:o="urn:schemas-microsoft-com:office:office" xmlns:r="http://schemas.openxmlformats.org/officeDocument/2006/relationships" xmlns:m="http://schemas.openxmlformats.org/officeDocument/2006/math" xmlns:v="urn:schemas-microsoft-com:vml" xmlns:wp14="http://schemas.microsoft.com/office/word/2010/wordprocessingDrawing" xmlns:wp="http://schemas.openxmlformats.org/drawingml/2006/wordprocessingDrawing" xmlns:w10="urn:schemas-microsoft-com:office:word" xmlns:w="http://schemas.openxmlformats.org/wordprocessingml/2006/main" xmlns:w14="http://schemas.microsoft.com/office/word/2010/wordml" xmlns:wpg="http://schemas.microsoft.com/office/word/2010/wordprocessingGroup" xmlns:wpi="http://schemas.microsoft.com/office/word/2010/wordprocessingInk" xmlns:wne="http://schemas.microsoft.com/office/word/2006/wordml" xmlns:wps="http://schemas.microsoft.com/office/word/2010/wordprocessingShape" mc:Ignorable="w14 wp14">
+<w:document xmlns:wpc="http://schemas.microsoft.com/office/word/2010/wordprocessingCanvas" xmlns:mo="http://schemas.microsoft.com/office/mac/office/2008/main" xmlns:mc="http://schemas.openxmlformats.org/markup-compatibility/2006" xmlns:mv="urn:schemas-microsoft-com:mac:vml" xmlns:o="urn:schemas-microsoft-com:office:office" xmlns:r="http://schemas.openxmlformats.org/officeDocument/2006/relationships" xmlns:m="http://schemas.openxmlformats.org/officeDocument/2006/math" xmlns:v="urn:schemas-microsoft-com:vml" xmlns:wp14="http://schemas.microsoft.com/office/word/2010/wordprocessingDrawing" xmlns:wp="http://schemas.openxmlformats.org/drawingml/2006/wordprocessingDrawing" xmlns:w10="urn:schemas-microsoft-com:office:word" xmlns:w="http://schemas.openxmlformats.org/wordprocessingml/2006/main" xmlns:w14="http://schemas.microsoft.com/office/word/2010/wordml" xmlns:w15="http://schemas.microsoft.com/office/word/2012/wordml" xmlns:wpg="http://schemas.microsoft.com/office/word/2010/wordprocessingGroup" xmlns:wpi="http://schemas.microsoft.com/office/word/2010/wordprocessingInk" xmlns:wne="http://schemas.microsoft.com/office/word/2006/wordml" xmlns:wps="http://schemas.microsoft.com/office/word/2010/wordprocessingShape" mc:Ignorable="w14 w15 wp14">
   <w:background w:color="FFFFFF"/>
   <w:body>
     <w:p>
@@ -16,7 +16,7 @@
       <w:r>
         <w:rPr>
           <w:noProof/>
-          <w:lang w:val="en-GB"/>
+          <w:lang w:eastAsia="en-US"/>
         </w:rPr>
         <w:drawing>
           <wp:inline distT="0" distB="0" distL="0" distR="0" wp14:anchorId="102F396B" wp14:editId="7EBA7F95">
@@ -34,7 +34,7 @@
                     <pic:cNvPicPr/>
                   </pic:nvPicPr>
                   <pic:blipFill>
-                    <a:blip r:embed="rId8">
+                    <a:blip r:embed="rId7">
                       <a:extLst>
                         <a:ext uri="{28A0092B-C50C-407E-A947-70E740481C1C}">
                           <a14:useLocalDpi xmlns:a14="http://schemas.microsoft.com/office/drawing/2010/main" val="0"/>
@@ -66,8 +66,6 @@
         </w:rPr>
         <w:t xml:space="preserve">   </w:t>
       </w:r>
-      <w:proofErr w:type="spellStart"/>
-      <w:proofErr w:type="gramStart"/>
       <w:r>
         <w:rPr>
           <w:b/>
@@ -79,8 +77,6 @@
         </w:rPr>
         <w:t>tYoutubeAnalyticsInput</w:t>
       </w:r>
-      <w:proofErr w:type="spellEnd"/>
-      <w:proofErr w:type="gramEnd"/>
       <w:r>
         <w:rPr>
           <w:b/>
@@ -94,7 +90,7 @@
     </w:p>
     <w:p>
       <w:pPr>
-        <w:pStyle w:val="berschrift1"/>
+        <w:pStyle w:val="Heading1"/>
         <w:rPr>
           <w:lang w:val="en-GB"/>
         </w:rPr>
@@ -136,26 +132,12 @@
         <w:rPr>
           <w:lang w:val="en-GB"/>
         </w:rPr>
-        <w:t xml:space="preserve">The most recent API causes a bit cumbersome handling for the authorization because YouTube does not allow the usage of service accounts. Therefore it is only possible to authorize with personal credentials and not with a technical account (like service accounts) and it is unfortunately necessary to run the job first time in the studio because the fist authorization requires </w:t>
-      </w:r>
-      <w:proofErr w:type="gramStart"/>
-      <w:r>
-        <w:rPr>
-          <w:lang w:val="en-GB"/>
-        </w:rPr>
-        <w:t>a</w:t>
-      </w:r>
-      <w:proofErr w:type="gramEnd"/>
-      <w:r>
-        <w:rPr>
-          <w:lang w:val="en-GB"/>
-        </w:rPr>
-        <w:t xml:space="preserve"> interaction with the browser.</w:t>
-      </w:r>
-    </w:p>
-    <w:p>
-      <w:pPr>
-        <w:pStyle w:val="berschrift1"/>
+        <w:t>The most recent API causes a bit cumbersome handling for the authorization because YouTube does not allow the usage of service accounts. Therefore it is only possible to authorize with personal credentials and not with a technical account (like service accounts) and it is unfortunately necessary to run the job first time in the studio because the fist authorization requires a interaction with the browser.</w:t>
+      </w:r>
+    </w:p>
+    <w:p>
+      <w:pPr>
+        <w:pStyle w:val="Heading1"/>
         <w:rPr>
           <w:lang w:val="en-GB"/>
         </w:rPr>
@@ -202,7 +184,7 @@
     </w:p>
     <w:p>
       <w:pPr>
-        <w:pStyle w:val="berschrift1"/>
+        <w:pStyle w:val="Heading1"/>
         <w:rPr>
           <w:lang w:val="en-GB"/>
         </w:rPr>
@@ -241,7 +223,7 @@
     </w:p>
     <w:p>
       <w:pPr>
-        <w:pStyle w:val="Listenabsatz"/>
+        <w:pStyle w:val="ListParagraph"/>
         <w:numPr>
           <w:ilvl w:val="0"/>
           <w:numId w:val="4"/>
@@ -265,7 +247,7 @@
     </w:p>
     <w:p>
       <w:pPr>
-        <w:pStyle w:val="Listenabsatz"/>
+        <w:pStyle w:val="ListParagraph"/>
         <w:numPr>
           <w:ilvl w:val="0"/>
           <w:numId w:val="4"/>
@@ -283,7 +265,7 @@
     </w:p>
     <w:p>
       <w:pPr>
-        <w:pStyle w:val="Listenabsatz"/>
+        <w:pStyle w:val="ListParagraph"/>
         <w:numPr>
           <w:ilvl w:val="0"/>
           <w:numId w:val="4"/>
@@ -301,7 +283,7 @@
     </w:p>
     <w:p>
       <w:pPr>
-        <w:pStyle w:val="Listenabsatz"/>
+        <w:pStyle w:val="ListParagraph"/>
         <w:numPr>
           <w:ilvl w:val="0"/>
           <w:numId w:val="4"/>
@@ -386,10 +368,10 @@
           <w:lang w:val="en-GB"/>
         </w:rPr>
       </w:pPr>
-      <w:hyperlink r:id="rId9" w:history="1">
+      <w:hyperlink r:id="rId8" w:history="1">
         <w:r>
           <w:rPr>
-            <w:rStyle w:val="Link"/>
+            <w:rStyle w:val="Hyperlink"/>
             <w:color w:val="3366FF"/>
             <w:u w:val="single"/>
             <w:lang w:val="en-GB"/>
@@ -460,10 +442,10 @@
           <w:lang w:val="en-GB"/>
         </w:rPr>
       </w:pPr>
-      <w:hyperlink r:id="rId10" w:history="1">
+      <w:hyperlink r:id="rId9" w:history="1">
         <w:r>
           <w:rPr>
-            <w:rStyle w:val="Link"/>
+            <w:rStyle w:val="Hyperlink"/>
             <w:color w:val="3366FF"/>
             <w:u w:val="single"/>
             <w:lang w:val="en-GB"/>
@@ -555,7 +537,7 @@
       <w:r>
         <w:rPr>
           <w:noProof/>
-          <w:lang w:val="en-GB"/>
+          <w:lang w:eastAsia="en-US"/>
         </w:rPr>
         <w:drawing>
           <wp:inline distT="0" distB="0" distL="0" distR="0" wp14:anchorId="6C217E1E" wp14:editId="11E21A4B">
@@ -573,7 +555,7 @@
                     <pic:cNvPicPr/>
                   </pic:nvPicPr>
                   <pic:blipFill>
-                    <a:blip r:embed="rId11">
+                    <a:blip r:embed="rId10">
                       <a:extLst>
                         <a:ext uri="{28A0092B-C50C-407E-A947-70E740481C1C}">
                           <a14:useLocalDpi xmlns:a14="http://schemas.microsoft.com/office/drawing/2010/main" val="0"/>
@@ -661,7 +643,7 @@
       <w:r>
         <w:rPr>
           <w:noProof/>
-          <w:lang w:val="de-DE"/>
+          <w:lang w:eastAsia="en-US"/>
         </w:rPr>
         <w:drawing>
           <wp:inline distT="0" distB="0" distL="0" distR="0" wp14:anchorId="240C753E" wp14:editId="1F98C75D">
@@ -679,7 +661,7 @@
                     <pic:cNvPicPr/>
                   </pic:nvPicPr>
                   <pic:blipFill>
-                    <a:blip r:embed="rId12">
+                    <a:blip r:embed="rId11">
                       <a:extLst>
                         <a:ext uri="{28A0092B-C50C-407E-A947-70E740481C1C}">
                           <a14:useLocalDpi xmlns:a14="http://schemas.microsoft.com/office/drawing/2010/main" val="0"/>
@@ -729,7 +711,21 @@
         <w:rPr>
           <w:lang w:val="en-GB"/>
         </w:rPr>
-        <w:t xml:space="preserve"> and save it in a folder where your have write access and the folder it self cannot be a link (because later the API will set the permissions to this folder)</w:t>
+        <w:t xml:space="preserve"> an</w:t>
+      </w:r>
+      <w:r>
+        <w:rPr>
+          <w:lang w:val="en-GB"/>
+        </w:rPr>
+        <w:t>d save it in a folder where you (or the user running the job) have</w:t>
+      </w:r>
+      <w:bookmarkStart w:id="0" w:name="_GoBack"/>
+      <w:bookmarkEnd w:id="0"/>
+      <w:r>
+        <w:rPr>
+          <w:lang w:val="en-GB"/>
+        </w:rPr>
+        <w:t xml:space="preserve"> write access and the folder it self cannot be a link (because later the API will set the permissions to this folder)</w:t>
       </w:r>
     </w:p>
     <w:p>
@@ -755,16 +751,16 @@
     <w:p>
       <w:pPr>
         <w:rPr>
-          <w:rStyle w:val="Link"/>
+          <w:rStyle w:val="Hyperlink"/>
           <w:color w:val="3366FF"/>
           <w:u w:val="single"/>
           <w:lang w:val="en-GB"/>
         </w:rPr>
       </w:pPr>
-      <w:hyperlink r:id="rId13" w:history="1">
+      <w:hyperlink r:id="rId12" w:history="1">
         <w:r>
           <w:rPr>
-            <w:rStyle w:val="Link"/>
+            <w:rStyle w:val="Hyperlink"/>
             <w:color w:val="3366FF"/>
             <w:u w:val="single"/>
             <w:lang w:val="en-GB"/>
@@ -776,7 +772,7 @@
     <w:p>
       <w:pPr>
         <w:rPr>
-          <w:rStyle w:val="Link"/>
+          <w:rStyle w:val="Hyperlink"/>
           <w:color w:val="3366FF"/>
           <w:u w:val="single"/>
           <w:lang w:val="en-GB"/>
@@ -786,13 +782,30 @@
     <w:p>
       <w:pPr>
         <w:rPr>
-          <w:rStyle w:val="Link"/>
-          <w:lang w:val="en-GB"/>
-        </w:rPr>
-      </w:pPr>
-      <w:r>
-        <w:rPr>
-          <w:rStyle w:val="Link"/>
+          <w:rStyle w:val="Hyperlink"/>
+          <w:b/>
+          <w:lang w:val="en-GB"/>
+        </w:rPr>
+      </w:pPr>
+      <w:r>
+        <w:rPr>
+          <w:rStyle w:val="Hyperlink"/>
+          <w:b/>
+          <w:lang w:val="en-GB"/>
+        </w:rPr>
+        <w:t>Manual approval of the API access</w:t>
+      </w:r>
+    </w:p>
+    <w:p>
+      <w:pPr>
+        <w:rPr>
+          <w:rStyle w:val="Hyperlink"/>
+          <w:lang w:val="en-GB"/>
+        </w:rPr>
+      </w:pPr>
+      <w:r>
+        <w:rPr>
+          <w:rStyle w:val="Hyperlink"/>
           <w:lang w:val="en-GB"/>
         </w:rPr>
         <w:t>You have to start a job using this credentials at first in a studio or any environment with a default browser.</w:t>
@@ -801,36 +814,94 @@
     <w:p>
       <w:pPr>
         <w:rPr>
-          <w:rStyle w:val="Link"/>
-          <w:lang w:val="en-GB"/>
-        </w:rPr>
-      </w:pPr>
-      <w:r>
-        <w:rPr>
-          <w:rStyle w:val="Link"/>
-          <w:lang w:val="en-GB"/>
-        </w:rPr>
-        <w:t xml:space="preserve">Because YouTube does not allow service accounts, the application needs manually approval to get access to the analytics data. The successfully created token will be saved by the component into a sub-directory + file in the directory of the json secret file. </w:t>
-      </w:r>
-    </w:p>
-    <w:p>
-      <w:pPr>
-        <w:rPr>
-          <w:rStyle w:val="Link"/>
-          <w:lang w:val="en-GB"/>
-        </w:rPr>
-      </w:pPr>
-    </w:p>
-    <w:p>
-      <w:pPr>
-        <w:rPr>
-          <w:rStyle w:val="Link"/>
-          <w:lang w:val="en-GB"/>
-        </w:rPr>
-      </w:pPr>
-      <w:r>
-        <w:rPr>
-          <w:rStyle w:val="Link"/>
+          <w:rStyle w:val="Hyperlink"/>
+          <w:lang w:val="en-GB"/>
+        </w:rPr>
+      </w:pPr>
+      <w:r>
+        <w:rPr>
+          <w:rStyle w:val="Hyperlink"/>
+          <w:lang w:val="en-GB"/>
+        </w:rPr>
+        <w:t>Because Yout</w:t>
+      </w:r>
+      <w:r>
+        <w:rPr>
+          <w:rStyle w:val="Hyperlink"/>
+          <w:lang w:val="en-GB"/>
+        </w:rPr>
+        <w:t xml:space="preserve">ube does not allow service accounts, the application needs manually approval to get access to the analytics data. </w:t>
+      </w:r>
+      <w:r>
+        <w:rPr>
+          <w:rStyle w:val="Hyperlink"/>
+          <w:lang w:val="en-GB"/>
+        </w:rPr>
+        <w:t xml:space="preserve">The job will start the browser and shows an approval page where you have to accept the access to your Youtube account by your job application. </w:t>
+      </w:r>
+    </w:p>
+    <w:p>
+      <w:pPr>
+        <w:rPr>
+          <w:rStyle w:val="Hyperlink"/>
+          <w:lang w:val="en-GB"/>
+        </w:rPr>
+      </w:pPr>
+      <w:r>
+        <w:rPr>
+          <w:rStyle w:val="Hyperlink"/>
+          <w:lang w:val="en-GB"/>
+        </w:rPr>
+        <w:t xml:space="preserve">Take care you close the browser after sucessefully approved the access because the components </w:t>
+      </w:r>
+      <w:r>
+        <w:rPr>
+          <w:rStyle w:val="Hyperlink"/>
+          <w:lang w:val="en-GB"/>
+        </w:rPr>
+        <w:t>wait</w:t>
+      </w:r>
+      <w:r>
+        <w:rPr>
+          <w:rStyle w:val="Hyperlink"/>
+          <w:lang w:val="en-GB"/>
+        </w:rPr>
+        <w:t xml:space="preserve"> for the end of the browser process.</w:t>
+      </w:r>
+    </w:p>
+    <w:p>
+      <w:pPr>
+        <w:rPr>
+          <w:rStyle w:val="Hyperlink"/>
+          <w:lang w:val="en-GB"/>
+        </w:rPr>
+      </w:pPr>
+      <w:r>
+        <w:rPr>
+          <w:rStyle w:val="Hyperlink"/>
+          <w:lang w:val="en-GB"/>
+        </w:rPr>
+        <w:t xml:space="preserve">The successfully created token will be saved by the component into a sub-directory + file in the directory of the json secret file. </w:t>
+      </w:r>
+    </w:p>
+    <w:p>
+      <w:pPr>
+        <w:rPr>
+          <w:rStyle w:val="Hyperlink"/>
+          <w:lang w:val="en-GB"/>
+        </w:rPr>
+      </w:pPr>
+    </w:p>
+    <w:p>
+      <w:pPr>
+        <w:rPr>
+          <w:rStyle w:val="Hyperlink"/>
+          <w:lang w:val="en-GB"/>
+        </w:rPr>
+      </w:pPr>
+      <w:r>
+        <w:rPr>
+          <w:rStyle w:val="Hyperlink"/>
           <w:lang w:val="en-GB"/>
         </w:rPr>
         <w:t>Here an example:</w:t>
@@ -839,12 +910,10 @@
     <w:p>
       <w:pPr>
         <w:rPr>
-          <w:rStyle w:val="Link"/>
-          <w:lang w:val="en-GB"/>
-        </w:rPr>
-      </w:pPr>
-      <w:bookmarkStart w:id="0" w:name="_GoBack"/>
-      <w:bookmarkEnd w:id="0"/>
+          <w:rStyle w:val="Hyperlink"/>
+          <w:lang w:val="en-GB"/>
+        </w:rPr>
+      </w:pPr>
     </w:p>
     <w:p>
       <w:pPr>
@@ -855,7 +924,7 @@
       <w:r>
         <w:rPr>
           <w:noProof/>
-          <w:lang w:val="en-GB"/>
+          <w:lang w:eastAsia="en-US"/>
         </w:rPr>
         <w:drawing>
           <wp:inline distT="0" distB="0" distL="0" distR="0" wp14:anchorId="3046F862" wp14:editId="400BDC45">
@@ -873,7 +942,7 @@
                     <pic:cNvPicPr/>
                   </pic:nvPicPr>
                   <pic:blipFill>
-                    <a:blip r:embed="rId14">
+                    <a:blip r:embed="rId13">
                       <a:extLst>
                         <a:ext uri="{28A0092B-C50C-407E-A947-70E740481C1C}">
                           <a14:useLocalDpi xmlns:a14="http://schemas.microsoft.com/office/drawing/2010/main" val="0"/>
@@ -921,32 +990,31 @@
           <w:bCs/>
           <w:lang w:val="en-GB"/>
         </w:rPr>
-        <w:t>The json file was downloaded from the Google API console and the directory and file “</w:t>
-      </w:r>
-      <w:proofErr w:type="spellStart"/>
-      <w:r>
+        <w:t>The json file was downloaded from the Google API console and the directory and file “StoredCredential” are created by the component.</w:t>
+      </w:r>
+    </w:p>
+    <w:p>
+      <w:pPr>
         <w:rPr>
           <w:bCs/>
           <w:lang w:val="en-GB"/>
         </w:rPr>
-        <w:t>StoredCredential</w:t>
-      </w:r>
-      <w:proofErr w:type="spellEnd"/>
-      <w:r>
+      </w:pPr>
+    </w:p>
+    <w:p>
+      <w:pPr>
         <w:rPr>
           <w:bCs/>
           <w:lang w:val="en-GB"/>
         </w:rPr>
-        <w:t>” are created by the component.</w:t>
-      </w:r>
-    </w:p>
-    <w:p>
-      <w:pPr>
+      </w:pPr>
+      <w:r>
         <w:rPr>
           <w:bCs/>
           <w:lang w:val="en-GB"/>
         </w:rPr>
-      </w:pPr>
+        <w:t>It is not necessary to do this for every job you have, it is only necessary to run the approval process once and as the result you get that directory + file.</w:t>
+      </w:r>
     </w:p>
     <w:p>
       <w:pPr>
@@ -960,7 +1028,7 @@
           <w:bCs/>
           <w:lang w:val="en-GB"/>
         </w:rPr>
-        <w:t>It is not necessary to do this for every job you have, it is only necessary to run the approval process once and as the result you get that directory + file.</w:t>
+        <w:t>This directory will always be searched in the directory of the json secret file. You can move all at any place as long your job points to the json secret file. This is important to be able to set such jobs productive.</w:t>
       </w:r>
     </w:p>
     <w:p>
@@ -983,7 +1051,7 @@
           <w:bCs/>
           <w:lang w:val="en-GB"/>
         </w:rPr>
-        <w:t>This directory will always be searched in the directory of the json secret file. You can move all at any place as long your job points to the json secret file. This is important to be able to set such jobs productive.</w:t>
+        <w:t>If you encounter later bad request errors, please delete this created directory and start the manual approval of the API acces again. The stored credentials will expire.</w:t>
       </w:r>
     </w:p>
     <w:p>
@@ -991,41 +1059,28 @@
         <w:widowControl/>
         <w:suppressAutoHyphens w:val="0"/>
         <w:rPr>
+          <w:b/>
+          <w:lang w:val="en-GB"/>
+        </w:rPr>
+      </w:pPr>
+      <w:r>
+        <w:rPr>
           <w:bCs/>
           <w:lang w:val="en-GB"/>
         </w:rPr>
-      </w:pPr>
-      <w:r>
-        <w:rPr>
-          <w:bCs/>
-          <w:lang w:val="en-GB"/>
-        </w:rPr>
         <w:br w:type="page"/>
       </w:r>
-    </w:p>
-    <w:p>
-      <w:pPr>
-        <w:rPr>
-          <w:bCs/>
-          <w:lang w:val="en-GB"/>
-        </w:rPr>
-      </w:pPr>
-    </w:p>
-    <w:p>
-      <w:pPr>
-        <w:pStyle w:val="berschrift1"/>
-        <w:rPr>
-          <w:lang w:val="en-GB"/>
-        </w:rPr>
-      </w:pPr>
-      <w:r>
-        <w:rPr>
-          <w:lang w:val="en-GB"/>
-        </w:rPr>
+      <w:r>
+        <w:rPr>
+          <w:b/>
+          <w:lang w:val="en-GB"/>
+        </w:rPr>
+        <w:lastRenderedPageBreak/>
         <w:t>Par</w:t>
       </w:r>
       <w:r>
         <w:rPr>
+          <w:b/>
           <w:lang w:val="en-GB"/>
         </w:rPr>
         <w:t>ameters</w:t>
@@ -1366,30 +1421,8 @@
               <w:rPr>
                 <w:lang w:val="en-GB"/>
               </w:rPr>
-              <w:t xml:space="preserve">Start date as String with the pattern </w:t>
+              <w:t>Start date as String with the pattern yyyy-MM-dd</w:t>
             </w:r>
-            <w:proofErr w:type="spellStart"/>
-            <w:r>
-              <w:rPr>
-                <w:lang w:val="en-GB"/>
-              </w:rPr>
-              <w:t>yyyy</w:t>
-            </w:r>
-            <w:proofErr w:type="spellEnd"/>
-            <w:r>
-              <w:rPr>
-                <w:lang w:val="en-GB"/>
-              </w:rPr>
-              <w:t>-MM-</w:t>
-            </w:r>
-            <w:proofErr w:type="spellStart"/>
-            <w:r>
-              <w:rPr>
-                <w:lang w:val="en-GB"/>
-              </w:rPr>
-              <w:t>dd</w:t>
-            </w:r>
-            <w:proofErr w:type="spellEnd"/>
           </w:p>
         </w:tc>
       </w:tr>
@@ -1439,30 +1472,8 @@
               <w:rPr>
                 <w:lang w:val="en-GB"/>
               </w:rPr>
-              <w:t xml:space="preserve">End date as Strung with the pattern </w:t>
+              <w:t>End date as Strung with the pattern yyyy-MM-dd</w:t>
             </w:r>
-            <w:proofErr w:type="spellStart"/>
-            <w:r>
-              <w:rPr>
-                <w:lang w:val="en-GB"/>
-              </w:rPr>
-              <w:t>yyyy</w:t>
-            </w:r>
-            <w:proofErr w:type="spellEnd"/>
-            <w:r>
-              <w:rPr>
-                <w:lang w:val="en-GB"/>
-              </w:rPr>
-              <w:t>-MM-</w:t>
-            </w:r>
-            <w:proofErr w:type="spellStart"/>
-            <w:r>
-              <w:rPr>
-                <w:lang w:val="en-GB"/>
-              </w:rPr>
-              <w:t>dd</w:t>
-            </w:r>
-            <w:proofErr w:type="spellEnd"/>
           </w:p>
         </w:tc>
       </w:tr>
@@ -1744,7 +1755,7 @@
     </w:p>
     <w:tbl>
       <w:tblPr>
-        <w:tblStyle w:val="Tabellenraster"/>
+        <w:tblStyle w:val="TableGrid"/>
         <w:tblW w:w="0" w:type="auto"/>
         <w:tblInd w:w="108" w:type="dxa"/>
         <w:tblLook w:val="04A0" w:firstRow="1" w:lastRow="0" w:firstColumn="1" w:lastColumn="0" w:noHBand="0" w:noVBand="1"/>
@@ -1911,7 +1922,7 @@
     </w:p>
     <w:p>
       <w:pPr>
-        <w:pStyle w:val="berschrift1"/>
+        <w:pStyle w:val="Heading1"/>
         <w:rPr>
           <w:lang w:val="en-GB"/>
         </w:rPr>
@@ -1957,7 +1968,7 @@
       <w:r>
         <w:rPr>
           <w:noProof/>
-          <w:lang w:val="en-GB"/>
+          <w:lang w:eastAsia="en-US"/>
         </w:rPr>
         <w:drawing>
           <wp:inline distT="0" distB="0" distL="0" distR="0" wp14:anchorId="3784540B" wp14:editId="04C2E1B6">
@@ -1975,7 +1986,7 @@
                     <pic:cNvPicPr/>
                   </pic:nvPicPr>
                   <pic:blipFill>
-                    <a:blip r:embed="rId15">
+                    <a:blip r:embed="rId14">
                       <a:extLst>
                         <a:ext uri="{28A0092B-C50C-407E-A947-70E740481C1C}">
                           <a14:useLocalDpi xmlns:a14="http://schemas.microsoft.com/office/drawing/2010/main" val="0"/>
@@ -2264,19 +2275,8 @@
           <w:szCs w:val="16"/>
           <w:lang w:val="en-GB"/>
         </w:rPr>
-        <w:t xml:space="preserve">Result initial contains 1 </w:t>
-      </w:r>
-      <w:proofErr w:type="gramStart"/>
-      <w:r>
-        <w:rPr>
-          <w:rFonts w:ascii="Courier" w:hAnsi="Courier" w:cs="Courier"/>
-          <w:sz w:val="16"/>
-          <w:szCs w:val="16"/>
-          <w:lang w:val="en-GB"/>
-        </w:rPr>
-        <w:t>rows</w:t>
-      </w:r>
-      <w:proofErr w:type="gramEnd"/>
+        <w:t>Result initial contains 1 rows</w:t>
+      </w:r>
     </w:p>
     <w:p>
       <w:pPr>
@@ -2314,7 +2314,6 @@
           <w:lang w:val="en-GB"/>
         </w:rPr>
       </w:pPr>
-      <w:proofErr w:type="gramStart"/>
       <w:r>
         <w:rPr>
           <w:rFonts w:ascii="Courier" w:hAnsi="Courier" w:cs="Courier"/>
@@ -2322,57 +2321,7 @@
           <w:szCs w:val="16"/>
           <w:lang w:val="en-GB"/>
         </w:rPr>
-        <w:t>name</w:t>
-      </w:r>
-      <w:proofErr w:type="gramEnd"/>
-      <w:r>
-        <w:rPr>
-          <w:rFonts w:ascii="Courier" w:hAnsi="Courier" w:cs="Courier"/>
-          <w:sz w:val="16"/>
-          <w:szCs w:val="16"/>
-          <w:lang w:val="en-GB"/>
-        </w:rPr>
-        <w:t xml:space="preserve">: day </w:t>
-      </w:r>
-      <w:proofErr w:type="spellStart"/>
-      <w:r>
-        <w:rPr>
-          <w:rFonts w:ascii="Courier" w:hAnsi="Courier" w:cs="Courier"/>
-          <w:sz w:val="16"/>
-          <w:szCs w:val="16"/>
-          <w:lang w:val="en-GB"/>
-        </w:rPr>
-        <w:t>columnType</w:t>
-      </w:r>
-      <w:proofErr w:type="spellEnd"/>
-      <w:r>
-        <w:rPr>
-          <w:rFonts w:ascii="Courier" w:hAnsi="Courier" w:cs="Courier"/>
-          <w:sz w:val="16"/>
-          <w:szCs w:val="16"/>
-          <w:lang w:val="en-GB"/>
-        </w:rPr>
-        <w:t xml:space="preserve">: DIMENSION </w:t>
-      </w:r>
-      <w:proofErr w:type="spellStart"/>
-      <w:r>
-        <w:rPr>
-          <w:rFonts w:ascii="Courier" w:hAnsi="Courier" w:cs="Courier"/>
-          <w:sz w:val="16"/>
-          <w:szCs w:val="16"/>
-          <w:lang w:val="en-GB"/>
-        </w:rPr>
-        <w:t>dataType</w:t>
-      </w:r>
-      <w:proofErr w:type="spellEnd"/>
-      <w:r>
-        <w:rPr>
-          <w:rFonts w:ascii="Courier" w:hAnsi="Courier" w:cs="Courier"/>
-          <w:sz w:val="16"/>
-          <w:szCs w:val="16"/>
-          <w:lang w:val="en-GB"/>
-        </w:rPr>
-        <w:t>: STRING</w:t>
+        <w:t>name: day columnType: DIMENSION dataType: STRING</w:t>
       </w:r>
     </w:p>
     <w:p>
@@ -2388,7 +2337,6 @@
           <w:lang w:val="en-GB"/>
         </w:rPr>
       </w:pPr>
-      <w:proofErr w:type="gramStart"/>
       <w:r>
         <w:rPr>
           <w:rFonts w:ascii="Courier" w:hAnsi="Courier" w:cs="Courier"/>
@@ -2396,57 +2344,7 @@
           <w:szCs w:val="16"/>
           <w:lang w:val="en-GB"/>
         </w:rPr>
-        <w:t>name</w:t>
-      </w:r>
-      <w:proofErr w:type="gramEnd"/>
-      <w:r>
-        <w:rPr>
-          <w:rFonts w:ascii="Courier" w:hAnsi="Courier" w:cs="Courier"/>
-          <w:sz w:val="16"/>
-          <w:szCs w:val="16"/>
-          <w:lang w:val="en-GB"/>
-        </w:rPr>
-        <w:t xml:space="preserve">: views </w:t>
-      </w:r>
-      <w:proofErr w:type="spellStart"/>
-      <w:r>
-        <w:rPr>
-          <w:rFonts w:ascii="Courier" w:hAnsi="Courier" w:cs="Courier"/>
-          <w:sz w:val="16"/>
-          <w:szCs w:val="16"/>
-          <w:lang w:val="en-GB"/>
-        </w:rPr>
-        <w:t>columnType</w:t>
-      </w:r>
-      <w:proofErr w:type="spellEnd"/>
-      <w:r>
-        <w:rPr>
-          <w:rFonts w:ascii="Courier" w:hAnsi="Courier" w:cs="Courier"/>
-          <w:sz w:val="16"/>
-          <w:szCs w:val="16"/>
-          <w:lang w:val="en-GB"/>
-        </w:rPr>
-        <w:t xml:space="preserve">: METRIC </w:t>
-      </w:r>
-      <w:proofErr w:type="spellStart"/>
-      <w:r>
-        <w:rPr>
-          <w:rFonts w:ascii="Courier" w:hAnsi="Courier" w:cs="Courier"/>
-          <w:sz w:val="16"/>
-          <w:szCs w:val="16"/>
-          <w:lang w:val="en-GB"/>
-        </w:rPr>
-        <w:t>dataType</w:t>
-      </w:r>
-      <w:proofErr w:type="spellEnd"/>
-      <w:r>
-        <w:rPr>
-          <w:rFonts w:ascii="Courier" w:hAnsi="Courier" w:cs="Courier"/>
-          <w:sz w:val="16"/>
-          <w:szCs w:val="16"/>
-          <w:lang w:val="en-GB"/>
-        </w:rPr>
-        <w:t>: INTEGER</w:t>
+        <w:t>name: views columnType: METRIC dataType: INTEGER</w:t>
       </w:r>
     </w:p>
     <w:p>
@@ -2462,7 +2360,6 @@
           <w:lang w:val="en-GB"/>
         </w:rPr>
       </w:pPr>
-      <w:proofErr w:type="gramStart"/>
       <w:r>
         <w:rPr>
           <w:rFonts w:ascii="Courier" w:hAnsi="Courier" w:cs="Courier"/>
@@ -2470,57 +2367,7 @@
           <w:szCs w:val="16"/>
           <w:lang w:val="en-GB"/>
         </w:rPr>
-        <w:t>name</w:t>
-      </w:r>
-      <w:proofErr w:type="gramEnd"/>
-      <w:r>
-        <w:rPr>
-          <w:rFonts w:ascii="Courier" w:hAnsi="Courier" w:cs="Courier"/>
-          <w:sz w:val="16"/>
-          <w:szCs w:val="16"/>
-          <w:lang w:val="en-GB"/>
-        </w:rPr>
-        <w:t xml:space="preserve">: comments </w:t>
-      </w:r>
-      <w:proofErr w:type="spellStart"/>
-      <w:r>
-        <w:rPr>
-          <w:rFonts w:ascii="Courier" w:hAnsi="Courier" w:cs="Courier"/>
-          <w:sz w:val="16"/>
-          <w:szCs w:val="16"/>
-          <w:lang w:val="en-GB"/>
-        </w:rPr>
-        <w:t>columnType</w:t>
-      </w:r>
-      <w:proofErr w:type="spellEnd"/>
-      <w:r>
-        <w:rPr>
-          <w:rFonts w:ascii="Courier" w:hAnsi="Courier" w:cs="Courier"/>
-          <w:sz w:val="16"/>
-          <w:szCs w:val="16"/>
-          <w:lang w:val="en-GB"/>
-        </w:rPr>
-        <w:t xml:space="preserve">: METRIC </w:t>
-      </w:r>
-      <w:proofErr w:type="spellStart"/>
-      <w:r>
-        <w:rPr>
-          <w:rFonts w:ascii="Courier" w:hAnsi="Courier" w:cs="Courier"/>
-          <w:sz w:val="16"/>
-          <w:szCs w:val="16"/>
-          <w:lang w:val="en-GB"/>
-        </w:rPr>
-        <w:t>dataType</w:t>
-      </w:r>
-      <w:proofErr w:type="spellEnd"/>
-      <w:r>
-        <w:rPr>
-          <w:rFonts w:ascii="Courier" w:hAnsi="Courier" w:cs="Courier"/>
-          <w:sz w:val="16"/>
-          <w:szCs w:val="16"/>
-          <w:lang w:val="en-GB"/>
-        </w:rPr>
-        <w:t>: INTEGER</w:t>
+        <w:t>name: comments columnType: METRIC dataType: INTEGER</w:t>
       </w:r>
     </w:p>
     <w:p>
@@ -2536,7 +2383,6 @@
           <w:lang w:val="en-GB"/>
         </w:rPr>
       </w:pPr>
-      <w:proofErr w:type="gramStart"/>
       <w:r>
         <w:rPr>
           <w:rFonts w:ascii="Courier" w:hAnsi="Courier" w:cs="Courier"/>
@@ -2544,77 +2390,7 @@
           <w:szCs w:val="16"/>
           <w:lang w:val="en-GB"/>
         </w:rPr>
-        <w:t>name</w:t>
-      </w:r>
-      <w:proofErr w:type="gramEnd"/>
-      <w:r>
-        <w:rPr>
-          <w:rFonts w:ascii="Courier" w:hAnsi="Courier" w:cs="Courier"/>
-          <w:sz w:val="16"/>
-          <w:szCs w:val="16"/>
-          <w:lang w:val="en-GB"/>
-        </w:rPr>
-        <w:t xml:space="preserve">: </w:t>
-      </w:r>
-      <w:proofErr w:type="spellStart"/>
-      <w:r>
-        <w:rPr>
-          <w:rFonts w:ascii="Courier" w:hAnsi="Courier" w:cs="Courier"/>
-          <w:sz w:val="16"/>
-          <w:szCs w:val="16"/>
-          <w:lang w:val="en-GB"/>
-        </w:rPr>
-        <w:t>favoritesAdded</w:t>
-      </w:r>
-      <w:proofErr w:type="spellEnd"/>
-      <w:r>
-        <w:rPr>
-          <w:rFonts w:ascii="Courier" w:hAnsi="Courier" w:cs="Courier"/>
-          <w:sz w:val="16"/>
-          <w:szCs w:val="16"/>
-          <w:lang w:val="en-GB"/>
-        </w:rPr>
-        <w:t xml:space="preserve"> </w:t>
-      </w:r>
-      <w:proofErr w:type="spellStart"/>
-      <w:r>
-        <w:rPr>
-          <w:rFonts w:ascii="Courier" w:hAnsi="Courier" w:cs="Courier"/>
-          <w:sz w:val="16"/>
-          <w:szCs w:val="16"/>
-          <w:lang w:val="en-GB"/>
-        </w:rPr>
-        <w:t>columnType</w:t>
-      </w:r>
-      <w:proofErr w:type="spellEnd"/>
-      <w:r>
-        <w:rPr>
-          <w:rFonts w:ascii="Courier" w:hAnsi="Courier" w:cs="Courier"/>
-          <w:sz w:val="16"/>
-          <w:szCs w:val="16"/>
-          <w:lang w:val="en-GB"/>
-        </w:rPr>
-        <w:t xml:space="preserve">: METRIC </w:t>
-      </w:r>
-      <w:proofErr w:type="spellStart"/>
-      <w:r>
-        <w:rPr>
-          <w:rFonts w:ascii="Courier" w:hAnsi="Courier" w:cs="Courier"/>
-          <w:sz w:val="16"/>
-          <w:szCs w:val="16"/>
-          <w:lang w:val="en-GB"/>
-        </w:rPr>
-        <w:t>dataType</w:t>
-      </w:r>
-      <w:proofErr w:type="spellEnd"/>
-      <w:r>
-        <w:rPr>
-          <w:rFonts w:ascii="Courier" w:hAnsi="Courier" w:cs="Courier"/>
-          <w:sz w:val="16"/>
-          <w:szCs w:val="16"/>
-          <w:lang w:val="en-GB"/>
-        </w:rPr>
-        <w:t>: INTEGER</w:t>
+        <w:t>name: favoritesAdded columnType: METRIC dataType: INTEGER</w:t>
       </w:r>
     </w:p>
     <w:p>
@@ -2630,7 +2406,6 @@
           <w:lang w:val="en-GB"/>
         </w:rPr>
       </w:pPr>
-      <w:proofErr w:type="gramStart"/>
       <w:r>
         <w:rPr>
           <w:rFonts w:ascii="Courier" w:hAnsi="Courier" w:cs="Courier"/>
@@ -2638,57 +2413,7 @@
           <w:szCs w:val="16"/>
           <w:lang w:val="en-GB"/>
         </w:rPr>
-        <w:t>name</w:t>
-      </w:r>
-      <w:proofErr w:type="gramEnd"/>
-      <w:r>
-        <w:rPr>
-          <w:rFonts w:ascii="Courier" w:hAnsi="Courier" w:cs="Courier"/>
-          <w:sz w:val="16"/>
-          <w:szCs w:val="16"/>
-          <w:lang w:val="en-GB"/>
-        </w:rPr>
-        <w:t xml:space="preserve">: likes </w:t>
-      </w:r>
-      <w:proofErr w:type="spellStart"/>
-      <w:r>
-        <w:rPr>
-          <w:rFonts w:ascii="Courier" w:hAnsi="Courier" w:cs="Courier"/>
-          <w:sz w:val="16"/>
-          <w:szCs w:val="16"/>
-          <w:lang w:val="en-GB"/>
-        </w:rPr>
-        <w:t>columnType</w:t>
-      </w:r>
-      <w:proofErr w:type="spellEnd"/>
-      <w:r>
-        <w:rPr>
-          <w:rFonts w:ascii="Courier" w:hAnsi="Courier" w:cs="Courier"/>
-          <w:sz w:val="16"/>
-          <w:szCs w:val="16"/>
-          <w:lang w:val="en-GB"/>
-        </w:rPr>
-        <w:t xml:space="preserve">: METRIC </w:t>
-      </w:r>
-      <w:proofErr w:type="spellStart"/>
-      <w:r>
-        <w:rPr>
-          <w:rFonts w:ascii="Courier" w:hAnsi="Courier" w:cs="Courier"/>
-          <w:sz w:val="16"/>
-          <w:szCs w:val="16"/>
-          <w:lang w:val="en-GB"/>
-        </w:rPr>
-        <w:t>dataType</w:t>
-      </w:r>
-      <w:proofErr w:type="spellEnd"/>
-      <w:r>
-        <w:rPr>
-          <w:rFonts w:ascii="Courier" w:hAnsi="Courier" w:cs="Courier"/>
-          <w:sz w:val="16"/>
-          <w:szCs w:val="16"/>
-          <w:lang w:val="en-GB"/>
-        </w:rPr>
-        <w:t>: INTEGER</w:t>
+        <w:t>name: likes columnType: METRIC dataType: INTEGER</w:t>
       </w:r>
     </w:p>
     <w:p>
@@ -2704,7 +2429,6 @@
           <w:lang w:val="en-GB"/>
         </w:rPr>
       </w:pPr>
-      <w:proofErr w:type="gramStart"/>
       <w:r>
         <w:rPr>
           <w:rFonts w:ascii="Courier" w:hAnsi="Courier" w:cs="Courier"/>
@@ -2712,57 +2436,7 @@
           <w:szCs w:val="16"/>
           <w:lang w:val="en-GB"/>
         </w:rPr>
-        <w:t>name</w:t>
-      </w:r>
-      <w:proofErr w:type="gramEnd"/>
-      <w:r>
-        <w:rPr>
-          <w:rFonts w:ascii="Courier" w:hAnsi="Courier" w:cs="Courier"/>
-          <w:sz w:val="16"/>
-          <w:szCs w:val="16"/>
-          <w:lang w:val="en-GB"/>
-        </w:rPr>
-        <w:t xml:space="preserve">: dislikes </w:t>
-      </w:r>
-      <w:proofErr w:type="spellStart"/>
-      <w:r>
-        <w:rPr>
-          <w:rFonts w:ascii="Courier" w:hAnsi="Courier" w:cs="Courier"/>
-          <w:sz w:val="16"/>
-          <w:szCs w:val="16"/>
-          <w:lang w:val="en-GB"/>
-        </w:rPr>
-        <w:t>columnType</w:t>
-      </w:r>
-      <w:proofErr w:type="spellEnd"/>
-      <w:r>
-        <w:rPr>
-          <w:rFonts w:ascii="Courier" w:hAnsi="Courier" w:cs="Courier"/>
-          <w:sz w:val="16"/>
-          <w:szCs w:val="16"/>
-          <w:lang w:val="en-GB"/>
-        </w:rPr>
-        <w:t xml:space="preserve">: METRIC </w:t>
-      </w:r>
-      <w:proofErr w:type="spellStart"/>
-      <w:r>
-        <w:rPr>
-          <w:rFonts w:ascii="Courier" w:hAnsi="Courier" w:cs="Courier"/>
-          <w:sz w:val="16"/>
-          <w:szCs w:val="16"/>
-          <w:lang w:val="en-GB"/>
-        </w:rPr>
-        <w:t>dataType</w:t>
-      </w:r>
-      <w:proofErr w:type="spellEnd"/>
-      <w:r>
-        <w:rPr>
-          <w:rFonts w:ascii="Courier" w:hAnsi="Courier" w:cs="Courier"/>
-          <w:sz w:val="16"/>
-          <w:szCs w:val="16"/>
-          <w:lang w:val="en-GB"/>
-        </w:rPr>
-        <w:t>: INTEGER</w:t>
+        <w:t>name: dislikes columnType: METRIC dataType: INTEGER</w:t>
       </w:r>
     </w:p>
     <w:p>
@@ -2778,7 +2452,6 @@
           <w:lang w:val="en-GB"/>
         </w:rPr>
       </w:pPr>
-      <w:proofErr w:type="gramStart"/>
       <w:r>
         <w:rPr>
           <w:rFonts w:ascii="Courier" w:hAnsi="Courier" w:cs="Courier"/>
@@ -2786,77 +2459,7 @@
           <w:szCs w:val="16"/>
           <w:lang w:val="en-GB"/>
         </w:rPr>
-        <w:t>name</w:t>
-      </w:r>
-      <w:proofErr w:type="gramEnd"/>
-      <w:r>
-        <w:rPr>
-          <w:rFonts w:ascii="Courier" w:hAnsi="Courier" w:cs="Courier"/>
-          <w:sz w:val="16"/>
-          <w:szCs w:val="16"/>
-          <w:lang w:val="en-GB"/>
-        </w:rPr>
-        <w:t xml:space="preserve">: </w:t>
-      </w:r>
-      <w:proofErr w:type="spellStart"/>
-      <w:r>
-        <w:rPr>
-          <w:rFonts w:ascii="Courier" w:hAnsi="Courier" w:cs="Courier"/>
-          <w:sz w:val="16"/>
-          <w:szCs w:val="16"/>
-          <w:lang w:val="en-GB"/>
-        </w:rPr>
-        <w:t>estimatedMinutesWatched</w:t>
-      </w:r>
-      <w:proofErr w:type="spellEnd"/>
-      <w:r>
-        <w:rPr>
-          <w:rFonts w:ascii="Courier" w:hAnsi="Courier" w:cs="Courier"/>
-          <w:sz w:val="16"/>
-          <w:szCs w:val="16"/>
-          <w:lang w:val="en-GB"/>
-        </w:rPr>
-        <w:t xml:space="preserve"> </w:t>
-      </w:r>
-      <w:proofErr w:type="spellStart"/>
-      <w:r>
-        <w:rPr>
-          <w:rFonts w:ascii="Courier" w:hAnsi="Courier" w:cs="Courier"/>
-          <w:sz w:val="16"/>
-          <w:szCs w:val="16"/>
-          <w:lang w:val="en-GB"/>
-        </w:rPr>
-        <w:t>columnType</w:t>
-      </w:r>
-      <w:proofErr w:type="spellEnd"/>
-      <w:r>
-        <w:rPr>
-          <w:rFonts w:ascii="Courier" w:hAnsi="Courier" w:cs="Courier"/>
-          <w:sz w:val="16"/>
-          <w:szCs w:val="16"/>
-          <w:lang w:val="en-GB"/>
-        </w:rPr>
-        <w:t xml:space="preserve">: METRIC </w:t>
-      </w:r>
-      <w:proofErr w:type="spellStart"/>
-      <w:r>
-        <w:rPr>
-          <w:rFonts w:ascii="Courier" w:hAnsi="Courier" w:cs="Courier"/>
-          <w:sz w:val="16"/>
-          <w:szCs w:val="16"/>
-          <w:lang w:val="en-GB"/>
-        </w:rPr>
-        <w:t>dataType</w:t>
-      </w:r>
-      <w:proofErr w:type="spellEnd"/>
-      <w:r>
-        <w:rPr>
-          <w:rFonts w:ascii="Courier" w:hAnsi="Courier" w:cs="Courier"/>
-          <w:sz w:val="16"/>
-          <w:szCs w:val="16"/>
-          <w:lang w:val="en-GB"/>
-        </w:rPr>
-        <w:t>: INTEGER</w:t>
+        <w:t>name: estimatedMinutesWatched columnType: METRIC dataType: INTEGER</w:t>
       </w:r>
     </w:p>
     <w:p>
@@ -2872,7 +2475,6 @@
           <w:lang w:val="en-GB"/>
         </w:rPr>
       </w:pPr>
-      <w:proofErr w:type="gramStart"/>
       <w:r>
         <w:rPr>
           <w:rFonts w:ascii="Courier" w:hAnsi="Courier" w:cs="Courier"/>
@@ -2880,77 +2482,7 @@
           <w:szCs w:val="16"/>
           <w:lang w:val="en-GB"/>
         </w:rPr>
-        <w:t>name</w:t>
-      </w:r>
-      <w:proofErr w:type="gramEnd"/>
-      <w:r>
-        <w:rPr>
-          <w:rFonts w:ascii="Courier" w:hAnsi="Courier" w:cs="Courier"/>
-          <w:sz w:val="16"/>
-          <w:szCs w:val="16"/>
-          <w:lang w:val="en-GB"/>
-        </w:rPr>
-        <w:t xml:space="preserve">: </w:t>
-      </w:r>
-      <w:proofErr w:type="spellStart"/>
-      <w:r>
-        <w:rPr>
-          <w:rFonts w:ascii="Courier" w:hAnsi="Courier" w:cs="Courier"/>
-          <w:sz w:val="16"/>
-          <w:szCs w:val="16"/>
-          <w:lang w:val="en-GB"/>
-        </w:rPr>
-        <w:t>averageViewDuration</w:t>
-      </w:r>
-      <w:proofErr w:type="spellEnd"/>
-      <w:r>
-        <w:rPr>
-          <w:rFonts w:ascii="Courier" w:hAnsi="Courier" w:cs="Courier"/>
-          <w:sz w:val="16"/>
-          <w:szCs w:val="16"/>
-          <w:lang w:val="en-GB"/>
-        </w:rPr>
-        <w:t xml:space="preserve"> </w:t>
-      </w:r>
-      <w:proofErr w:type="spellStart"/>
-      <w:r>
-        <w:rPr>
-          <w:rFonts w:ascii="Courier" w:hAnsi="Courier" w:cs="Courier"/>
-          <w:sz w:val="16"/>
-          <w:szCs w:val="16"/>
-          <w:lang w:val="en-GB"/>
-        </w:rPr>
-        <w:t>columnType</w:t>
-      </w:r>
-      <w:proofErr w:type="spellEnd"/>
-      <w:r>
-        <w:rPr>
-          <w:rFonts w:ascii="Courier" w:hAnsi="Courier" w:cs="Courier"/>
-          <w:sz w:val="16"/>
-          <w:szCs w:val="16"/>
-          <w:lang w:val="en-GB"/>
-        </w:rPr>
-        <w:t xml:space="preserve">: METRIC </w:t>
-      </w:r>
-      <w:proofErr w:type="spellStart"/>
-      <w:r>
-        <w:rPr>
-          <w:rFonts w:ascii="Courier" w:hAnsi="Courier" w:cs="Courier"/>
-          <w:sz w:val="16"/>
-          <w:szCs w:val="16"/>
-          <w:lang w:val="en-GB"/>
-        </w:rPr>
-        <w:t>dataType</w:t>
-      </w:r>
-      <w:proofErr w:type="spellEnd"/>
-      <w:r>
-        <w:rPr>
-          <w:rFonts w:ascii="Courier" w:hAnsi="Courier" w:cs="Courier"/>
-          <w:sz w:val="16"/>
-          <w:szCs w:val="16"/>
-          <w:lang w:val="en-GB"/>
-        </w:rPr>
-        <w:t>: INTEGER</w:t>
+        <w:t>name: averageViewDuration columnType: METRIC dataType: INTEGER</w:t>
       </w:r>
     </w:p>
     <w:p>
@@ -3032,7 +2564,7 @@
     </w:p>
     <w:p>
       <w:pPr>
-        <w:pStyle w:val="berschrift1"/>
+        <w:pStyle w:val="Heading1"/>
         <w:rPr>
           <w:lang w:val="en-GB"/>
         </w:rPr>
@@ -3092,10 +2624,10 @@
         </w:rPr>
         <w:t xml:space="preserve">Login into YouTube and open this page: </w:t>
       </w:r>
-      <w:hyperlink r:id="rId16" w:history="1">
+      <w:hyperlink r:id="rId15" w:history="1">
         <w:r>
           <w:rPr>
-            <w:rStyle w:val="Link"/>
+            <w:rStyle w:val="Hyperlink"/>
             <w:color w:val="0000FF"/>
             <w:u w:val="single"/>
             <w:lang w:val="en-GB"/>
@@ -3235,10 +2767,10 @@
           <w:lang w:val="en-GB"/>
         </w:rPr>
       </w:pPr>
-      <w:hyperlink r:id="rId17" w:anchor="s/youtubeAnalytics/v1/" w:history="1">
+      <w:hyperlink r:id="rId16" w:anchor="s/youtubeAnalytics/v1/" w:history="1">
         <w:r>
           <w:rPr>
-            <w:rStyle w:val="Link"/>
+            <w:rStyle w:val="Hyperlink"/>
             <w:color w:val="0000FF"/>
             <w:u w:val="single"/>
             <w:lang w:val="en-GB"/>
@@ -3287,10 +2819,10 @@
           <w:lang w:val="en-GB"/>
         </w:rPr>
       </w:pPr>
-      <w:hyperlink r:id="rId18" w:history="1">
+      <w:hyperlink r:id="rId17" w:history="1">
         <w:r>
           <w:rPr>
-            <w:rStyle w:val="Link"/>
+            <w:rStyle w:val="Hyperlink"/>
             <w:color w:val="0000FF"/>
             <w:u w:val="single"/>
             <w:lang w:val="en-GB"/>
@@ -3300,7 +2832,7 @@
       </w:hyperlink>
     </w:p>
     <w:sectPr>
-      <w:footerReference w:type="default" r:id="rId19"/>
+      <w:footerReference w:type="default" r:id="rId18"/>
       <w:pgSz w:w="11906" w:h="16838"/>
       <w:pgMar w:top="1134" w:right="1134" w:bottom="1134" w:left="1134" w:header="720" w:footer="720" w:gutter="0"/>
       <w:cols w:space="720"/>
@@ -3310,7 +2842,7 @@
 </file>
 
 <file path=word/endnotes.xml><?xml version="1.0" encoding="utf-8"?>
-<w:endnotes xmlns:wpc="http://schemas.microsoft.com/office/word/2010/wordprocessingCanvas" xmlns:mo="http://schemas.microsoft.com/office/mac/office/2008/main" xmlns:mc="http://schemas.openxmlformats.org/markup-compatibility/2006" xmlns:mv="urn:schemas-microsoft-com:mac:vml" xmlns:o="urn:schemas-microsoft-com:office:office" xmlns:r="http://schemas.openxmlformats.org/officeDocument/2006/relationships" xmlns:m="http://schemas.openxmlformats.org/officeDocument/2006/math" xmlns:v="urn:schemas-microsoft-com:vml" xmlns:wp14="http://schemas.microsoft.com/office/word/2010/wordprocessingDrawing" xmlns:wp="http://schemas.openxmlformats.org/drawingml/2006/wordprocessingDrawing" xmlns:w10="urn:schemas-microsoft-com:office:word" xmlns:w="http://schemas.openxmlformats.org/wordprocessingml/2006/main" xmlns:w14="http://schemas.microsoft.com/office/word/2010/wordml" xmlns:wpg="http://schemas.microsoft.com/office/word/2010/wordprocessingGroup" xmlns:wpi="http://schemas.microsoft.com/office/word/2010/wordprocessingInk" xmlns:wne="http://schemas.microsoft.com/office/word/2006/wordml" xmlns:wps="http://schemas.microsoft.com/office/word/2010/wordprocessingShape" mc:Ignorable="w14 wp14">
+<w:endnotes xmlns:wpc="http://schemas.microsoft.com/office/word/2010/wordprocessingCanvas" xmlns:mo="http://schemas.microsoft.com/office/mac/office/2008/main" xmlns:mc="http://schemas.openxmlformats.org/markup-compatibility/2006" xmlns:mv="urn:schemas-microsoft-com:mac:vml" xmlns:o="urn:schemas-microsoft-com:office:office" xmlns:r="http://schemas.openxmlformats.org/officeDocument/2006/relationships" xmlns:m="http://schemas.openxmlformats.org/officeDocument/2006/math" xmlns:v="urn:schemas-microsoft-com:vml" xmlns:wp14="http://schemas.microsoft.com/office/word/2010/wordprocessingDrawing" xmlns:wp="http://schemas.openxmlformats.org/drawingml/2006/wordprocessingDrawing" xmlns:w10="urn:schemas-microsoft-com:office:word" xmlns:w="http://schemas.openxmlformats.org/wordprocessingml/2006/main" xmlns:w14="http://schemas.microsoft.com/office/word/2010/wordml" xmlns:w15="http://schemas.microsoft.com/office/word/2012/wordml" xmlns:wpg="http://schemas.microsoft.com/office/word/2010/wordprocessingGroup" xmlns:wpi="http://schemas.microsoft.com/office/word/2010/wordprocessingInk" xmlns:wne="http://schemas.microsoft.com/office/word/2006/wordml" xmlns:wps="http://schemas.microsoft.com/office/word/2010/wordprocessingShape" mc:Ignorable="w14 w15 wp14">
   <w:endnote w:type="separator" w:id="-1">
     <w:p>
       <w:r>
@@ -3329,10 +2861,10 @@
 </file>
 
 <file path=word/footer1.xml><?xml version="1.0" encoding="utf-8"?>
-<w:ftr xmlns:wpc="http://schemas.microsoft.com/office/word/2010/wordprocessingCanvas" xmlns:mo="http://schemas.microsoft.com/office/mac/office/2008/main" xmlns:mc="http://schemas.openxmlformats.org/markup-compatibility/2006" xmlns:mv="urn:schemas-microsoft-com:mac:vml" xmlns:o="urn:schemas-microsoft-com:office:office" xmlns:r="http://schemas.openxmlformats.org/officeDocument/2006/relationships" xmlns:m="http://schemas.openxmlformats.org/officeDocument/2006/math" xmlns:v="urn:schemas-microsoft-com:vml" xmlns:wp14="http://schemas.microsoft.com/office/word/2010/wordprocessingDrawing" xmlns:wp="http://schemas.openxmlformats.org/drawingml/2006/wordprocessingDrawing" xmlns:w10="urn:schemas-microsoft-com:office:word" xmlns:w="http://schemas.openxmlformats.org/wordprocessingml/2006/main" xmlns:w14="http://schemas.microsoft.com/office/word/2010/wordml" xmlns:wpg="http://schemas.microsoft.com/office/word/2010/wordprocessingGroup" xmlns:wpi="http://schemas.microsoft.com/office/word/2010/wordprocessingInk" xmlns:wne="http://schemas.microsoft.com/office/word/2006/wordml" xmlns:wps="http://schemas.microsoft.com/office/word/2010/wordprocessingShape" mc:Ignorable="w14 wp14">
+<w:ftr xmlns:wpc="http://schemas.microsoft.com/office/word/2010/wordprocessingCanvas" xmlns:mo="http://schemas.microsoft.com/office/mac/office/2008/main" xmlns:mc="http://schemas.openxmlformats.org/markup-compatibility/2006" xmlns:mv="urn:schemas-microsoft-com:mac:vml" xmlns:o="urn:schemas-microsoft-com:office:office" xmlns:r="http://schemas.openxmlformats.org/officeDocument/2006/relationships" xmlns:m="http://schemas.openxmlformats.org/officeDocument/2006/math" xmlns:v="urn:schemas-microsoft-com:vml" xmlns:wp14="http://schemas.microsoft.com/office/word/2010/wordprocessingDrawing" xmlns:wp="http://schemas.openxmlformats.org/drawingml/2006/wordprocessingDrawing" xmlns:w10="urn:schemas-microsoft-com:office:word" xmlns:w="http://schemas.openxmlformats.org/wordprocessingml/2006/main" xmlns:w14="http://schemas.microsoft.com/office/word/2010/wordml" xmlns:w15="http://schemas.microsoft.com/office/word/2012/wordml" xmlns:wpg="http://schemas.microsoft.com/office/word/2010/wordprocessingGroup" xmlns:wpi="http://schemas.microsoft.com/office/word/2010/wordprocessingInk" xmlns:wne="http://schemas.microsoft.com/office/word/2006/wordml" xmlns:wps="http://schemas.microsoft.com/office/word/2010/wordprocessingShape" mc:Ignorable="w14 w15 wp14">
   <w:p>
     <w:pPr>
-      <w:pStyle w:val="Fuzeile"/>
+      <w:pStyle w:val="Footer"/>
     </w:pPr>
     <w:r>
       <w:tab/>
@@ -3364,7 +2896,7 @@
 </file>
 
 <file path=word/footnotes.xml><?xml version="1.0" encoding="utf-8"?>
-<w:footnotes xmlns:wpc="http://schemas.microsoft.com/office/word/2010/wordprocessingCanvas" xmlns:mo="http://schemas.microsoft.com/office/mac/office/2008/main" xmlns:mc="http://schemas.openxmlformats.org/markup-compatibility/2006" xmlns:mv="urn:schemas-microsoft-com:mac:vml" xmlns:o="urn:schemas-microsoft-com:office:office" xmlns:r="http://schemas.openxmlformats.org/officeDocument/2006/relationships" xmlns:m="http://schemas.openxmlformats.org/officeDocument/2006/math" xmlns:v="urn:schemas-microsoft-com:vml" xmlns:wp14="http://schemas.microsoft.com/office/word/2010/wordprocessingDrawing" xmlns:wp="http://schemas.openxmlformats.org/drawingml/2006/wordprocessingDrawing" xmlns:w10="urn:schemas-microsoft-com:office:word" xmlns:w="http://schemas.openxmlformats.org/wordprocessingml/2006/main" xmlns:w14="http://schemas.microsoft.com/office/word/2010/wordml" xmlns:wpg="http://schemas.microsoft.com/office/word/2010/wordprocessingGroup" xmlns:wpi="http://schemas.microsoft.com/office/word/2010/wordprocessingInk" xmlns:wne="http://schemas.microsoft.com/office/word/2006/wordml" xmlns:wps="http://schemas.microsoft.com/office/word/2010/wordprocessingShape" mc:Ignorable="w14 wp14">
+<w:footnotes xmlns:wpc="http://schemas.microsoft.com/office/word/2010/wordprocessingCanvas" xmlns:mo="http://schemas.microsoft.com/office/mac/office/2008/main" xmlns:mc="http://schemas.openxmlformats.org/markup-compatibility/2006" xmlns:mv="urn:schemas-microsoft-com:mac:vml" xmlns:o="urn:schemas-microsoft-com:office:office" xmlns:r="http://schemas.openxmlformats.org/officeDocument/2006/relationships" xmlns:m="http://schemas.openxmlformats.org/officeDocument/2006/math" xmlns:v="urn:schemas-microsoft-com:vml" xmlns:wp14="http://schemas.microsoft.com/office/word/2010/wordprocessingDrawing" xmlns:wp="http://schemas.openxmlformats.org/drawingml/2006/wordprocessingDrawing" xmlns:w10="urn:schemas-microsoft-com:office:word" xmlns:w="http://schemas.openxmlformats.org/wordprocessingml/2006/main" xmlns:w14="http://schemas.microsoft.com/office/word/2010/wordml" xmlns:w15="http://schemas.microsoft.com/office/word/2012/wordml" xmlns:wpg="http://schemas.microsoft.com/office/word/2010/wordprocessingGroup" xmlns:wpi="http://schemas.microsoft.com/office/word/2010/wordprocessingInk" xmlns:wne="http://schemas.microsoft.com/office/word/2006/wordml" xmlns:wps="http://schemas.microsoft.com/office/word/2010/wordprocessingShape" mc:Ignorable="w14 w15 wp14">
   <w:footnote w:type="separator" w:id="-1">
     <w:p>
       <w:r>
@@ -3383,7 +2915,7 @@
 </file>
 
 <file path=word/numbering.xml><?xml version="1.0" encoding="utf-8"?>
-<w:numbering xmlns:wpc="http://schemas.microsoft.com/office/word/2010/wordprocessingCanvas" xmlns:mo="http://schemas.microsoft.com/office/mac/office/2008/main" xmlns:mc="http://schemas.openxmlformats.org/markup-compatibility/2006" xmlns:mv="urn:schemas-microsoft-com:mac:vml" xmlns:o="urn:schemas-microsoft-com:office:office" xmlns:r="http://schemas.openxmlformats.org/officeDocument/2006/relationships" xmlns:m="http://schemas.openxmlformats.org/officeDocument/2006/math" xmlns:v="urn:schemas-microsoft-com:vml" xmlns:wp14="http://schemas.microsoft.com/office/word/2010/wordprocessingDrawing" xmlns:wp="http://schemas.openxmlformats.org/drawingml/2006/wordprocessingDrawing" xmlns:w10="urn:schemas-microsoft-com:office:word" xmlns:w="http://schemas.openxmlformats.org/wordprocessingml/2006/main" xmlns:w14="http://schemas.microsoft.com/office/word/2010/wordml" xmlns:wpg="http://schemas.microsoft.com/office/word/2010/wordprocessingGroup" xmlns:wpi="http://schemas.microsoft.com/office/word/2010/wordprocessingInk" xmlns:wne="http://schemas.microsoft.com/office/word/2006/wordml" xmlns:wps="http://schemas.microsoft.com/office/word/2010/wordprocessingShape" mc:Ignorable="w14 wp14">
+<w:numbering xmlns:wpc="http://schemas.microsoft.com/office/word/2010/wordprocessingCanvas" xmlns:mo="http://schemas.microsoft.com/office/mac/office/2008/main" xmlns:mc="http://schemas.openxmlformats.org/markup-compatibility/2006" xmlns:mv="urn:schemas-microsoft-com:mac:vml" xmlns:o="urn:schemas-microsoft-com:office:office" xmlns:r="http://schemas.openxmlformats.org/officeDocument/2006/relationships" xmlns:m="http://schemas.openxmlformats.org/officeDocument/2006/math" xmlns:v="urn:schemas-microsoft-com:vml" xmlns:wp14="http://schemas.microsoft.com/office/word/2010/wordprocessingDrawing" xmlns:wp="http://schemas.openxmlformats.org/drawingml/2006/wordprocessingDrawing" xmlns:w10="urn:schemas-microsoft-com:office:word" xmlns:w="http://schemas.openxmlformats.org/wordprocessingml/2006/main" xmlns:w14="http://schemas.microsoft.com/office/word/2010/wordml" xmlns:w15="http://schemas.microsoft.com/office/word/2012/wordml" xmlns:wpg="http://schemas.microsoft.com/office/word/2010/wordprocessingGroup" xmlns:wpi="http://schemas.microsoft.com/office/word/2010/wordprocessingInk" xmlns:wne="http://schemas.microsoft.com/office/word/2006/wordml" xmlns:wps="http://schemas.microsoft.com/office/word/2010/wordprocessingShape" mc:Ignorable="w14 w15 wp14">
   <w:abstractNum w:abstractNumId="0">
     <w:nsid w:val="00000001"/>
     <w:multiLevelType w:val="multilevel"/>
@@ -3404,6 +2936,7 @@
     <w:lvl w:ilvl="1">
       <w:start w:val="1"/>
       <w:numFmt w:val="none"/>
+      <w:pStyle w:val="Heading2"/>
       <w:suff w:val="nothing"/>
       <w:lvlText w:val=""/>
       <w:lvlJc w:val="left"/>
@@ -3932,7 +3465,7 @@
 </file>
 
 <file path=word/styles.xml><?xml version="1.0" encoding="utf-8"?>
-<w:styles xmlns:mc="http://schemas.openxmlformats.org/markup-compatibility/2006" xmlns:r="http://schemas.openxmlformats.org/officeDocument/2006/relationships" xmlns:w="http://schemas.openxmlformats.org/wordprocessingml/2006/main" xmlns:w14="http://schemas.microsoft.com/office/word/2010/wordml" mc:Ignorable="w14">
+<w:styles xmlns:mc="http://schemas.openxmlformats.org/markup-compatibility/2006" xmlns:r="http://schemas.openxmlformats.org/officeDocument/2006/relationships" xmlns:w="http://schemas.openxmlformats.org/wordprocessingml/2006/main" xmlns:w14="http://schemas.microsoft.com/office/word/2010/wordml" xmlns:w15="http://schemas.microsoft.com/office/word/2012/wordml" mc:Ignorable="w14 w15">
   <w:docDefaults>
     <w:rPrDefault>
       <w:rPr>
@@ -3942,146 +3475,391 @@
     </w:rPrDefault>
     <w:pPrDefault/>
   </w:docDefaults>
-  <w:latentStyles w:defLockedState="0" w:defUIPriority="99" w:defSemiHidden="1" w:defUnhideWhenUsed="1" w:defQFormat="0" w:count="276">
-    <w:lsdException w:name="Normal" w:semiHidden="0" w:uiPriority="0" w:unhideWhenUsed="0" w:qFormat="1"/>
-    <w:lsdException w:name="heading 1" w:semiHidden="0" w:uiPriority="9" w:unhideWhenUsed="0" w:qFormat="1"/>
-    <w:lsdException w:name="heading 2" w:semiHidden="0" w:uiPriority="9" w:unhideWhenUsed="0" w:qFormat="1"/>
-    <w:lsdException w:name="heading 3" w:uiPriority="9" w:qFormat="1"/>
-    <w:lsdException w:name="heading 4" w:uiPriority="9" w:qFormat="1"/>
-    <w:lsdException w:name="heading 5" w:uiPriority="9" w:qFormat="1"/>
-    <w:lsdException w:name="heading 6" w:uiPriority="9" w:qFormat="1"/>
-    <w:lsdException w:name="heading 7" w:uiPriority="9" w:qFormat="1"/>
-    <w:lsdException w:name="heading 8" w:uiPriority="9" w:qFormat="1"/>
-    <w:lsdException w:name="heading 9" w:uiPriority="9" w:qFormat="1"/>
-    <w:lsdException w:name="toc 1" w:uiPriority="39"/>
-    <w:lsdException w:name="toc 2" w:uiPriority="39"/>
-    <w:lsdException w:name="toc 3" w:uiPriority="39"/>
-    <w:lsdException w:name="toc 4" w:uiPriority="39"/>
-    <w:lsdException w:name="toc 5" w:uiPriority="39"/>
-    <w:lsdException w:name="toc 6" w:uiPriority="39"/>
-    <w:lsdException w:name="toc 7" w:uiPriority="39"/>
-    <w:lsdException w:name="toc 8" w:uiPriority="39"/>
-    <w:lsdException w:name="toc 9" w:uiPriority="39"/>
-    <w:lsdException w:name="caption" w:uiPriority="35" w:qFormat="1"/>
-    <w:lsdException w:name="Title" w:semiHidden="0" w:uiPriority="10" w:unhideWhenUsed="0" w:qFormat="1"/>
-    <w:lsdException w:name="Default Paragraph Font" w:uiPriority="1"/>
-    <w:lsdException w:name="Subtitle" w:semiHidden="0" w:uiPriority="11" w:unhideWhenUsed="0" w:qFormat="1"/>
-    <w:lsdException w:name="Strong" w:semiHidden="0" w:uiPriority="22" w:unhideWhenUsed="0" w:qFormat="1"/>
-    <w:lsdException w:name="Emphasis" w:semiHidden="0" w:uiPriority="20" w:unhideWhenUsed="0" w:qFormat="1"/>
-    <w:lsdException w:name="Table Grid" w:semiHidden="0" w:uiPriority="59" w:unhideWhenUsed="0"/>
-    <w:lsdException w:name="Placeholder Text" w:unhideWhenUsed="0"/>
-    <w:lsdException w:name="No Spacing" w:semiHidden="0" w:uiPriority="1" w:unhideWhenUsed="0" w:qFormat="1"/>
-    <w:lsdException w:name="Light Shading" w:semiHidden="0" w:uiPriority="60" w:unhideWhenUsed="0"/>
-    <w:lsdException w:name="Light List" w:semiHidden="0" w:uiPriority="61" w:unhideWhenUsed="0"/>
-    <w:lsdException w:name="Light Grid" w:semiHidden="0" w:uiPriority="62" w:unhideWhenUsed="0"/>
-    <w:lsdException w:name="Medium Shading 1" w:semiHidden="0" w:uiPriority="63" w:unhideWhenUsed="0"/>
-    <w:lsdException w:name="Medium Shading 2" w:semiHidden="0" w:uiPriority="64" w:unhideWhenUsed="0"/>
-    <w:lsdException w:name="Medium List 1" w:semiHidden="0" w:uiPriority="65" w:unhideWhenUsed="0"/>
-    <w:lsdException w:name="Medium List 2" w:semiHidden="0" w:uiPriority="66" w:unhideWhenUsed="0"/>
-    <w:lsdException w:name="Medium Grid 1" w:semiHidden="0" w:uiPriority="67" w:unhideWhenUsed="0"/>
-    <w:lsdException w:name="Medium Grid 2" w:semiHidden="0" w:uiPriority="68" w:unhideWhenUsed="0"/>
-    <w:lsdException w:name="Medium Grid 3" w:semiHidden="0" w:uiPriority="69" w:unhideWhenUsed="0"/>
-    <w:lsdException w:name="Dark List" w:semiHidden="0" w:uiPriority="70" w:unhideWhenUsed="0"/>
-    <w:lsdException w:name="Colorful Shading" w:semiHidden="0" w:uiPriority="71" w:unhideWhenUsed="0"/>
-    <w:lsdException w:name="Colorful List" w:semiHidden="0" w:uiPriority="72" w:unhideWhenUsed="0"/>
-    <w:lsdException w:name="Colorful Grid" w:semiHidden="0" w:uiPriority="73" w:unhideWhenUsed="0"/>
-    <w:lsdException w:name="Light Shading Accent 1" w:semiHidden="0" w:uiPriority="60" w:unhideWhenUsed="0"/>
-    <w:lsdException w:name="Light List Accent 1" w:semiHidden="0" w:uiPriority="61" w:unhideWhenUsed="0"/>
-    <w:lsdException w:name="Light Grid Accent 1" w:semiHidden="0" w:uiPriority="62" w:unhideWhenUsed="0"/>
-    <w:lsdException w:name="Medium Shading 1 Accent 1" w:semiHidden="0" w:uiPriority="63" w:unhideWhenUsed="0"/>
-    <w:lsdException w:name="Medium Shading 2 Accent 1" w:semiHidden="0" w:uiPriority="64" w:unhideWhenUsed="0"/>
-    <w:lsdException w:name="Medium List 1 Accent 1" w:semiHidden="0" w:uiPriority="65" w:unhideWhenUsed="0"/>
-    <w:lsdException w:name="Revision" w:unhideWhenUsed="0"/>
-    <w:lsdException w:name="List Paragraph" w:semiHidden="0" w:uiPriority="34" w:unhideWhenUsed="0" w:qFormat="1"/>
-    <w:lsdException w:name="Quote" w:semiHidden="0" w:uiPriority="29" w:unhideWhenUsed="0" w:qFormat="1"/>
-    <w:lsdException w:name="Intense Quote" w:semiHidden="0" w:uiPriority="30" w:unhideWhenUsed="0" w:qFormat="1"/>
-    <w:lsdException w:name="Medium List 2 Accent 1" w:semiHidden="0" w:uiPriority="66" w:unhideWhenUsed="0"/>
-    <w:lsdException w:name="Medium Grid 1 Accent 1" w:semiHidden="0" w:uiPriority="67" w:unhideWhenUsed="0"/>
-    <w:lsdException w:name="Medium Grid 2 Accent 1" w:semiHidden="0" w:uiPriority="68" w:unhideWhenUsed="0"/>
-    <w:lsdException w:name="Medium Grid 3 Accent 1" w:semiHidden="0" w:uiPriority="69" w:unhideWhenUsed="0"/>
-    <w:lsdException w:name="Dark List Accent 1" w:semiHidden="0" w:uiPriority="70" w:unhideWhenUsed="0"/>
-    <w:lsdException w:name="Colorful Shading Accent 1" w:semiHidden="0" w:uiPriority="71" w:unhideWhenUsed="0"/>
-    <w:lsdException w:name="Colorful List Accent 1" w:semiHidden="0" w:uiPriority="72" w:unhideWhenUsed="0"/>
-    <w:lsdException w:name="Colorful Grid Accent 1" w:semiHidden="0" w:uiPriority="73" w:unhideWhenUsed="0"/>
-    <w:lsdException w:name="Light Shading Accent 2" w:semiHidden="0" w:uiPriority="60" w:unhideWhenUsed="0"/>
-    <w:lsdException w:name="Light List Accent 2" w:semiHidden="0" w:uiPriority="61" w:unhideWhenUsed="0"/>
-    <w:lsdException w:name="Light Grid Accent 2" w:semiHidden="0" w:uiPriority="62" w:unhideWhenUsed="0"/>
-    <w:lsdException w:name="Medium Shading 1 Accent 2" w:semiHidden="0" w:uiPriority="63" w:unhideWhenUsed="0"/>
-    <w:lsdException w:name="Medium Shading 2 Accent 2" w:semiHidden="0" w:uiPriority="64" w:unhideWhenUsed="0"/>
-    <w:lsdException w:name="Medium List 1 Accent 2" w:semiHidden="0" w:uiPriority="65" w:unhideWhenUsed="0"/>
-    <w:lsdException w:name="Medium List 2 Accent 2" w:semiHidden="0" w:uiPriority="66" w:unhideWhenUsed="0"/>
-    <w:lsdException w:name="Medium Grid 1 Accent 2" w:semiHidden="0" w:uiPriority="67" w:unhideWhenUsed="0"/>
-    <w:lsdException w:name="Medium Grid 2 Accent 2" w:semiHidden="0" w:uiPriority="68" w:unhideWhenUsed="0"/>
-    <w:lsdException w:name="Medium Grid 3 Accent 2" w:semiHidden="0" w:uiPriority="69" w:unhideWhenUsed="0"/>
-    <w:lsdException w:name="Dark List Accent 2" w:semiHidden="0" w:uiPriority="70" w:unhideWhenUsed="0"/>
-    <w:lsdException w:name="Colorful Shading Accent 2" w:semiHidden="0" w:uiPriority="71" w:unhideWhenUsed="0"/>
-    <w:lsdException w:name="Colorful List Accent 2" w:semiHidden="0" w:uiPriority="72" w:unhideWhenUsed="0"/>
-    <w:lsdException w:name="Colorful Grid Accent 2" w:semiHidden="0" w:uiPriority="73" w:unhideWhenUsed="0"/>
-    <w:lsdException w:name="Light Shading Accent 3" w:semiHidden="0" w:uiPriority="60" w:unhideWhenUsed="0"/>
-    <w:lsdException w:name="Light List Accent 3" w:semiHidden="0" w:uiPriority="61" w:unhideWhenUsed="0"/>
-    <w:lsdException w:name="Light Grid Accent 3" w:semiHidden="0" w:uiPriority="62" w:unhideWhenUsed="0"/>
-    <w:lsdException w:name="Medium Shading 1 Accent 3" w:semiHidden="0" w:uiPriority="63" w:unhideWhenUsed="0"/>
-    <w:lsdException w:name="Medium Shading 2 Accent 3" w:semiHidden="0" w:uiPriority="64" w:unhideWhenUsed="0"/>
-    <w:lsdException w:name="Medium List 1 Accent 3" w:semiHidden="0" w:uiPriority="65" w:unhideWhenUsed="0"/>
-    <w:lsdException w:name="Medium List 2 Accent 3" w:semiHidden="0" w:uiPriority="66" w:unhideWhenUsed="0"/>
-    <w:lsdException w:name="Medium Grid 1 Accent 3" w:semiHidden="0" w:uiPriority="67" w:unhideWhenUsed="0"/>
-    <w:lsdException w:name="Medium Grid 2 Accent 3" w:semiHidden="0" w:uiPriority="68" w:unhideWhenUsed="0"/>
-    <w:lsdException w:name="Medium Grid 3 Accent 3" w:semiHidden="0" w:uiPriority="69" w:unhideWhenUsed="0"/>
-    <w:lsdException w:name="Dark List Accent 3" w:semiHidden="0" w:uiPriority="70" w:unhideWhenUsed="0"/>
-    <w:lsdException w:name="Colorful Shading Accent 3" w:semiHidden="0" w:uiPriority="71" w:unhideWhenUsed="0"/>
-    <w:lsdException w:name="Colorful List Accent 3" w:semiHidden="0" w:uiPriority="72" w:unhideWhenUsed="0"/>
-    <w:lsdException w:name="Colorful Grid Accent 3" w:semiHidden="0" w:uiPriority="73" w:unhideWhenUsed="0"/>
-    <w:lsdException w:name="Light Shading Accent 4" w:semiHidden="0" w:uiPriority="60" w:unhideWhenUsed="0"/>
-    <w:lsdException w:name="Light List Accent 4" w:semiHidden="0" w:uiPriority="61" w:unhideWhenUsed="0"/>
-    <w:lsdException w:name="Light Grid Accent 4" w:semiHidden="0" w:uiPriority="62" w:unhideWhenUsed="0"/>
-    <w:lsdException w:name="Medium Shading 1 Accent 4" w:semiHidden="0" w:uiPriority="63" w:unhideWhenUsed="0"/>
-    <w:lsdException w:name="Medium Shading 2 Accent 4" w:semiHidden="0" w:uiPriority="64" w:unhideWhenUsed="0"/>
-    <w:lsdException w:name="Medium List 1 Accent 4" w:semiHidden="0" w:uiPriority="65" w:unhideWhenUsed="0"/>
-    <w:lsdException w:name="Medium List 2 Accent 4" w:semiHidden="0" w:uiPriority="66" w:unhideWhenUsed="0"/>
-    <w:lsdException w:name="Medium Grid 1 Accent 4" w:semiHidden="0" w:uiPriority="67" w:unhideWhenUsed="0"/>
-    <w:lsdException w:name="Medium Grid 2 Accent 4" w:semiHidden="0" w:uiPriority="68" w:unhideWhenUsed="0"/>
-    <w:lsdException w:name="Medium Grid 3 Accent 4" w:semiHidden="0" w:uiPriority="69" w:unhideWhenUsed="0"/>
-    <w:lsdException w:name="Dark List Accent 4" w:semiHidden="0" w:uiPriority="70" w:unhideWhenUsed="0"/>
-    <w:lsdException w:name="Colorful Shading Accent 4" w:semiHidden="0" w:uiPriority="71" w:unhideWhenUsed="0"/>
-    <w:lsdException w:name="Colorful List Accent 4" w:semiHidden="0" w:uiPriority="72" w:unhideWhenUsed="0"/>
-    <w:lsdException w:name="Colorful Grid Accent 4" w:semiHidden="0" w:uiPriority="73" w:unhideWhenUsed="0"/>
-    <w:lsdException w:name="Light Shading Accent 5" w:semiHidden="0" w:uiPriority="60" w:unhideWhenUsed="0"/>
-    <w:lsdException w:name="Light List Accent 5" w:semiHidden="0" w:uiPriority="61" w:unhideWhenUsed="0"/>
-    <w:lsdException w:name="Light Grid Accent 5" w:semiHidden="0" w:uiPriority="62" w:unhideWhenUsed="0"/>
-    <w:lsdException w:name="Medium Shading 1 Accent 5" w:semiHidden="0" w:uiPriority="63" w:unhideWhenUsed="0"/>
-    <w:lsdException w:name="Medium Shading 2 Accent 5" w:semiHidden="0" w:uiPriority="64" w:unhideWhenUsed="0"/>
-    <w:lsdException w:name="Medium List 1 Accent 5" w:semiHidden="0" w:uiPriority="65" w:unhideWhenUsed="0"/>
-    <w:lsdException w:name="Medium List 2 Accent 5" w:semiHidden="0" w:uiPriority="66" w:unhideWhenUsed="0"/>
-    <w:lsdException w:name="Medium Grid 1 Accent 5" w:semiHidden="0" w:uiPriority="67" w:unhideWhenUsed="0"/>
-    <w:lsdException w:name="Medium Grid 2 Accent 5" w:semiHidden="0" w:uiPriority="68" w:unhideWhenUsed="0"/>
-    <w:lsdException w:name="Medium Grid 3 Accent 5" w:semiHidden="0" w:uiPriority="69" w:unhideWhenUsed="0"/>
-    <w:lsdException w:name="Dark List Accent 5" w:semiHidden="0" w:uiPriority="70" w:unhideWhenUsed="0"/>
-    <w:lsdException w:name="Colorful Shading Accent 5" w:semiHidden="0" w:uiPriority="71" w:unhideWhenUsed="0"/>
-    <w:lsdException w:name="Colorful List Accent 5" w:semiHidden="0" w:uiPriority="72" w:unhideWhenUsed="0"/>
-    <w:lsdException w:name="Colorful Grid Accent 5" w:semiHidden="0" w:uiPriority="73" w:unhideWhenUsed="0"/>
-    <w:lsdException w:name="Light Shading Accent 6" w:semiHidden="0" w:uiPriority="60" w:unhideWhenUsed="0"/>
-    <w:lsdException w:name="Light List Accent 6" w:semiHidden="0" w:uiPriority="61" w:unhideWhenUsed="0"/>
-    <w:lsdException w:name="Light Grid Accent 6" w:semiHidden="0" w:uiPriority="62" w:unhideWhenUsed="0"/>
-    <w:lsdException w:name="Medium Shading 1 Accent 6" w:semiHidden="0" w:uiPriority="63" w:unhideWhenUsed="0"/>
-    <w:lsdException w:name="Medium Shading 2 Accent 6" w:semiHidden="0" w:uiPriority="64" w:unhideWhenUsed="0"/>
-    <w:lsdException w:name="Medium List 1 Accent 6" w:semiHidden="0" w:uiPriority="65" w:unhideWhenUsed="0"/>
-    <w:lsdException w:name="Medium List 2 Accent 6" w:semiHidden="0" w:uiPriority="66" w:unhideWhenUsed="0"/>
-    <w:lsdException w:name="Medium Grid 1 Accent 6" w:semiHidden="0" w:uiPriority="67" w:unhideWhenUsed="0"/>
-    <w:lsdException w:name="Medium Grid 2 Accent 6" w:semiHidden="0" w:uiPriority="68" w:unhideWhenUsed="0"/>
-    <w:lsdException w:name="Medium Grid 3 Accent 6" w:semiHidden="0" w:uiPriority="69" w:unhideWhenUsed="0"/>
-    <w:lsdException w:name="Dark List Accent 6" w:semiHidden="0" w:uiPriority="70" w:unhideWhenUsed="0"/>
-    <w:lsdException w:name="Colorful Shading Accent 6" w:semiHidden="0" w:uiPriority="71" w:unhideWhenUsed="0"/>
-    <w:lsdException w:name="Colorful List Accent 6" w:semiHidden="0" w:uiPriority="72" w:unhideWhenUsed="0"/>
-    <w:lsdException w:name="Colorful Grid Accent 6" w:semiHidden="0" w:uiPriority="73" w:unhideWhenUsed="0"/>
-    <w:lsdException w:name="Subtle Emphasis" w:semiHidden="0" w:uiPriority="19" w:unhideWhenUsed="0" w:qFormat="1"/>
-    <w:lsdException w:name="Intense Emphasis" w:semiHidden="0" w:uiPriority="21" w:unhideWhenUsed="0" w:qFormat="1"/>
-    <w:lsdException w:name="Subtle Reference" w:semiHidden="0" w:uiPriority="31" w:unhideWhenUsed="0" w:qFormat="1"/>
-    <w:lsdException w:name="Intense Reference" w:semiHidden="0" w:uiPriority="32" w:unhideWhenUsed="0" w:qFormat="1"/>
-    <w:lsdException w:name="Book Title" w:semiHidden="0" w:uiPriority="33" w:unhideWhenUsed="0" w:qFormat="1"/>
-    <w:lsdException w:name="Bibliography" w:uiPriority="37"/>
-    <w:lsdException w:name="TOC Heading" w:uiPriority="39" w:qFormat="1"/>
+  <w:latentStyles w:defLockedState="0" w:defUIPriority="99" w:defSemiHidden="0" w:defUnhideWhenUsed="0" w:defQFormat="0" w:count="382">
+    <w:lsdException w:name="Normal" w:uiPriority="0" w:qFormat="1"/>
+    <w:lsdException w:name="heading 1" w:uiPriority="9" w:qFormat="1"/>
+    <w:lsdException w:name="heading 2" w:uiPriority="9" w:qFormat="1"/>
+    <w:lsdException w:name="heading 3" w:semiHidden="1" w:uiPriority="9" w:unhideWhenUsed="1" w:qFormat="1"/>
+    <w:lsdException w:name="heading 4" w:semiHidden="1" w:uiPriority="9" w:unhideWhenUsed="1" w:qFormat="1"/>
+    <w:lsdException w:name="heading 5" w:semiHidden="1" w:uiPriority="9" w:unhideWhenUsed="1" w:qFormat="1"/>
+    <w:lsdException w:name="heading 6" w:semiHidden="1" w:uiPriority="9" w:unhideWhenUsed="1" w:qFormat="1"/>
+    <w:lsdException w:name="heading 7" w:semiHidden="1" w:uiPriority="9" w:unhideWhenUsed="1" w:qFormat="1"/>
+    <w:lsdException w:name="heading 8" w:semiHidden="1" w:uiPriority="9" w:unhideWhenUsed="1" w:qFormat="1"/>
+    <w:lsdException w:name="heading 9" w:semiHidden="1" w:uiPriority="9" w:unhideWhenUsed="1" w:qFormat="1"/>
+    <w:lsdException w:name="index 1" w:semiHidden="1" w:unhideWhenUsed="1"/>
+    <w:lsdException w:name="index 2" w:semiHidden="1" w:unhideWhenUsed="1"/>
+    <w:lsdException w:name="index 3" w:semiHidden="1" w:unhideWhenUsed="1"/>
+    <w:lsdException w:name="index 4" w:semiHidden="1" w:unhideWhenUsed="1"/>
+    <w:lsdException w:name="index 5" w:semiHidden="1" w:unhideWhenUsed="1"/>
+    <w:lsdException w:name="index 6" w:semiHidden="1" w:unhideWhenUsed="1"/>
+    <w:lsdException w:name="index 7" w:semiHidden="1" w:unhideWhenUsed="1"/>
+    <w:lsdException w:name="index 8" w:semiHidden="1" w:unhideWhenUsed="1"/>
+    <w:lsdException w:name="index 9" w:semiHidden="1" w:unhideWhenUsed="1"/>
+    <w:lsdException w:name="toc 1" w:semiHidden="1" w:uiPriority="39" w:unhideWhenUsed="1"/>
+    <w:lsdException w:name="toc 2" w:semiHidden="1" w:uiPriority="39" w:unhideWhenUsed="1"/>
+    <w:lsdException w:name="toc 3" w:semiHidden="1" w:uiPriority="39" w:unhideWhenUsed="1"/>
+    <w:lsdException w:name="toc 4" w:semiHidden="1" w:uiPriority="39" w:unhideWhenUsed="1"/>
+    <w:lsdException w:name="toc 5" w:semiHidden="1" w:uiPriority="39" w:unhideWhenUsed="1"/>
+    <w:lsdException w:name="toc 6" w:semiHidden="1" w:uiPriority="39" w:unhideWhenUsed="1"/>
+    <w:lsdException w:name="toc 7" w:semiHidden="1" w:uiPriority="39" w:unhideWhenUsed="1"/>
+    <w:lsdException w:name="toc 8" w:semiHidden="1" w:uiPriority="39" w:unhideWhenUsed="1"/>
+    <w:lsdException w:name="toc 9" w:semiHidden="1" w:uiPriority="39" w:unhideWhenUsed="1"/>
+    <w:lsdException w:name="Normal Indent" w:semiHidden="1" w:unhideWhenUsed="1"/>
+    <w:lsdException w:name="footnote text" w:semiHidden="1" w:unhideWhenUsed="1"/>
+    <w:lsdException w:name="annotation text" w:semiHidden="1" w:unhideWhenUsed="1"/>
+    <w:lsdException w:name="header" w:semiHidden="1" w:unhideWhenUsed="1"/>
+    <w:lsdException w:name="footer" w:semiHidden="1" w:unhideWhenUsed="1"/>
+    <w:lsdException w:name="index heading" w:semiHidden="1" w:unhideWhenUsed="1"/>
+    <w:lsdException w:name="caption" w:semiHidden="1" w:uiPriority="35" w:unhideWhenUsed="1" w:qFormat="1"/>
+    <w:lsdException w:name="table of figures" w:semiHidden="1" w:unhideWhenUsed="1"/>
+    <w:lsdException w:name="envelope address" w:semiHidden="1" w:unhideWhenUsed="1"/>
+    <w:lsdException w:name="envelope return" w:semiHidden="1" w:unhideWhenUsed="1"/>
+    <w:lsdException w:name="footnote reference" w:semiHidden="1" w:unhideWhenUsed="1"/>
+    <w:lsdException w:name="annotation reference" w:semiHidden="1" w:unhideWhenUsed="1"/>
+    <w:lsdException w:name="line number" w:semiHidden="1" w:unhideWhenUsed="1"/>
+    <w:lsdException w:name="page number" w:semiHidden="1" w:unhideWhenUsed="1"/>
+    <w:lsdException w:name="endnote reference" w:semiHidden="1" w:unhideWhenUsed="1"/>
+    <w:lsdException w:name="endnote text" w:semiHidden="1" w:unhideWhenUsed="1"/>
+    <w:lsdException w:name="table of authorities" w:semiHidden="1" w:unhideWhenUsed="1"/>
+    <w:lsdException w:name="macro" w:semiHidden="1" w:unhideWhenUsed="1"/>
+    <w:lsdException w:name="toa heading" w:semiHidden="1" w:unhideWhenUsed="1"/>
+    <w:lsdException w:name="List" w:semiHidden="1" w:unhideWhenUsed="1"/>
+    <w:lsdException w:name="List Bullet" w:semiHidden="1" w:unhideWhenUsed="1"/>
+    <w:lsdException w:name="List Number" w:semiHidden="1" w:unhideWhenUsed="1"/>
+    <w:lsdException w:name="List 2" w:semiHidden="1" w:unhideWhenUsed="1"/>
+    <w:lsdException w:name="List 3" w:semiHidden="1" w:unhideWhenUsed="1"/>
+    <w:lsdException w:name="List 4" w:semiHidden="1" w:unhideWhenUsed="1"/>
+    <w:lsdException w:name="List 5" w:semiHidden="1" w:unhideWhenUsed="1"/>
+    <w:lsdException w:name="List Bullet 2" w:semiHidden="1" w:unhideWhenUsed="1"/>
+    <w:lsdException w:name="List Bullet 3" w:semiHidden="1" w:unhideWhenUsed="1"/>
+    <w:lsdException w:name="List Bullet 4" w:semiHidden="1" w:unhideWhenUsed="1"/>
+    <w:lsdException w:name="List Bullet 5" w:semiHidden="1" w:unhideWhenUsed="1"/>
+    <w:lsdException w:name="List Number 2" w:semiHidden="1" w:unhideWhenUsed="1"/>
+    <w:lsdException w:name="List Number 3" w:semiHidden="1" w:unhideWhenUsed="1"/>
+    <w:lsdException w:name="List Number 4" w:semiHidden="1" w:unhideWhenUsed="1"/>
+    <w:lsdException w:name="List Number 5" w:semiHidden="1" w:unhideWhenUsed="1"/>
+    <w:lsdException w:name="Title" w:uiPriority="10" w:qFormat="1"/>
+    <w:lsdException w:name="Closing" w:semiHidden="1" w:unhideWhenUsed="1"/>
+    <w:lsdException w:name="Signature" w:semiHidden="1" w:unhideWhenUsed="1"/>
+    <w:lsdException w:name="Default Paragraph Font" w:semiHidden="1" w:uiPriority="1" w:unhideWhenUsed="1"/>
+    <w:lsdException w:name="Body Text" w:semiHidden="1" w:unhideWhenUsed="1"/>
+    <w:lsdException w:name="Body Text Indent" w:semiHidden="1" w:unhideWhenUsed="1"/>
+    <w:lsdException w:name="List Continue" w:semiHidden="1" w:unhideWhenUsed="1"/>
+    <w:lsdException w:name="List Continue 2" w:semiHidden="1" w:unhideWhenUsed="1"/>
+    <w:lsdException w:name="List Continue 3" w:semiHidden="1" w:unhideWhenUsed="1"/>
+    <w:lsdException w:name="List Continue 4" w:semiHidden="1" w:unhideWhenUsed="1"/>
+    <w:lsdException w:name="List Continue 5" w:semiHidden="1" w:unhideWhenUsed="1"/>
+    <w:lsdException w:name="Message Header" w:semiHidden="1" w:unhideWhenUsed="1"/>
+    <w:lsdException w:name="Subtitle" w:uiPriority="11" w:qFormat="1"/>
+    <w:lsdException w:name="Salutation" w:semiHidden="1" w:unhideWhenUsed="1"/>
+    <w:lsdException w:name="Date" w:semiHidden="1" w:unhideWhenUsed="1"/>
+    <w:lsdException w:name="Body Text First Indent" w:semiHidden="1" w:unhideWhenUsed="1"/>
+    <w:lsdException w:name="Body Text First Indent 2" w:semiHidden="1" w:unhideWhenUsed="1"/>
+    <w:lsdException w:name="Note Heading" w:semiHidden="1" w:unhideWhenUsed="1"/>
+    <w:lsdException w:name="Body Text 2" w:semiHidden="1" w:unhideWhenUsed="1"/>
+    <w:lsdException w:name="Body Text 3" w:semiHidden="1" w:unhideWhenUsed="1"/>
+    <w:lsdException w:name="Body Text Indent 2" w:semiHidden="1" w:unhideWhenUsed="1"/>
+    <w:lsdException w:name="Body Text Indent 3" w:semiHidden="1" w:unhideWhenUsed="1"/>
+    <w:lsdException w:name="Block Text" w:semiHidden="1" w:unhideWhenUsed="1"/>
+    <w:lsdException w:name="Hyperlink" w:semiHidden="1" w:unhideWhenUsed="1"/>
+    <w:lsdException w:name="FollowedHyperlink" w:semiHidden="1" w:unhideWhenUsed="1"/>
+    <w:lsdException w:name="Strong" w:uiPriority="22" w:qFormat="1"/>
+    <w:lsdException w:name="Emphasis" w:uiPriority="20" w:qFormat="1"/>
+    <w:lsdException w:name="Document Map" w:semiHidden="1" w:unhideWhenUsed="1"/>
+    <w:lsdException w:name="Plain Text" w:semiHidden="1" w:unhideWhenUsed="1"/>
+    <w:lsdException w:name="E-mail Signature" w:semiHidden="1" w:unhideWhenUsed="1"/>
+    <w:lsdException w:name="HTML Top of Form" w:semiHidden="1" w:unhideWhenUsed="1"/>
+    <w:lsdException w:name="HTML Bottom of Form" w:semiHidden="1" w:unhideWhenUsed="1"/>
+    <w:lsdException w:name="Normal (Web)" w:semiHidden="1" w:unhideWhenUsed="1"/>
+    <w:lsdException w:name="HTML Acronym" w:semiHidden="1" w:unhideWhenUsed="1"/>
+    <w:lsdException w:name="HTML Address" w:semiHidden="1" w:unhideWhenUsed="1"/>
+    <w:lsdException w:name="HTML Cite" w:semiHidden="1" w:unhideWhenUsed="1"/>
+    <w:lsdException w:name="HTML Code" w:semiHidden="1" w:unhideWhenUsed="1"/>
+    <w:lsdException w:name="HTML Definition" w:semiHidden="1" w:unhideWhenUsed="1"/>
+    <w:lsdException w:name="HTML Keyboard" w:semiHidden="1" w:unhideWhenUsed="1"/>
+    <w:lsdException w:name="HTML Preformatted" w:semiHidden="1" w:unhideWhenUsed="1"/>
+    <w:lsdException w:name="HTML Sample" w:semiHidden="1" w:unhideWhenUsed="1"/>
+    <w:lsdException w:name="HTML Typewriter" w:semiHidden="1" w:unhideWhenUsed="1"/>
+    <w:lsdException w:name="HTML Variable" w:semiHidden="1" w:unhideWhenUsed="1"/>
+    <w:lsdException w:name="Normal Table" w:semiHidden="1" w:unhideWhenUsed="1"/>
+    <w:lsdException w:name="annotation subject" w:semiHidden="1" w:unhideWhenUsed="1"/>
+    <w:lsdException w:name="No List" w:semiHidden="1" w:unhideWhenUsed="1"/>
+    <w:lsdException w:name="Outline List 1" w:semiHidden="1" w:unhideWhenUsed="1"/>
+    <w:lsdException w:name="Outline List 2" w:semiHidden="1" w:unhideWhenUsed="1"/>
+    <w:lsdException w:name="Outline List 3" w:semiHidden="1" w:unhideWhenUsed="1"/>
+    <w:lsdException w:name="Table Simple 1" w:semiHidden="1" w:unhideWhenUsed="1"/>
+    <w:lsdException w:name="Table Simple 2" w:semiHidden="1" w:unhideWhenUsed="1"/>
+    <w:lsdException w:name="Table Simple 3" w:semiHidden="1" w:unhideWhenUsed="1"/>
+    <w:lsdException w:name="Table Classic 1" w:semiHidden="1" w:unhideWhenUsed="1"/>
+    <w:lsdException w:name="Table Classic 2" w:semiHidden="1" w:unhideWhenUsed="1"/>
+    <w:lsdException w:name="Table Classic 3" w:semiHidden="1" w:unhideWhenUsed="1"/>
+    <w:lsdException w:name="Table Classic 4" w:semiHidden="1" w:unhideWhenUsed="1"/>
+    <w:lsdException w:name="Table Colorful 1" w:semiHidden="1" w:unhideWhenUsed="1"/>
+    <w:lsdException w:name="Table Colorful 2" w:semiHidden="1" w:unhideWhenUsed="1"/>
+    <w:lsdException w:name="Table Colorful 3" w:semiHidden="1" w:unhideWhenUsed="1"/>
+    <w:lsdException w:name="Table Columns 1" w:semiHidden="1" w:unhideWhenUsed="1"/>
+    <w:lsdException w:name="Table Columns 2" w:semiHidden="1" w:unhideWhenUsed="1"/>
+    <w:lsdException w:name="Table Columns 3" w:semiHidden="1" w:unhideWhenUsed="1"/>
+    <w:lsdException w:name="Table Columns 4" w:semiHidden="1" w:unhideWhenUsed="1"/>
+    <w:lsdException w:name="Table Columns 5" w:semiHidden="1" w:unhideWhenUsed="1"/>
+    <w:lsdException w:name="Table Grid 1" w:semiHidden="1" w:unhideWhenUsed="1"/>
+    <w:lsdException w:name="Table Grid 2" w:semiHidden="1" w:unhideWhenUsed="1"/>
+    <w:lsdException w:name="Table Grid 3" w:semiHidden="1" w:unhideWhenUsed="1"/>
+    <w:lsdException w:name="Table Grid 4" w:semiHidden="1" w:unhideWhenUsed="1"/>
+    <w:lsdException w:name="Table Grid 5" w:semiHidden="1" w:unhideWhenUsed="1"/>
+    <w:lsdException w:name="Table Grid 6" w:semiHidden="1" w:unhideWhenUsed="1"/>
+    <w:lsdException w:name="Table Grid 7" w:semiHidden="1" w:unhideWhenUsed="1"/>
+    <w:lsdException w:name="Table Grid 8" w:semiHidden="1" w:unhideWhenUsed="1"/>
+    <w:lsdException w:name="Table List 1" w:semiHidden="1" w:unhideWhenUsed="1"/>
+    <w:lsdException w:name="Table List 2" w:semiHidden="1" w:unhideWhenUsed="1"/>
+    <w:lsdException w:name="Table List 3" w:semiHidden="1" w:unhideWhenUsed="1"/>
+    <w:lsdException w:name="Table List 4" w:semiHidden="1" w:unhideWhenUsed="1"/>
+    <w:lsdException w:name="Table List 5" w:semiHidden="1" w:unhideWhenUsed="1"/>
+    <w:lsdException w:name="Table List 6" w:semiHidden="1" w:unhideWhenUsed="1"/>
+    <w:lsdException w:name="Table List 7" w:semiHidden="1" w:unhideWhenUsed="1"/>
+    <w:lsdException w:name="Table List 8" w:semiHidden="1" w:unhideWhenUsed="1"/>
+    <w:lsdException w:name="Table 3D effects 1" w:semiHidden="1" w:unhideWhenUsed="1"/>
+    <w:lsdException w:name="Table 3D effects 2" w:semiHidden="1" w:unhideWhenUsed="1"/>
+    <w:lsdException w:name="Table 3D effects 3" w:semiHidden="1" w:unhideWhenUsed="1"/>
+    <w:lsdException w:name="Table Contemporary" w:semiHidden="1" w:unhideWhenUsed="1"/>
+    <w:lsdException w:name="Table Elegant" w:semiHidden="1" w:unhideWhenUsed="1"/>
+    <w:lsdException w:name="Table Professional" w:semiHidden="1" w:unhideWhenUsed="1"/>
+    <w:lsdException w:name="Table Subtle 1" w:semiHidden="1" w:unhideWhenUsed="1"/>
+    <w:lsdException w:name="Table Subtle 2" w:semiHidden="1" w:unhideWhenUsed="1"/>
+    <w:lsdException w:name="Table Web 1" w:semiHidden="1" w:unhideWhenUsed="1"/>
+    <w:lsdException w:name="Table Web 2" w:semiHidden="1" w:unhideWhenUsed="1"/>
+    <w:lsdException w:name="Table Web 3" w:semiHidden="1" w:unhideWhenUsed="1"/>
+    <w:lsdException w:name="Balloon Text" w:semiHidden="1" w:unhideWhenUsed="1"/>
+    <w:lsdException w:name="Table Grid" w:uiPriority="59"/>
+    <w:lsdException w:name="Table Theme" w:semiHidden="1" w:unhideWhenUsed="1"/>
+    <w:lsdException w:name="Note Level 1" w:semiHidden="1" w:unhideWhenUsed="1"/>
+    <w:lsdException w:name="Note Level 2" w:semiHidden="1" w:unhideWhenUsed="1"/>
+    <w:lsdException w:name="Note Level 3" w:semiHidden="1" w:unhideWhenUsed="1"/>
+    <w:lsdException w:name="Note Level 4" w:semiHidden="1" w:unhideWhenUsed="1"/>
+    <w:lsdException w:name="Note Level 5" w:semiHidden="1" w:unhideWhenUsed="1"/>
+    <w:lsdException w:name="Note Level 6" w:semiHidden="1" w:unhideWhenUsed="1"/>
+    <w:lsdException w:name="Note Level 7" w:semiHidden="1" w:unhideWhenUsed="1"/>
+    <w:lsdException w:name="Note Level 8" w:semiHidden="1" w:unhideWhenUsed="1"/>
+    <w:lsdException w:name="Note Level 9" w:semiHidden="1" w:unhideWhenUsed="1"/>
+    <w:lsdException w:name="Placeholder Text" w:semiHidden="1"/>
+    <w:lsdException w:name="No Spacing" w:uiPriority="1" w:qFormat="1"/>
+    <w:lsdException w:name="Light Shading" w:uiPriority="60"/>
+    <w:lsdException w:name="Light List" w:uiPriority="61"/>
+    <w:lsdException w:name="Light Grid" w:uiPriority="62"/>
+    <w:lsdException w:name="Medium Shading 1" w:uiPriority="63"/>
+    <w:lsdException w:name="Medium Shading 2" w:uiPriority="64"/>
+    <w:lsdException w:name="Medium List 1" w:uiPriority="65"/>
+    <w:lsdException w:name="Medium List 2" w:uiPriority="66"/>
+    <w:lsdException w:name="Medium Grid 1" w:uiPriority="67"/>
+    <w:lsdException w:name="Medium Grid 2" w:uiPriority="68"/>
+    <w:lsdException w:name="Medium Grid 3" w:uiPriority="69"/>
+    <w:lsdException w:name="Dark List" w:uiPriority="70"/>
+    <w:lsdException w:name="Colorful Shading" w:uiPriority="71"/>
+    <w:lsdException w:name="Colorful List" w:uiPriority="72"/>
+    <w:lsdException w:name="Colorful Grid" w:uiPriority="73"/>
+    <w:lsdException w:name="Light Shading Accent 1" w:uiPriority="60"/>
+    <w:lsdException w:name="Light List Accent 1" w:uiPriority="61"/>
+    <w:lsdException w:name="Light Grid Accent 1" w:uiPriority="62"/>
+    <w:lsdException w:name="Medium Shading 1 Accent 1" w:uiPriority="63"/>
+    <w:lsdException w:name="Medium Shading 2 Accent 1" w:uiPriority="64"/>
+    <w:lsdException w:name="Medium List 1 Accent 1" w:uiPriority="65"/>
+    <w:lsdException w:name="Revision" w:semiHidden="1"/>
+    <w:lsdException w:name="List Paragraph" w:uiPriority="34" w:qFormat="1"/>
+    <w:lsdException w:name="Quote" w:uiPriority="29" w:qFormat="1"/>
+    <w:lsdException w:name="Intense Quote" w:uiPriority="30" w:qFormat="1"/>
+    <w:lsdException w:name="Medium List 2 Accent 1" w:uiPriority="66"/>
+    <w:lsdException w:name="Medium Grid 1 Accent 1" w:uiPriority="67"/>
+    <w:lsdException w:name="Medium Grid 2 Accent 1" w:uiPriority="68"/>
+    <w:lsdException w:name="Medium Grid 3 Accent 1" w:uiPriority="69"/>
+    <w:lsdException w:name="Dark List Accent 1" w:uiPriority="70"/>
+    <w:lsdException w:name="Colorful Shading Accent 1" w:uiPriority="71"/>
+    <w:lsdException w:name="Colorful List Accent 1" w:uiPriority="72"/>
+    <w:lsdException w:name="Colorful Grid Accent 1" w:uiPriority="73"/>
+    <w:lsdException w:name="Light Shading Accent 2" w:uiPriority="60"/>
+    <w:lsdException w:name="Light List Accent 2" w:uiPriority="61"/>
+    <w:lsdException w:name="Light Grid Accent 2" w:uiPriority="62"/>
+    <w:lsdException w:name="Medium Shading 1 Accent 2" w:uiPriority="63"/>
+    <w:lsdException w:name="Medium Shading 2 Accent 2" w:uiPriority="64"/>
+    <w:lsdException w:name="Medium List 1 Accent 2" w:uiPriority="65"/>
+    <w:lsdException w:name="Medium List 2 Accent 2" w:uiPriority="66"/>
+    <w:lsdException w:name="Medium Grid 1 Accent 2" w:uiPriority="67"/>
+    <w:lsdException w:name="Medium Grid 2 Accent 2" w:uiPriority="68"/>
+    <w:lsdException w:name="Medium Grid 3 Accent 2" w:uiPriority="69"/>
+    <w:lsdException w:name="Dark List Accent 2" w:uiPriority="70"/>
+    <w:lsdException w:name="Colorful Shading Accent 2" w:uiPriority="71"/>
+    <w:lsdException w:name="Colorful List Accent 2" w:uiPriority="72"/>
+    <w:lsdException w:name="Colorful Grid Accent 2" w:uiPriority="73"/>
+    <w:lsdException w:name="Light Shading Accent 3" w:uiPriority="60"/>
+    <w:lsdException w:name="Light List Accent 3" w:uiPriority="61"/>
+    <w:lsdException w:name="Light Grid Accent 3" w:uiPriority="62"/>
+    <w:lsdException w:name="Medium Shading 1 Accent 3" w:uiPriority="63"/>
+    <w:lsdException w:name="Medium Shading 2 Accent 3" w:uiPriority="64"/>
+    <w:lsdException w:name="Medium List 1 Accent 3" w:uiPriority="65"/>
+    <w:lsdException w:name="Medium List 2 Accent 3" w:uiPriority="66"/>
+    <w:lsdException w:name="Medium Grid 1 Accent 3" w:uiPriority="67"/>
+    <w:lsdException w:name="Medium Grid 2 Accent 3" w:uiPriority="68"/>
+    <w:lsdException w:name="Medium Grid 3 Accent 3" w:uiPriority="69"/>
+    <w:lsdException w:name="Dark List Accent 3" w:uiPriority="70"/>
+    <w:lsdException w:name="Colorful Shading Accent 3" w:uiPriority="71"/>
+    <w:lsdException w:name="Colorful List Accent 3" w:uiPriority="72"/>
+    <w:lsdException w:name="Colorful Grid Accent 3" w:uiPriority="73"/>
+    <w:lsdException w:name="Light Shading Accent 4" w:uiPriority="60"/>
+    <w:lsdException w:name="Light List Accent 4" w:uiPriority="61"/>
+    <w:lsdException w:name="Light Grid Accent 4" w:uiPriority="62"/>
+    <w:lsdException w:name="Medium Shading 1 Accent 4" w:uiPriority="63"/>
+    <w:lsdException w:name="Medium Shading 2 Accent 4" w:uiPriority="64"/>
+    <w:lsdException w:name="Medium List 1 Accent 4" w:uiPriority="65"/>
+    <w:lsdException w:name="Medium List 2 Accent 4" w:uiPriority="66"/>
+    <w:lsdException w:name="Medium Grid 1 Accent 4" w:uiPriority="67"/>
+    <w:lsdException w:name="Medium Grid 2 Accent 4" w:uiPriority="68"/>
+    <w:lsdException w:name="Medium Grid 3 Accent 4" w:uiPriority="69"/>
+    <w:lsdException w:name="Dark List Accent 4" w:uiPriority="70"/>
+    <w:lsdException w:name="Colorful Shading Accent 4" w:uiPriority="71"/>
+    <w:lsdException w:name="Colorful List Accent 4" w:uiPriority="72"/>
+    <w:lsdException w:name="Colorful Grid Accent 4" w:uiPriority="73"/>
+    <w:lsdException w:name="Light Shading Accent 5" w:uiPriority="60"/>
+    <w:lsdException w:name="Light List Accent 5" w:uiPriority="61"/>
+    <w:lsdException w:name="Light Grid Accent 5" w:uiPriority="62"/>
+    <w:lsdException w:name="Medium Shading 1 Accent 5" w:uiPriority="63"/>
+    <w:lsdException w:name="Medium Shading 2 Accent 5" w:uiPriority="64"/>
+    <w:lsdException w:name="Medium List 1 Accent 5" w:uiPriority="65"/>
+    <w:lsdException w:name="Medium List 2 Accent 5" w:uiPriority="66"/>
+    <w:lsdException w:name="Medium Grid 1 Accent 5" w:uiPriority="67"/>
+    <w:lsdException w:name="Medium Grid 2 Accent 5" w:uiPriority="68"/>
+    <w:lsdException w:name="Medium Grid 3 Accent 5" w:uiPriority="69"/>
+    <w:lsdException w:name="Dark List Accent 5" w:uiPriority="70"/>
+    <w:lsdException w:name="Colorful Shading Accent 5" w:uiPriority="71"/>
+    <w:lsdException w:name="Colorful List Accent 5" w:uiPriority="72"/>
+    <w:lsdException w:name="Colorful Grid Accent 5" w:uiPriority="73"/>
+    <w:lsdException w:name="Light Shading Accent 6" w:uiPriority="60"/>
+    <w:lsdException w:name="Light List Accent 6" w:uiPriority="61"/>
+    <w:lsdException w:name="Light Grid Accent 6" w:uiPriority="62"/>
+    <w:lsdException w:name="Medium Shading 1 Accent 6" w:uiPriority="63"/>
+    <w:lsdException w:name="Medium Shading 2 Accent 6" w:uiPriority="64"/>
+    <w:lsdException w:name="Medium List 1 Accent 6" w:uiPriority="65"/>
+    <w:lsdException w:name="Medium List 2 Accent 6" w:uiPriority="66"/>
+    <w:lsdException w:name="Medium Grid 1 Accent 6" w:uiPriority="67"/>
+    <w:lsdException w:name="Medium Grid 2 Accent 6" w:uiPriority="68"/>
+    <w:lsdException w:name="Medium Grid 3 Accent 6" w:uiPriority="69"/>
+    <w:lsdException w:name="Dark List Accent 6" w:uiPriority="70"/>
+    <w:lsdException w:name="Colorful Shading Accent 6" w:uiPriority="71"/>
+    <w:lsdException w:name="Colorful List Accent 6" w:uiPriority="72"/>
+    <w:lsdException w:name="Colorful Grid Accent 6" w:uiPriority="73"/>
+    <w:lsdException w:name="Subtle Emphasis" w:uiPriority="19" w:qFormat="1"/>
+    <w:lsdException w:name="Intense Emphasis" w:uiPriority="21" w:qFormat="1"/>
+    <w:lsdException w:name="Subtle Reference" w:uiPriority="31" w:qFormat="1"/>
+    <w:lsdException w:name="Intense Reference" w:uiPriority="32" w:qFormat="1"/>
+    <w:lsdException w:name="Book Title" w:uiPriority="33" w:qFormat="1"/>
+    <w:lsdException w:name="Bibliography" w:semiHidden="1" w:uiPriority="37" w:unhideWhenUsed="1"/>
+    <w:lsdException w:name="TOC Heading" w:semiHidden="1" w:uiPriority="39" w:unhideWhenUsed="1" w:qFormat="1"/>
+    <w:lsdException w:name="Plain Table 1" w:uiPriority="41"/>
+    <w:lsdException w:name="Plain Table 2" w:uiPriority="42"/>
+    <w:lsdException w:name="Plain Table 3" w:uiPriority="43"/>
+    <w:lsdException w:name="Plain Table 4" w:uiPriority="44"/>
+    <w:lsdException w:name="Plain Table 5" w:uiPriority="45"/>
+    <w:lsdException w:name="Grid Table Light" w:uiPriority="40"/>
+    <w:lsdException w:name="Grid Table 1 Light" w:uiPriority="46"/>
+    <w:lsdException w:name="Grid Table 2" w:uiPriority="47"/>
+    <w:lsdException w:name="Grid Table 3" w:uiPriority="48"/>
+    <w:lsdException w:name="Grid Table 4" w:uiPriority="49"/>
+    <w:lsdException w:name="Grid Table 5 Dark" w:uiPriority="50"/>
+    <w:lsdException w:name="Grid Table 6 Colorful" w:uiPriority="51"/>
+    <w:lsdException w:name="Grid Table 7 Colorful" w:uiPriority="52"/>
+    <w:lsdException w:name="Grid Table 1 Light Accent 1" w:uiPriority="46"/>
+    <w:lsdException w:name="Grid Table 2 Accent 1" w:uiPriority="47"/>
+    <w:lsdException w:name="Grid Table 3 Accent 1" w:uiPriority="48"/>
+    <w:lsdException w:name="Grid Table 4 Accent 1" w:uiPriority="49"/>
+    <w:lsdException w:name="Grid Table 5 Dark Accent 1" w:uiPriority="50"/>
+    <w:lsdException w:name="Grid Table 6 Colorful Accent 1" w:uiPriority="51"/>
+    <w:lsdException w:name="Grid Table 7 Colorful Accent 1" w:uiPriority="52"/>
+    <w:lsdException w:name="Grid Table 1 Light Accent 2" w:uiPriority="46"/>
+    <w:lsdException w:name="Grid Table 2 Accent 2" w:uiPriority="47"/>
+    <w:lsdException w:name="Grid Table 3 Accent 2" w:uiPriority="48"/>
+    <w:lsdException w:name="Grid Table 4 Accent 2" w:uiPriority="49"/>
+    <w:lsdException w:name="Grid Table 5 Dark Accent 2" w:uiPriority="50"/>
+    <w:lsdException w:name="Grid Table 6 Colorful Accent 2" w:uiPriority="51"/>
+    <w:lsdException w:name="Grid Table 7 Colorful Accent 2" w:uiPriority="52"/>
+    <w:lsdException w:name="Grid Table 1 Light Accent 3" w:uiPriority="46"/>
+    <w:lsdException w:name="Grid Table 2 Accent 3" w:uiPriority="47"/>
+    <w:lsdException w:name="Grid Table 3 Accent 3" w:uiPriority="48"/>
+    <w:lsdException w:name="Grid Table 4 Accent 3" w:uiPriority="49"/>
+    <w:lsdException w:name="Grid Table 5 Dark Accent 3" w:uiPriority="50"/>
+    <w:lsdException w:name="Grid Table 6 Colorful Accent 3" w:uiPriority="51"/>
+    <w:lsdException w:name="Grid Table 7 Colorful Accent 3" w:uiPriority="52"/>
+    <w:lsdException w:name="Grid Table 1 Light Accent 4" w:uiPriority="46"/>
+    <w:lsdException w:name="Grid Table 2 Accent 4" w:uiPriority="47"/>
+    <w:lsdException w:name="Grid Table 3 Accent 4" w:uiPriority="48"/>
+    <w:lsdException w:name="Grid Table 4 Accent 4" w:uiPriority="49"/>
+    <w:lsdException w:name="Grid Table 5 Dark Accent 4" w:uiPriority="50"/>
+    <w:lsdException w:name="Grid Table 6 Colorful Accent 4" w:uiPriority="51"/>
+    <w:lsdException w:name="Grid Table 7 Colorful Accent 4" w:uiPriority="52"/>
+    <w:lsdException w:name="Grid Table 1 Light Accent 5" w:uiPriority="46"/>
+    <w:lsdException w:name="Grid Table 2 Accent 5" w:uiPriority="47"/>
+    <w:lsdException w:name="Grid Table 3 Accent 5" w:uiPriority="48"/>
+    <w:lsdException w:name="Grid Table 4 Accent 5" w:uiPriority="49"/>
+    <w:lsdException w:name="Grid Table 5 Dark Accent 5" w:uiPriority="50"/>
+    <w:lsdException w:name="Grid Table 6 Colorful Accent 5" w:uiPriority="51"/>
+    <w:lsdException w:name="Grid Table 7 Colorful Accent 5" w:uiPriority="52"/>
+    <w:lsdException w:name="Grid Table 1 Light Accent 6" w:uiPriority="46"/>
+    <w:lsdException w:name="Grid Table 2 Accent 6" w:uiPriority="47"/>
+    <w:lsdException w:name="Grid Table 3 Accent 6" w:uiPriority="48"/>
+    <w:lsdException w:name="Grid Table 4 Accent 6" w:uiPriority="49"/>
+    <w:lsdException w:name="Grid Table 5 Dark Accent 6" w:uiPriority="50"/>
+    <w:lsdException w:name="Grid Table 6 Colorful Accent 6" w:uiPriority="51"/>
+    <w:lsdException w:name="Grid Table 7 Colorful Accent 6" w:uiPriority="52"/>
+    <w:lsdException w:name="List Table 1 Light" w:uiPriority="46"/>
+    <w:lsdException w:name="List Table 2" w:uiPriority="47"/>
+    <w:lsdException w:name="List Table 3" w:uiPriority="48"/>
+    <w:lsdException w:name="List Table 4" w:uiPriority="49"/>
+    <w:lsdException w:name="List Table 5 Dark" w:uiPriority="50"/>
+    <w:lsdException w:name="List Table 6 Colorful" w:uiPriority="51"/>
+    <w:lsdException w:name="List Table 7 Colorful" w:uiPriority="52"/>
+    <w:lsdException w:name="List Table 1 Light Accent 1" w:uiPriority="46"/>
+    <w:lsdException w:name="List Table 2 Accent 1" w:uiPriority="47"/>
+    <w:lsdException w:name="List Table 3 Accent 1" w:uiPriority="48"/>
+    <w:lsdException w:name="List Table 4 Accent 1" w:uiPriority="49"/>
+    <w:lsdException w:name="List Table 5 Dark Accent 1" w:uiPriority="50"/>
+    <w:lsdException w:name="List Table 6 Colorful Accent 1" w:uiPriority="51"/>
+    <w:lsdException w:name="List Table 7 Colorful Accent 1" w:uiPriority="52"/>
+    <w:lsdException w:name="List Table 1 Light Accent 2" w:uiPriority="46"/>
+    <w:lsdException w:name="List Table 2 Accent 2" w:uiPriority="47"/>
+    <w:lsdException w:name="List Table 3 Accent 2" w:uiPriority="48"/>
+    <w:lsdException w:name="List Table 4 Accent 2" w:uiPriority="49"/>
+    <w:lsdException w:name="List Table 5 Dark Accent 2" w:uiPriority="50"/>
+    <w:lsdException w:name="List Table 6 Colorful Accent 2" w:uiPriority="51"/>
+    <w:lsdException w:name="List Table 7 Colorful Accent 2" w:uiPriority="52"/>
+    <w:lsdException w:name="List Table 1 Light Accent 3" w:uiPriority="46"/>
+    <w:lsdException w:name="List Table 2 Accent 3" w:uiPriority="47"/>
+    <w:lsdException w:name="List Table 3 Accent 3" w:uiPriority="48"/>
+    <w:lsdException w:name="List Table 4 Accent 3" w:uiPriority="49"/>
+    <w:lsdException w:name="List Table 5 Dark Accent 3" w:uiPriority="50"/>
+    <w:lsdException w:name="List Table 6 Colorful Accent 3" w:uiPriority="51"/>
+    <w:lsdException w:name="List Table 7 Colorful Accent 3" w:uiPriority="52"/>
+    <w:lsdException w:name="List Table 1 Light Accent 4" w:uiPriority="46"/>
+    <w:lsdException w:name="List Table 2 Accent 4" w:uiPriority="47"/>
+    <w:lsdException w:name="List Table 3 Accent 4" w:uiPriority="48"/>
+    <w:lsdException w:name="List Table 4 Accent 4" w:uiPriority="49"/>
+    <w:lsdException w:name="List Table 5 Dark Accent 4" w:uiPriority="50"/>
+    <w:lsdException w:name="List Table 6 Colorful Accent 4" w:uiPriority="51"/>
+    <w:lsdException w:name="List Table 7 Colorful Accent 4" w:uiPriority="52"/>
+    <w:lsdException w:name="List Table 1 Light Accent 5" w:uiPriority="46"/>
+    <w:lsdException w:name="List Table 2 Accent 5" w:uiPriority="47"/>
+    <w:lsdException w:name="List Table 3 Accent 5" w:uiPriority="48"/>
+    <w:lsdException w:name="List Table 4 Accent 5" w:uiPriority="49"/>
+    <w:lsdException w:name="List Table 5 Dark Accent 5" w:uiPriority="50"/>
+    <w:lsdException w:name="List Table 6 Colorful Accent 5" w:uiPriority="51"/>
+    <w:lsdException w:name="List Table 7 Colorful Accent 5" w:uiPriority="52"/>
+    <w:lsdException w:name="List Table 1 Light Accent 6" w:uiPriority="46"/>
+    <w:lsdException w:name="List Table 2 Accent 6" w:uiPriority="47"/>
+    <w:lsdException w:name="List Table 3 Accent 6" w:uiPriority="48"/>
+    <w:lsdException w:name="List Table 4 Accent 6" w:uiPriority="49"/>
+    <w:lsdException w:name="List Table 5 Dark Accent 6" w:uiPriority="50"/>
+    <w:lsdException w:name="List Table 6 Colorful Accent 6" w:uiPriority="51"/>
+    <w:lsdException w:name="List Table 7 Colorful Accent 6" w:uiPriority="52"/>
+    <w:lsdException w:name="Mention" w:semiHidden="1" w:unhideWhenUsed="1"/>
+    <w:lsdException w:name="Smart Hyperlink" w:semiHidden="1" w:unhideWhenUsed="1"/>
   </w:latentStyles>
-  <w:style w:type="paragraph" w:default="1" w:styleId="Standard">
+  <w:style w:type="paragraph" w:default="1" w:styleId="Normal">
     <w:name w:val="Normal"/>
     <w:qFormat/>
     <w:pPr>
@@ -4089,11 +3867,11 @@
       <w:suppressAutoHyphens/>
     </w:pPr>
   </w:style>
-  <w:style w:type="paragraph" w:styleId="berschrift1">
+  <w:style w:type="paragraph" w:styleId="Heading1">
     <w:name w:val="heading 1"/>
-    <w:basedOn w:val="Standard"/>
-    <w:next w:val="Standard"/>
-    <w:link w:val="berschrift1Zeichen"/>
+    <w:basedOn w:val="Normal"/>
+    <w:next w:val="Normal"/>
+    <w:link w:val="Heading1Char"/>
     <w:uiPriority w:val="9"/>
     <w:qFormat/>
     <w:rsid w:val="00810BA2"/>
@@ -4112,10 +3890,10 @@
       <w:szCs w:val="32"/>
     </w:rPr>
   </w:style>
-  <w:style w:type="paragraph" w:styleId="berschrift2">
+  <w:style w:type="paragraph" w:styleId="Heading2">
     <w:name w:val="heading 2"/>
     <w:basedOn w:val="Heading"/>
-    <w:next w:val="Textkrper"/>
+    <w:next w:val="BodyText"/>
     <w:qFormat/>
     <w:pPr>
       <w:numPr>
@@ -4125,12 +3903,13 @@
       <w:outlineLvl w:val="1"/>
     </w:pPr>
   </w:style>
-  <w:style w:type="character" w:default="1" w:styleId="Absatzstandardschriftart">
+  <w:style w:type="character" w:default="1" w:styleId="DefaultParagraphFont">
     <w:name w:val="Default Paragraph Font"/>
     <w:uiPriority w:val="1"/>
+    <w:semiHidden/>
     <w:unhideWhenUsed/>
   </w:style>
-  <w:style w:type="table" w:default="1" w:styleId="NormaleTabelle">
+  <w:style w:type="table" w:default="1" w:styleId="TableNormal">
     <w:name w:val="Normal Table"/>
     <w:uiPriority w:val="99"/>
     <w:semiHidden/>
@@ -4145,13 +3924,13 @@
       </w:tblCellMar>
     </w:tblPr>
   </w:style>
-  <w:style w:type="numbering" w:default="1" w:styleId="KeineListe">
+  <w:style w:type="numbering" w:default="1" w:styleId="NoList">
     <w:name w:val="No List"/>
     <w:uiPriority w:val="99"/>
     <w:semiHidden/>
     <w:unhideWhenUsed/>
   </w:style>
-  <w:style w:type="character" w:styleId="Link">
+  <w:style w:type="character" w:styleId="Hyperlink">
     <w:name w:val="Hyperlink"/>
   </w:style>
   <w:style w:type="character" w:customStyle="1" w:styleId="Bullets">
@@ -4162,30 +3941,30 @@
   </w:style>
   <w:style w:type="paragraph" w:customStyle="1" w:styleId="Heading">
     <w:name w:val="Heading"/>
-    <w:basedOn w:val="Standard"/>
-    <w:next w:val="Textkrper"/>
+    <w:basedOn w:val="Normal"/>
+    <w:next w:val="BodyText"/>
     <w:pPr>
       <w:keepNext/>
       <w:spacing w:before="240" w:after="120"/>
     </w:pPr>
   </w:style>
-  <w:style w:type="paragraph" w:styleId="Textkrper">
+  <w:style w:type="paragraph" w:styleId="BodyText">
     <w:name w:val="Body Text"/>
-    <w:basedOn w:val="Standard"/>
+    <w:basedOn w:val="Normal"/>
     <w:pPr>
       <w:spacing w:after="120"/>
     </w:pPr>
   </w:style>
-  <w:style w:type="paragraph" w:styleId="Liste">
+  <w:style w:type="paragraph" w:styleId="List">
     <w:name w:val="List"/>
-    <w:basedOn w:val="Textkrper"/>
+    <w:basedOn w:val="BodyText"/>
     <w:rPr>
       <w:rFonts w:cs="Lohit Hindi"/>
     </w:rPr>
   </w:style>
-  <w:style w:type="paragraph" w:customStyle="1" w:styleId="Caption">
-    <w:name w:val="Caption"/>
-    <w:basedOn w:val="Standard"/>
+  <w:style w:type="paragraph" w:customStyle="1" w:styleId="Caption1">
+    <w:name w:val="Caption1"/>
+    <w:basedOn w:val="Normal"/>
     <w:pPr>
       <w:suppressLineNumbers/>
       <w:spacing w:before="120" w:after="120"/>
@@ -4193,7 +3972,7 @@
   </w:style>
   <w:style w:type="paragraph" w:customStyle="1" w:styleId="Index">
     <w:name w:val="Index"/>
-    <w:basedOn w:val="Standard"/>
+    <w:basedOn w:val="Normal"/>
     <w:pPr>
       <w:suppressLineNumbers/>
     </w:pPr>
@@ -4203,7 +3982,7 @@
   </w:style>
   <w:style w:type="paragraph" w:customStyle="1" w:styleId="TableContents">
     <w:name w:val="Table Contents"/>
-    <w:basedOn w:val="Standard"/>
+    <w:basedOn w:val="Normal"/>
     <w:pPr>
       <w:suppressLineNumbers/>
     </w:pPr>
@@ -4221,11 +4000,11 @@
   </w:style>
   <w:style w:type="paragraph" w:customStyle="1" w:styleId="PreformattedText">
     <w:name w:val="Preformatted Text"/>
-    <w:basedOn w:val="Standard"/>
+    <w:basedOn w:val="Normal"/>
   </w:style>
-  <w:style w:type="table" w:styleId="Tabellenraster">
+  <w:style w:type="table" w:styleId="TableGrid">
     <w:name w:val="Table Grid"/>
-    <w:basedOn w:val="NormaleTabelle"/>
+    <w:basedOn w:val="TableNormal"/>
     <w:uiPriority w:val="59"/>
     <w:rsid w:val="009622D1"/>
     <w:tblPr>
@@ -4246,9 +4025,9 @@
       </w:tblCellMar>
     </w:tblPr>
   </w:style>
-  <w:style w:type="table" w:styleId="HelleListe">
+  <w:style w:type="table" w:styleId="LightList">
     <w:name w:val="Light List"/>
-    <w:basedOn w:val="NormaleTabelle"/>
+    <w:basedOn w:val="TableNormal"/>
     <w:uiPriority w:val="61"/>
     <w:rsid w:val="009622D1"/>
     <w:tblPr>
@@ -4335,9 +4114,9 @@
       </w:tcPr>
     </w:tblStylePr>
   </w:style>
-  <w:style w:type="table" w:styleId="HelleListe-Akzent1">
+  <w:style w:type="table" w:styleId="LightList-Accent1">
     <w:name w:val="Light List Accent 1"/>
-    <w:basedOn w:val="NormaleTabelle"/>
+    <w:basedOn w:val="TableNormal"/>
     <w:uiPriority w:val="61"/>
     <w:rsid w:val="009622D1"/>
     <w:tblPr>
@@ -4424,9 +4203,9 @@
       </w:tcPr>
     </w:tblStylePr>
   </w:style>
-  <w:style w:type="table" w:styleId="HelleListe-Akzent5">
+  <w:style w:type="table" w:styleId="LightList-Accent5">
     <w:name w:val="Light List Accent 5"/>
-    <w:basedOn w:val="NormaleTabelle"/>
+    <w:basedOn w:val="TableNormal"/>
     <w:uiPriority w:val="61"/>
     <w:rsid w:val="009622D1"/>
     <w:tblPr>
@@ -4513,9 +4292,9 @@
       </w:tcPr>
     </w:tblStylePr>
   </w:style>
-  <w:style w:type="table" w:styleId="HelleListe-Akzent6">
+  <w:style w:type="table" w:styleId="LightList-Accent6">
     <w:name w:val="Light List Accent 6"/>
-    <w:basedOn w:val="NormaleTabelle"/>
+    <w:basedOn w:val="TableNormal"/>
     <w:uiPriority w:val="61"/>
     <w:rsid w:val="009622D1"/>
     <w:tblPr>
@@ -4602,9 +4381,9 @@
       </w:tcPr>
     </w:tblStylePr>
   </w:style>
-  <w:style w:type="table" w:styleId="HellesRaster">
+  <w:style w:type="table" w:styleId="LightGrid">
     <w:name w:val="Light Grid"/>
-    <w:basedOn w:val="NormaleTabelle"/>
+    <w:basedOn w:val="TableNormal"/>
     <w:uiPriority w:val="62"/>
     <w:rsid w:val="009622D1"/>
     <w:tblPr>
@@ -4729,9 +4508,9 @@
       </w:tcPr>
     </w:tblStylePr>
   </w:style>
-  <w:style w:type="table" w:styleId="HellesRaster-Akzent1">
+  <w:style w:type="table" w:styleId="LightGrid-Accent1">
     <w:name w:val="Light Grid Accent 1"/>
-    <w:basedOn w:val="NormaleTabelle"/>
+    <w:basedOn w:val="TableNormal"/>
     <w:uiPriority w:val="62"/>
     <w:rsid w:val="009622D1"/>
     <w:tblPr>
@@ -4856,9 +4635,9 @@
       </w:tcPr>
     </w:tblStylePr>
   </w:style>
-  <w:style w:type="table" w:styleId="HellesRaster-Akzent2">
+  <w:style w:type="table" w:styleId="LightGrid-Accent2">
     <w:name w:val="Light Grid Accent 2"/>
-    <w:basedOn w:val="NormaleTabelle"/>
+    <w:basedOn w:val="TableNormal"/>
     <w:uiPriority w:val="62"/>
     <w:rsid w:val="009622D1"/>
     <w:tblPr>
@@ -4983,9 +4762,9 @@
       </w:tcPr>
     </w:tblStylePr>
   </w:style>
-  <w:style w:type="table" w:styleId="HellesRaster-Akzent3">
+  <w:style w:type="table" w:styleId="LightGrid-Accent3">
     <w:name w:val="Light Grid Accent 3"/>
-    <w:basedOn w:val="NormaleTabelle"/>
+    <w:basedOn w:val="TableNormal"/>
     <w:uiPriority w:val="62"/>
     <w:rsid w:val="009622D1"/>
     <w:tblPr>
@@ -5110,9 +4889,9 @@
       </w:tcPr>
     </w:tblStylePr>
   </w:style>
-  <w:style w:type="table" w:styleId="HellesRaster-Akzent4">
+  <w:style w:type="table" w:styleId="LightGrid-Accent4">
     <w:name w:val="Light Grid Accent 4"/>
-    <w:basedOn w:val="NormaleTabelle"/>
+    <w:basedOn w:val="TableNormal"/>
     <w:uiPriority w:val="62"/>
     <w:rsid w:val="009622D1"/>
     <w:tblPr>
@@ -5237,9 +5016,9 @@
       </w:tcPr>
     </w:tblStylePr>
   </w:style>
-  <w:style w:type="table" w:styleId="MittlereListe1-Akzent1">
+  <w:style w:type="table" w:styleId="MediumList1-Accent1">
     <w:name w:val="Medium List 1 Accent 1"/>
-    <w:basedOn w:val="NormaleTabelle"/>
+    <w:basedOn w:val="TableNormal"/>
     <w:uiPriority w:val="65"/>
     <w:rsid w:val="009622D1"/>
     <w:rPr>
@@ -5318,9 +5097,9 @@
       </w:tcPr>
     </w:tblStylePr>
   </w:style>
-  <w:style w:type="table" w:styleId="MittlereListe2-Akzent5">
+  <w:style w:type="table" w:styleId="MediumList2-Accent5">
     <w:name w:val="Medium List 2 Accent 5"/>
-    <w:basedOn w:val="NormaleTabelle"/>
+    <w:basedOn w:val="TableNormal"/>
     <w:uiPriority w:val="66"/>
     <w:rsid w:val="009622D1"/>
     <w:rPr>
@@ -5443,9 +5222,9 @@
       </w:tcPr>
     </w:tblStylePr>
   </w:style>
-  <w:style w:type="table" w:styleId="MittlereListe2-Akzent6">
+  <w:style w:type="table" w:styleId="MediumList2-Accent6">
     <w:name w:val="Medium List 2 Accent 6"/>
-    <w:basedOn w:val="NormaleTabelle"/>
+    <w:basedOn w:val="TableNormal"/>
     <w:uiPriority w:val="66"/>
     <w:rsid w:val="009622D1"/>
     <w:rPr>
@@ -5568,9 +5347,9 @@
       </w:tcPr>
     </w:tblStylePr>
   </w:style>
-  <w:style w:type="table" w:styleId="HelleSchattierung">
+  <w:style w:type="table" w:styleId="LightShading">
     <w:name w:val="Light Shading"/>
-    <w:basedOn w:val="NormaleTabelle"/>
+    <w:basedOn w:val="TableNormal"/>
     <w:uiPriority w:val="60"/>
     <w:rsid w:val="009622D1"/>
     <w:rPr>
@@ -5668,9 +5447,9 @@
       </w:tcPr>
     </w:tblStylePr>
   </w:style>
-  <w:style w:type="table" w:styleId="HelleSchattierung-Akzent1">
+  <w:style w:type="table" w:styleId="LightShading-Accent1">
     <w:name w:val="Light Shading Accent 1"/>
-    <w:basedOn w:val="NormaleTabelle"/>
+    <w:basedOn w:val="TableNormal"/>
     <w:uiPriority w:val="60"/>
     <w:rsid w:val="009622D1"/>
     <w:rPr>
@@ -5768,10 +5547,10 @@
       </w:tcPr>
     </w:tblStylePr>
   </w:style>
-  <w:style w:type="paragraph" w:styleId="Sprechblasentext">
+  <w:style w:type="paragraph" w:styleId="BalloonText">
     <w:name w:val="Balloon Text"/>
-    <w:basedOn w:val="Standard"/>
-    <w:link w:val="SprechblasentextZeichen"/>
+    <w:basedOn w:val="Normal"/>
+    <w:link w:val="BalloonTextChar"/>
     <w:uiPriority w:val="99"/>
     <w:semiHidden/>
     <w:unhideWhenUsed/>
@@ -5782,10 +5561,10 @@
       <w:szCs w:val="18"/>
     </w:rPr>
   </w:style>
-  <w:style w:type="character" w:customStyle="1" w:styleId="SprechblasentextZeichen">
-    <w:name w:val="Sprechblasentext Zeichen"/>
-    <w:basedOn w:val="Absatzstandardschriftart"/>
-    <w:link w:val="Sprechblasentext"/>
+  <w:style w:type="character" w:customStyle="1" w:styleId="BalloonTextChar">
+    <w:name w:val="Balloon Text Char"/>
+    <w:basedOn w:val="DefaultParagraphFont"/>
+    <w:link w:val="BalloonText"/>
     <w:uiPriority w:val="99"/>
     <w:semiHidden/>
     <w:rsid w:val="006014BA"/>
@@ -5795,9 +5574,9 @@
       <w:szCs w:val="18"/>
     </w:rPr>
   </w:style>
-  <w:style w:type="paragraph" w:styleId="Listenabsatz">
+  <w:style w:type="paragraph" w:styleId="ListParagraph">
     <w:name w:val="List Paragraph"/>
-    <w:basedOn w:val="Standard"/>
+    <w:basedOn w:val="Normal"/>
     <w:uiPriority w:val="34"/>
     <w:qFormat/>
     <w:rsid w:val="004B5385"/>
@@ -5806,10 +5585,10 @@
       <w:contextualSpacing/>
     </w:pPr>
   </w:style>
-  <w:style w:type="paragraph" w:styleId="Kopfzeile">
+  <w:style w:type="paragraph" w:styleId="Header">
     <w:name w:val="header"/>
-    <w:basedOn w:val="Standard"/>
-    <w:link w:val="KopfzeileZeichen"/>
+    <w:basedOn w:val="Normal"/>
+    <w:link w:val="HeaderChar"/>
     <w:uiPriority w:val="99"/>
     <w:unhideWhenUsed/>
     <w:rsid w:val="00DE3F99"/>
@@ -5820,17 +5599,17 @@
       </w:tabs>
     </w:pPr>
   </w:style>
-  <w:style w:type="character" w:customStyle="1" w:styleId="KopfzeileZeichen">
-    <w:name w:val="Kopfzeile Zeichen"/>
-    <w:basedOn w:val="Absatzstandardschriftart"/>
-    <w:link w:val="Kopfzeile"/>
+  <w:style w:type="character" w:customStyle="1" w:styleId="HeaderChar">
+    <w:name w:val="Header Char"/>
+    <w:basedOn w:val="DefaultParagraphFont"/>
+    <w:link w:val="Header"/>
     <w:uiPriority w:val="99"/>
     <w:rsid w:val="00DE3F99"/>
   </w:style>
-  <w:style w:type="paragraph" w:styleId="Fuzeile">
+  <w:style w:type="paragraph" w:styleId="Footer">
     <w:name w:val="footer"/>
-    <w:basedOn w:val="Standard"/>
-    <w:link w:val="FuzeileZeichen"/>
+    <w:basedOn w:val="Normal"/>
+    <w:link w:val="FooterChar"/>
     <w:uiPriority w:val="99"/>
     <w:unhideWhenUsed/>
     <w:rsid w:val="00DE3F99"/>
@@ -5841,17 +5620,17 @@
       </w:tabs>
     </w:pPr>
   </w:style>
-  <w:style w:type="character" w:customStyle="1" w:styleId="FuzeileZeichen">
-    <w:name w:val="Fußzeile Zeichen"/>
-    <w:basedOn w:val="Absatzstandardschriftart"/>
-    <w:link w:val="Fuzeile"/>
+  <w:style w:type="character" w:customStyle="1" w:styleId="FooterChar">
+    <w:name w:val="Footer Char"/>
+    <w:basedOn w:val="DefaultParagraphFont"/>
+    <w:link w:val="Footer"/>
     <w:uiPriority w:val="99"/>
     <w:rsid w:val="00DE3F99"/>
   </w:style>
-  <w:style w:type="character" w:customStyle="1" w:styleId="berschrift1Zeichen">
-    <w:name w:val="Überschrift 1 Zeichen"/>
-    <w:basedOn w:val="Absatzstandardschriftart"/>
-    <w:link w:val="berschrift1"/>
+  <w:style w:type="character" w:customStyle="1" w:styleId="Heading1Char">
+    <w:name w:val="Heading 1 Char"/>
+    <w:basedOn w:val="DefaultParagraphFont"/>
+    <w:link w:val="Heading1"/>
     <w:uiPriority w:val="9"/>
     <w:rsid w:val="00810BA2"/>
     <w:rPr>
@@ -5863,9 +5642,9 @@
       <w:szCs w:val="32"/>
     </w:rPr>
   </w:style>
-  <w:style w:type="character" w:styleId="GesichteterLink">
+  <w:style w:type="character" w:styleId="FollowedHyperlink">
     <w:name w:val="FollowedHyperlink"/>
-    <w:basedOn w:val="Absatzstandardschriftart"/>
+    <w:basedOn w:val="DefaultParagraphFont"/>
     <w:uiPriority w:val="99"/>
     <w:semiHidden/>
     <w:unhideWhenUsed/>
@@ -5875,10 +5654,10 @@
       <w:u w:val="single"/>
     </w:rPr>
   </w:style>
-  <w:style w:type="paragraph" w:styleId="HTMLVorformatiert">
+  <w:style w:type="paragraph" w:styleId="HTMLPreformatted">
     <w:name w:val="HTML Preformatted"/>
-    <w:basedOn w:val="Standard"/>
-    <w:link w:val="HTMLVorformatiertZeichen"/>
+    <w:basedOn w:val="Normal"/>
+    <w:link w:val="HTMLPreformattedChar"/>
     <w:uiPriority w:val="99"/>
     <w:semiHidden/>
     <w:unhideWhenUsed/>
@@ -5887,1980 +5666,10 @@
       <w:rFonts w:ascii="Courier" w:hAnsi="Courier"/>
     </w:rPr>
   </w:style>
-  <w:style w:type="character" w:customStyle="1" w:styleId="HTMLVorformatiertZeichen">
-    <w:name w:val="HTML Vorformatiert Zeichen"/>
-    <w:basedOn w:val="Absatzstandardschriftart"/>
-    <w:link w:val="HTMLVorformatiert"/>
-    <w:uiPriority w:val="99"/>
-    <w:semiHidden/>
-    <w:rsid w:val="005D5DA4"/>
-    <w:rPr>
-      <w:rFonts w:ascii="Courier" w:hAnsi="Courier"/>
-    </w:rPr>
-  </w:style>
-</w:styles>
-</file>
-
-<file path=word/stylesWithEffects.xml><?xml version="1.0" encoding="utf-8"?>
-<w:styles xmlns:wpc="http://schemas.microsoft.com/office/word/2010/wordprocessingCanvas" xmlns:mo="http://schemas.microsoft.com/office/mac/office/2008/main" xmlns:mc="http://schemas.openxmlformats.org/markup-compatibility/2006" xmlns:mv="urn:schemas-microsoft-com:mac:vml" xmlns:o="urn:schemas-microsoft-com:office:office" xmlns:r="http://schemas.openxmlformats.org/officeDocument/2006/relationships" xmlns:m="http://schemas.openxmlformats.org/officeDocument/2006/math" xmlns:v="urn:schemas-microsoft-com:vml" xmlns:wp14="http://schemas.microsoft.com/office/word/2010/wordprocessingDrawing" xmlns:wp="http://schemas.openxmlformats.org/drawingml/2006/wordprocessingDrawing" xmlns:w10="urn:schemas-microsoft-com:office:word" xmlns:w="http://schemas.openxmlformats.org/wordprocessingml/2006/main" xmlns:w14="http://schemas.microsoft.com/office/word/2010/wordml" xmlns:wpg="http://schemas.microsoft.com/office/word/2010/wordprocessingGroup" xmlns:wpi="http://schemas.microsoft.com/office/word/2010/wordprocessingInk" xmlns:wne="http://schemas.microsoft.com/office/word/2006/wordml" xmlns:wps="http://schemas.microsoft.com/office/word/2010/wordprocessingShape" mc:Ignorable="w14 wp14">
-  <w:docDefaults>
-    <w:rPrDefault>
-      <w:rPr>
-        <w:rFonts w:ascii="Times New Roman" w:eastAsia="Times New Roman" w:hAnsi="Times New Roman" w:cs="Times New Roman"/>
-        <w:lang w:val="en-US" w:eastAsia="de-DE" w:bidi="ar-SA"/>
-      </w:rPr>
-    </w:rPrDefault>
-    <w:pPrDefault/>
-  </w:docDefaults>
-  <w:latentStyles w:defLockedState="0" w:defUIPriority="99" w:defSemiHidden="1" w:defUnhideWhenUsed="1" w:defQFormat="0" w:count="276">
-    <w:lsdException w:name="Normal" w:semiHidden="0" w:uiPriority="0" w:unhideWhenUsed="0" w:qFormat="1"/>
-    <w:lsdException w:name="heading 1" w:semiHidden="0" w:uiPriority="9" w:unhideWhenUsed="0" w:qFormat="1"/>
-    <w:lsdException w:name="heading 2" w:semiHidden="0" w:uiPriority="9" w:unhideWhenUsed="0" w:qFormat="1"/>
-    <w:lsdException w:name="heading 3" w:uiPriority="9" w:qFormat="1"/>
-    <w:lsdException w:name="heading 4" w:uiPriority="9" w:qFormat="1"/>
-    <w:lsdException w:name="heading 5" w:uiPriority="9" w:qFormat="1"/>
-    <w:lsdException w:name="heading 6" w:uiPriority="9" w:qFormat="1"/>
-    <w:lsdException w:name="heading 7" w:uiPriority="9" w:qFormat="1"/>
-    <w:lsdException w:name="heading 8" w:uiPriority="9" w:qFormat="1"/>
-    <w:lsdException w:name="heading 9" w:uiPriority="9" w:qFormat="1"/>
-    <w:lsdException w:name="toc 1" w:uiPriority="39"/>
-    <w:lsdException w:name="toc 2" w:uiPriority="39"/>
-    <w:lsdException w:name="toc 3" w:uiPriority="39"/>
-    <w:lsdException w:name="toc 4" w:uiPriority="39"/>
-    <w:lsdException w:name="toc 5" w:uiPriority="39"/>
-    <w:lsdException w:name="toc 6" w:uiPriority="39"/>
-    <w:lsdException w:name="toc 7" w:uiPriority="39"/>
-    <w:lsdException w:name="toc 8" w:uiPriority="39"/>
-    <w:lsdException w:name="toc 9" w:uiPriority="39"/>
-    <w:lsdException w:name="caption" w:uiPriority="35" w:qFormat="1"/>
-    <w:lsdException w:name="Title" w:semiHidden="0" w:uiPriority="10" w:unhideWhenUsed="0" w:qFormat="1"/>
-    <w:lsdException w:name="Default Paragraph Font" w:uiPriority="1"/>
-    <w:lsdException w:name="Subtitle" w:semiHidden="0" w:uiPriority="11" w:unhideWhenUsed="0" w:qFormat="1"/>
-    <w:lsdException w:name="Strong" w:semiHidden="0" w:uiPriority="22" w:unhideWhenUsed="0" w:qFormat="1"/>
-    <w:lsdException w:name="Emphasis" w:semiHidden="0" w:uiPriority="20" w:unhideWhenUsed="0" w:qFormat="1"/>
-    <w:lsdException w:name="Table Grid" w:semiHidden="0" w:uiPriority="59" w:unhideWhenUsed="0"/>
-    <w:lsdException w:name="Placeholder Text" w:unhideWhenUsed="0"/>
-    <w:lsdException w:name="No Spacing" w:semiHidden="0" w:uiPriority="1" w:unhideWhenUsed="0" w:qFormat="1"/>
-    <w:lsdException w:name="Light Shading" w:semiHidden="0" w:uiPriority="60" w:unhideWhenUsed="0"/>
-    <w:lsdException w:name="Light List" w:semiHidden="0" w:uiPriority="61" w:unhideWhenUsed="0"/>
-    <w:lsdException w:name="Light Grid" w:semiHidden="0" w:uiPriority="62" w:unhideWhenUsed="0"/>
-    <w:lsdException w:name="Medium Shading 1" w:semiHidden="0" w:uiPriority="63" w:unhideWhenUsed="0"/>
-    <w:lsdException w:name="Medium Shading 2" w:semiHidden="0" w:uiPriority="64" w:unhideWhenUsed="0"/>
-    <w:lsdException w:name="Medium List 1" w:semiHidden="0" w:uiPriority="65" w:unhideWhenUsed="0"/>
-    <w:lsdException w:name="Medium List 2" w:semiHidden="0" w:uiPriority="66" w:unhideWhenUsed="0"/>
-    <w:lsdException w:name="Medium Grid 1" w:semiHidden="0" w:uiPriority="67" w:unhideWhenUsed="0"/>
-    <w:lsdException w:name="Medium Grid 2" w:semiHidden="0" w:uiPriority="68" w:unhideWhenUsed="0"/>
-    <w:lsdException w:name="Medium Grid 3" w:semiHidden="0" w:uiPriority="69" w:unhideWhenUsed="0"/>
-    <w:lsdException w:name="Dark List" w:semiHidden="0" w:uiPriority="70" w:unhideWhenUsed="0"/>
-    <w:lsdException w:name="Colorful Shading" w:semiHidden="0" w:uiPriority="71" w:unhideWhenUsed="0"/>
-    <w:lsdException w:name="Colorful List" w:semiHidden="0" w:uiPriority="72" w:unhideWhenUsed="0"/>
-    <w:lsdException w:name="Colorful Grid" w:semiHidden="0" w:uiPriority="73" w:unhideWhenUsed="0"/>
-    <w:lsdException w:name="Light Shading Accent 1" w:semiHidden="0" w:uiPriority="60" w:unhideWhenUsed="0"/>
-    <w:lsdException w:name="Light List Accent 1" w:semiHidden="0" w:uiPriority="61" w:unhideWhenUsed="0"/>
-    <w:lsdException w:name="Light Grid Accent 1" w:semiHidden="0" w:uiPriority="62" w:unhideWhenUsed="0"/>
-    <w:lsdException w:name="Medium Shading 1 Accent 1" w:semiHidden="0" w:uiPriority="63" w:unhideWhenUsed="0"/>
-    <w:lsdException w:name="Medium Shading 2 Accent 1" w:semiHidden="0" w:uiPriority="64" w:unhideWhenUsed="0"/>
-    <w:lsdException w:name="Medium List 1 Accent 1" w:semiHidden="0" w:uiPriority="65" w:unhideWhenUsed="0"/>
-    <w:lsdException w:name="Revision" w:unhideWhenUsed="0"/>
-    <w:lsdException w:name="List Paragraph" w:semiHidden="0" w:uiPriority="34" w:unhideWhenUsed="0" w:qFormat="1"/>
-    <w:lsdException w:name="Quote" w:semiHidden="0" w:uiPriority="29" w:unhideWhenUsed="0" w:qFormat="1"/>
-    <w:lsdException w:name="Intense Quote" w:semiHidden="0" w:uiPriority="30" w:unhideWhenUsed="0" w:qFormat="1"/>
-    <w:lsdException w:name="Medium List 2 Accent 1" w:semiHidden="0" w:uiPriority="66" w:unhideWhenUsed="0"/>
-    <w:lsdException w:name="Medium Grid 1 Accent 1" w:semiHidden="0" w:uiPriority="67" w:unhideWhenUsed="0"/>
-    <w:lsdException w:name="Medium Grid 2 Accent 1" w:semiHidden="0" w:uiPriority="68" w:unhideWhenUsed="0"/>
-    <w:lsdException w:name="Medium Grid 3 Accent 1" w:semiHidden="0" w:uiPriority="69" w:unhideWhenUsed="0"/>
-    <w:lsdException w:name="Dark List Accent 1" w:semiHidden="0" w:uiPriority="70" w:unhideWhenUsed="0"/>
-    <w:lsdException w:name="Colorful Shading Accent 1" w:semiHidden="0" w:uiPriority="71" w:unhideWhenUsed="0"/>
-    <w:lsdException w:name="Colorful List Accent 1" w:semiHidden="0" w:uiPriority="72" w:unhideWhenUsed="0"/>
-    <w:lsdException w:name="Colorful Grid Accent 1" w:semiHidden="0" w:uiPriority="73" w:unhideWhenUsed="0"/>
-    <w:lsdException w:name="Light Shading Accent 2" w:semiHidden="0" w:uiPriority="60" w:unhideWhenUsed="0"/>
-    <w:lsdException w:name="Light List Accent 2" w:semiHidden="0" w:uiPriority="61" w:unhideWhenUsed="0"/>
-    <w:lsdException w:name="Light Grid Accent 2" w:semiHidden="0" w:uiPriority="62" w:unhideWhenUsed="0"/>
-    <w:lsdException w:name="Medium Shading 1 Accent 2" w:semiHidden="0" w:uiPriority="63" w:unhideWhenUsed="0"/>
-    <w:lsdException w:name="Medium Shading 2 Accent 2" w:semiHidden="0" w:uiPriority="64" w:unhideWhenUsed="0"/>
-    <w:lsdException w:name="Medium List 1 Accent 2" w:semiHidden="0" w:uiPriority="65" w:unhideWhenUsed="0"/>
-    <w:lsdException w:name="Medium List 2 Accent 2" w:semiHidden="0" w:uiPriority="66" w:unhideWhenUsed="0"/>
-    <w:lsdException w:name="Medium Grid 1 Accent 2" w:semiHidden="0" w:uiPriority="67" w:unhideWhenUsed="0"/>
-    <w:lsdException w:name="Medium Grid 2 Accent 2" w:semiHidden="0" w:uiPriority="68" w:unhideWhenUsed="0"/>
-    <w:lsdException w:name="Medium Grid 3 Accent 2" w:semiHidden="0" w:uiPriority="69" w:unhideWhenUsed="0"/>
-    <w:lsdException w:name="Dark List Accent 2" w:semiHidden="0" w:uiPriority="70" w:unhideWhenUsed="0"/>
-    <w:lsdException w:name="Colorful Shading Accent 2" w:semiHidden="0" w:uiPriority="71" w:unhideWhenUsed="0"/>
-    <w:lsdException w:name="Colorful List Accent 2" w:semiHidden="0" w:uiPriority="72" w:unhideWhenUsed="0"/>
-    <w:lsdException w:name="Colorful Grid Accent 2" w:semiHidden="0" w:uiPriority="73" w:unhideWhenUsed="0"/>
-    <w:lsdException w:name="Light Shading Accent 3" w:semiHidden="0" w:uiPriority="60" w:unhideWhenUsed="0"/>
-    <w:lsdException w:name="Light List Accent 3" w:semiHidden="0" w:uiPriority="61" w:unhideWhenUsed="0"/>
-    <w:lsdException w:name="Light Grid Accent 3" w:semiHidden="0" w:uiPriority="62" w:unhideWhenUsed="0"/>
-    <w:lsdException w:name="Medium Shading 1 Accent 3" w:semiHidden="0" w:uiPriority="63" w:unhideWhenUsed="0"/>
-    <w:lsdException w:name="Medium Shading 2 Accent 3" w:semiHidden="0" w:uiPriority="64" w:unhideWhenUsed="0"/>
-    <w:lsdException w:name="Medium List 1 Accent 3" w:semiHidden="0" w:uiPriority="65" w:unhideWhenUsed="0"/>
-    <w:lsdException w:name="Medium List 2 Accent 3" w:semiHidden="0" w:uiPriority="66" w:unhideWhenUsed="0"/>
-    <w:lsdException w:name="Medium Grid 1 Accent 3" w:semiHidden="0" w:uiPriority="67" w:unhideWhenUsed="0"/>
-    <w:lsdException w:name="Medium Grid 2 Accent 3" w:semiHidden="0" w:uiPriority="68" w:unhideWhenUsed="0"/>
-    <w:lsdException w:name="Medium Grid 3 Accent 3" w:semiHidden="0" w:uiPriority="69" w:unhideWhenUsed="0"/>
-    <w:lsdException w:name="Dark List Accent 3" w:semiHidden="0" w:uiPriority="70" w:unhideWhenUsed="0"/>
-    <w:lsdException w:name="Colorful Shading Accent 3" w:semiHidden="0" w:uiPriority="71" w:unhideWhenUsed="0"/>
-    <w:lsdException w:name="Colorful List Accent 3" w:semiHidden="0" w:uiPriority="72" w:unhideWhenUsed="0"/>
-    <w:lsdException w:name="Colorful Grid Accent 3" w:semiHidden="0" w:uiPriority="73" w:unhideWhenUsed="0"/>
-    <w:lsdException w:name="Light Shading Accent 4" w:semiHidden="0" w:uiPriority="60" w:unhideWhenUsed="0"/>
-    <w:lsdException w:name="Light List Accent 4" w:semiHidden="0" w:uiPriority="61" w:unhideWhenUsed="0"/>
-    <w:lsdException w:name="Light Grid Accent 4" w:semiHidden="0" w:uiPriority="62" w:unhideWhenUsed="0"/>
-    <w:lsdException w:name="Medium Shading 1 Accent 4" w:semiHidden="0" w:uiPriority="63" w:unhideWhenUsed="0"/>
-    <w:lsdException w:name="Medium Shading 2 Accent 4" w:semiHidden="0" w:uiPriority="64" w:unhideWhenUsed="0"/>
-    <w:lsdException w:name="Medium List 1 Accent 4" w:semiHidden="0" w:uiPriority="65" w:unhideWhenUsed="0"/>
-    <w:lsdException w:name="Medium List 2 Accent 4" w:semiHidden="0" w:uiPriority="66" w:unhideWhenUsed="0"/>
-    <w:lsdException w:name="Medium Grid 1 Accent 4" w:semiHidden="0" w:uiPriority="67" w:unhideWhenUsed="0"/>
-    <w:lsdException w:name="Medium Grid 2 Accent 4" w:semiHidden="0" w:uiPriority="68" w:unhideWhenUsed="0"/>
-    <w:lsdException w:name="Medium Grid 3 Accent 4" w:semiHidden="0" w:uiPriority="69" w:unhideWhenUsed="0"/>
-    <w:lsdException w:name="Dark List Accent 4" w:semiHidden="0" w:uiPriority="70" w:unhideWhenUsed="0"/>
-    <w:lsdException w:name="Colorful Shading Accent 4" w:semiHidden="0" w:uiPriority="71" w:unhideWhenUsed="0"/>
-    <w:lsdException w:name="Colorful List Accent 4" w:semiHidden="0" w:uiPriority="72" w:unhideWhenUsed="0"/>
-    <w:lsdException w:name="Colorful Grid Accent 4" w:semiHidden="0" w:uiPriority="73" w:unhideWhenUsed="0"/>
-    <w:lsdException w:name="Light Shading Accent 5" w:semiHidden="0" w:uiPriority="60" w:unhideWhenUsed="0"/>
-    <w:lsdException w:name="Light List Accent 5" w:semiHidden="0" w:uiPriority="61" w:unhideWhenUsed="0"/>
-    <w:lsdException w:name="Light Grid Accent 5" w:semiHidden="0" w:uiPriority="62" w:unhideWhenUsed="0"/>
-    <w:lsdException w:name="Medium Shading 1 Accent 5" w:semiHidden="0" w:uiPriority="63" w:unhideWhenUsed="0"/>
-    <w:lsdException w:name="Medium Shading 2 Accent 5" w:semiHidden="0" w:uiPriority="64" w:unhideWhenUsed="0"/>
-    <w:lsdException w:name="Medium List 1 Accent 5" w:semiHidden="0" w:uiPriority="65" w:unhideWhenUsed="0"/>
-    <w:lsdException w:name="Medium List 2 Accent 5" w:semiHidden="0" w:uiPriority="66" w:unhideWhenUsed="0"/>
-    <w:lsdException w:name="Medium Grid 1 Accent 5" w:semiHidden="0" w:uiPriority="67" w:unhideWhenUsed="0"/>
-    <w:lsdException w:name="Medium Grid 2 Accent 5" w:semiHidden="0" w:uiPriority="68" w:unhideWhenUsed="0"/>
-    <w:lsdException w:name="Medium Grid 3 Accent 5" w:semiHidden="0" w:uiPriority="69" w:unhideWhenUsed="0"/>
-    <w:lsdException w:name="Dark List Accent 5" w:semiHidden="0" w:uiPriority="70" w:unhideWhenUsed="0"/>
-    <w:lsdException w:name="Colorful Shading Accent 5" w:semiHidden="0" w:uiPriority="71" w:unhideWhenUsed="0"/>
-    <w:lsdException w:name="Colorful List Accent 5" w:semiHidden="0" w:uiPriority="72" w:unhideWhenUsed="0"/>
-    <w:lsdException w:name="Colorful Grid Accent 5" w:semiHidden="0" w:uiPriority="73" w:unhideWhenUsed="0"/>
-    <w:lsdException w:name="Light Shading Accent 6" w:semiHidden="0" w:uiPriority="60" w:unhideWhenUsed="0"/>
-    <w:lsdException w:name="Light List Accent 6" w:semiHidden="0" w:uiPriority="61" w:unhideWhenUsed="0"/>
-    <w:lsdException w:name="Light Grid Accent 6" w:semiHidden="0" w:uiPriority="62" w:unhideWhenUsed="0"/>
-    <w:lsdException w:name="Medium Shading 1 Accent 6" w:semiHidden="0" w:uiPriority="63" w:unhideWhenUsed="0"/>
-    <w:lsdException w:name="Medium Shading 2 Accent 6" w:semiHidden="0" w:uiPriority="64" w:unhideWhenUsed="0"/>
-    <w:lsdException w:name="Medium List 1 Accent 6" w:semiHidden="0" w:uiPriority="65" w:unhideWhenUsed="0"/>
-    <w:lsdException w:name="Medium List 2 Accent 6" w:semiHidden="0" w:uiPriority="66" w:unhideWhenUsed="0"/>
-    <w:lsdException w:name="Medium Grid 1 Accent 6" w:semiHidden="0" w:uiPriority="67" w:unhideWhenUsed="0"/>
-    <w:lsdException w:name="Medium Grid 2 Accent 6" w:semiHidden="0" w:uiPriority="68" w:unhideWhenUsed="0"/>
-    <w:lsdException w:name="Medium Grid 3 Accent 6" w:semiHidden="0" w:uiPriority="69" w:unhideWhenUsed="0"/>
-    <w:lsdException w:name="Dark List Accent 6" w:semiHidden="0" w:uiPriority="70" w:unhideWhenUsed="0"/>
-    <w:lsdException w:name="Colorful Shading Accent 6" w:semiHidden="0" w:uiPriority="71" w:unhideWhenUsed="0"/>
-    <w:lsdException w:name="Colorful List Accent 6" w:semiHidden="0" w:uiPriority="72" w:unhideWhenUsed="0"/>
-    <w:lsdException w:name="Colorful Grid Accent 6" w:semiHidden="0" w:uiPriority="73" w:unhideWhenUsed="0"/>
-    <w:lsdException w:name="Subtle Emphasis" w:semiHidden="0" w:uiPriority="19" w:unhideWhenUsed="0" w:qFormat="1"/>
-    <w:lsdException w:name="Intense Emphasis" w:semiHidden="0" w:uiPriority="21" w:unhideWhenUsed="0" w:qFormat="1"/>
-    <w:lsdException w:name="Subtle Reference" w:semiHidden="0" w:uiPriority="31" w:unhideWhenUsed="0" w:qFormat="1"/>
-    <w:lsdException w:name="Intense Reference" w:semiHidden="0" w:uiPriority="32" w:unhideWhenUsed="0" w:qFormat="1"/>
-    <w:lsdException w:name="Book Title" w:semiHidden="0" w:uiPriority="33" w:unhideWhenUsed="0" w:qFormat="1"/>
-    <w:lsdException w:name="Bibliography" w:uiPriority="37"/>
-    <w:lsdException w:name="TOC Heading" w:uiPriority="39" w:qFormat="1"/>
-  </w:latentStyles>
-  <w:style w:type="paragraph" w:default="1" w:styleId="Standard">
-    <w:name w:val="Normal"/>
-    <w:qFormat/>
-    <w:pPr>
-      <w:widowControl w:val="0"/>
-      <w:suppressAutoHyphens/>
-    </w:pPr>
-  </w:style>
-  <w:style w:type="paragraph" w:styleId="berschrift1">
-    <w:name w:val="heading 1"/>
-    <w:basedOn w:val="Standard"/>
-    <w:next w:val="Standard"/>
-    <w:link w:val="berschrift1Zeichen"/>
-    <w:uiPriority w:val="9"/>
-    <w:qFormat/>
-    <w:rsid w:val="00810BA2"/>
-    <w:pPr>
-      <w:keepNext/>
-      <w:keepLines/>
-      <w:spacing w:before="480"/>
-      <w:outlineLvl w:val="0"/>
-    </w:pPr>
-    <w:rPr>
-      <w:rFonts w:asciiTheme="majorHAnsi" w:eastAsiaTheme="majorEastAsia" w:hAnsiTheme="majorHAnsi" w:cstheme="majorBidi"/>
-      <w:b/>
-      <w:bCs/>
-      <w:color w:val="345A8A" w:themeColor="accent1" w:themeShade="B5"/>
-      <w:sz w:val="32"/>
-      <w:szCs w:val="32"/>
-    </w:rPr>
-  </w:style>
-  <w:style w:type="paragraph" w:styleId="berschrift2">
-    <w:name w:val="heading 2"/>
-    <w:basedOn w:val="Heading"/>
-    <w:next w:val="Textkrper"/>
-    <w:qFormat/>
-    <w:pPr>
-      <w:numPr>
-        <w:ilvl w:val="1"/>
-        <w:numId w:val="1"/>
-      </w:numPr>
-      <w:outlineLvl w:val="1"/>
-    </w:pPr>
-  </w:style>
-  <w:style w:type="character" w:default="1" w:styleId="Absatzstandardschriftart">
-    <w:name w:val="Default Paragraph Font"/>
-    <w:uiPriority w:val="1"/>
-    <w:unhideWhenUsed/>
-  </w:style>
-  <w:style w:type="table" w:default="1" w:styleId="NormaleTabelle">
-    <w:name w:val="Normal Table"/>
-    <w:uiPriority w:val="99"/>
-    <w:semiHidden/>
-    <w:unhideWhenUsed/>
-    <w:tblPr>
-      <w:tblInd w:w="0" w:type="dxa"/>
-      <w:tblCellMar>
-        <w:top w:w="0" w:type="dxa"/>
-        <w:left w:w="108" w:type="dxa"/>
-        <w:bottom w:w="0" w:type="dxa"/>
-        <w:right w:w="108" w:type="dxa"/>
-      </w:tblCellMar>
-    </w:tblPr>
-  </w:style>
-  <w:style w:type="numbering" w:default="1" w:styleId="KeineListe">
-    <w:name w:val="No List"/>
-    <w:uiPriority w:val="99"/>
-    <w:semiHidden/>
-    <w:unhideWhenUsed/>
-  </w:style>
-  <w:style w:type="character" w:styleId="Link">
-    <w:name w:val="Hyperlink"/>
-  </w:style>
-  <w:style w:type="character" w:customStyle="1" w:styleId="Bullets">
-    <w:name w:val="Bullets"/>
-  </w:style>
-  <w:style w:type="character" w:customStyle="1" w:styleId="NumberingSymbols">
-    <w:name w:val="Numbering Symbols"/>
-  </w:style>
-  <w:style w:type="paragraph" w:customStyle="1" w:styleId="Heading">
-    <w:name w:val="Heading"/>
-    <w:basedOn w:val="Standard"/>
-    <w:next w:val="Textkrper"/>
-    <w:pPr>
-      <w:keepNext/>
-      <w:spacing w:before="240" w:after="120"/>
-    </w:pPr>
-  </w:style>
-  <w:style w:type="paragraph" w:styleId="Textkrper">
-    <w:name w:val="Body Text"/>
-    <w:basedOn w:val="Standard"/>
-    <w:pPr>
-      <w:spacing w:after="120"/>
-    </w:pPr>
-  </w:style>
-  <w:style w:type="paragraph" w:styleId="Liste">
-    <w:name w:val="List"/>
-    <w:basedOn w:val="Textkrper"/>
-    <w:rPr>
-      <w:rFonts w:cs="Lohit Hindi"/>
-    </w:rPr>
-  </w:style>
-  <w:style w:type="paragraph" w:customStyle="1" w:styleId="Caption">
-    <w:name w:val="Caption"/>
-    <w:basedOn w:val="Standard"/>
-    <w:pPr>
-      <w:suppressLineNumbers/>
-      <w:spacing w:before="120" w:after="120"/>
-    </w:pPr>
-  </w:style>
-  <w:style w:type="paragraph" w:customStyle="1" w:styleId="Index">
-    <w:name w:val="Index"/>
-    <w:basedOn w:val="Standard"/>
-    <w:pPr>
-      <w:suppressLineNumbers/>
-    </w:pPr>
-    <w:rPr>
-      <w:rFonts w:cs="Lohit Hindi"/>
-    </w:rPr>
-  </w:style>
-  <w:style w:type="paragraph" w:customStyle="1" w:styleId="TableContents">
-    <w:name w:val="Table Contents"/>
-    <w:basedOn w:val="Standard"/>
-    <w:pPr>
-      <w:suppressLineNumbers/>
-    </w:pPr>
-  </w:style>
-  <w:style w:type="paragraph" w:customStyle="1" w:styleId="TableHeading">
-    <w:name w:val="Table Heading"/>
-    <w:basedOn w:val="TableContents"/>
-    <w:pPr>
-      <w:jc w:val="center"/>
-    </w:pPr>
-    <w:rPr>
-      <w:b/>
-      <w:bCs/>
-    </w:rPr>
-  </w:style>
-  <w:style w:type="paragraph" w:customStyle="1" w:styleId="PreformattedText">
-    <w:name w:val="Preformatted Text"/>
-    <w:basedOn w:val="Standard"/>
-  </w:style>
-  <w:style w:type="table" w:styleId="Tabellenraster">
-    <w:name w:val="Table Grid"/>
-    <w:basedOn w:val="NormaleTabelle"/>
-    <w:uiPriority w:val="59"/>
-    <w:rsid w:val="009622D1"/>
-    <w:tblPr>
-      <w:tblInd w:w="0" w:type="dxa"/>
-      <w:tblBorders>
-        <w:top w:val="single" w:sz="4" w:space="0" w:color="auto"/>
-        <w:left w:val="single" w:sz="4" w:space="0" w:color="auto"/>
-        <w:bottom w:val="single" w:sz="4" w:space="0" w:color="auto"/>
-        <w:right w:val="single" w:sz="4" w:space="0" w:color="auto"/>
-        <w:insideH w:val="single" w:sz="4" w:space="0" w:color="auto"/>
-        <w:insideV w:val="single" w:sz="4" w:space="0" w:color="auto"/>
-      </w:tblBorders>
-      <w:tblCellMar>
-        <w:top w:w="0" w:type="dxa"/>
-        <w:left w:w="108" w:type="dxa"/>
-        <w:bottom w:w="0" w:type="dxa"/>
-        <w:right w:w="108" w:type="dxa"/>
-      </w:tblCellMar>
-    </w:tblPr>
-  </w:style>
-  <w:style w:type="table" w:styleId="HelleListe">
-    <w:name w:val="Light List"/>
-    <w:basedOn w:val="NormaleTabelle"/>
-    <w:uiPriority w:val="61"/>
-    <w:rsid w:val="009622D1"/>
-    <w:tblPr>
-      <w:tblStyleRowBandSize w:val="1"/>
-      <w:tblStyleColBandSize w:val="1"/>
-      <w:tblInd w:w="0" w:type="dxa"/>
-      <w:tblBorders>
-        <w:top w:val="single" w:sz="8" w:space="0" w:color="000000" w:themeColor="text1"/>
-        <w:left w:val="single" w:sz="8" w:space="0" w:color="000000" w:themeColor="text1"/>
-        <w:bottom w:val="single" w:sz="8" w:space="0" w:color="000000" w:themeColor="text1"/>
-        <w:right w:val="single" w:sz="8" w:space="0" w:color="000000" w:themeColor="text1"/>
-      </w:tblBorders>
-      <w:tblCellMar>
-        <w:top w:w="0" w:type="dxa"/>
-        <w:left w:w="108" w:type="dxa"/>
-        <w:bottom w:w="0" w:type="dxa"/>
-        <w:right w:w="108" w:type="dxa"/>
-      </w:tblCellMar>
-    </w:tblPr>
-    <w:tblStylePr w:type="firstRow">
-      <w:pPr>
-        <w:spacing w:before="0" w:after="0" w:line="240" w:lineRule="auto"/>
-      </w:pPr>
-      <w:rPr>
-        <w:b/>
-        <w:bCs/>
-        <w:color w:val="FFFFFF" w:themeColor="background1"/>
-      </w:rPr>
-      <w:tblPr/>
-      <w:tcPr>
-        <w:shd w:val="clear" w:color="auto" w:fill="000000" w:themeFill="text1"/>
-      </w:tcPr>
-    </w:tblStylePr>
-    <w:tblStylePr w:type="lastRow">
-      <w:pPr>
-        <w:spacing w:before="0" w:after="0" w:line="240" w:lineRule="auto"/>
-      </w:pPr>
-      <w:rPr>
-        <w:b/>
-        <w:bCs/>
-      </w:rPr>
-      <w:tblPr/>
-      <w:tcPr>
-        <w:tcBorders>
-          <w:top w:val="double" w:sz="6" w:space="0" w:color="000000" w:themeColor="text1"/>
-          <w:left w:val="single" w:sz="8" w:space="0" w:color="000000" w:themeColor="text1"/>
-          <w:bottom w:val="single" w:sz="8" w:space="0" w:color="000000" w:themeColor="text1"/>
-          <w:right w:val="single" w:sz="8" w:space="0" w:color="000000" w:themeColor="text1"/>
-        </w:tcBorders>
-      </w:tcPr>
-    </w:tblStylePr>
-    <w:tblStylePr w:type="firstCol">
-      <w:rPr>
-        <w:b/>
-        <w:bCs/>
-      </w:rPr>
-    </w:tblStylePr>
-    <w:tblStylePr w:type="lastCol">
-      <w:rPr>
-        <w:b/>
-        <w:bCs/>
-      </w:rPr>
-    </w:tblStylePr>
-    <w:tblStylePr w:type="band1Vert">
-      <w:tblPr/>
-      <w:tcPr>
-        <w:tcBorders>
-          <w:top w:val="single" w:sz="8" w:space="0" w:color="000000" w:themeColor="text1"/>
-          <w:left w:val="single" w:sz="8" w:space="0" w:color="000000" w:themeColor="text1"/>
-          <w:bottom w:val="single" w:sz="8" w:space="0" w:color="000000" w:themeColor="text1"/>
-          <w:right w:val="single" w:sz="8" w:space="0" w:color="000000" w:themeColor="text1"/>
-        </w:tcBorders>
-      </w:tcPr>
-    </w:tblStylePr>
-    <w:tblStylePr w:type="band1Horz">
-      <w:tblPr/>
-      <w:tcPr>
-        <w:tcBorders>
-          <w:top w:val="single" w:sz="8" w:space="0" w:color="000000" w:themeColor="text1"/>
-          <w:left w:val="single" w:sz="8" w:space="0" w:color="000000" w:themeColor="text1"/>
-          <w:bottom w:val="single" w:sz="8" w:space="0" w:color="000000" w:themeColor="text1"/>
-          <w:right w:val="single" w:sz="8" w:space="0" w:color="000000" w:themeColor="text1"/>
-        </w:tcBorders>
-      </w:tcPr>
-    </w:tblStylePr>
-  </w:style>
-  <w:style w:type="table" w:styleId="HelleListe-Akzent1">
-    <w:name w:val="Light List Accent 1"/>
-    <w:basedOn w:val="NormaleTabelle"/>
-    <w:uiPriority w:val="61"/>
-    <w:rsid w:val="009622D1"/>
-    <w:tblPr>
-      <w:tblStyleRowBandSize w:val="1"/>
-      <w:tblStyleColBandSize w:val="1"/>
-      <w:tblInd w:w="0" w:type="dxa"/>
-      <w:tblBorders>
-        <w:top w:val="single" w:sz="8" w:space="0" w:color="4F81BD" w:themeColor="accent1"/>
-        <w:left w:val="single" w:sz="8" w:space="0" w:color="4F81BD" w:themeColor="accent1"/>
-        <w:bottom w:val="single" w:sz="8" w:space="0" w:color="4F81BD" w:themeColor="accent1"/>
-        <w:right w:val="single" w:sz="8" w:space="0" w:color="4F81BD" w:themeColor="accent1"/>
-      </w:tblBorders>
-      <w:tblCellMar>
-        <w:top w:w="0" w:type="dxa"/>
-        <w:left w:w="108" w:type="dxa"/>
-        <w:bottom w:w="0" w:type="dxa"/>
-        <w:right w:w="108" w:type="dxa"/>
-      </w:tblCellMar>
-    </w:tblPr>
-    <w:tblStylePr w:type="firstRow">
-      <w:pPr>
-        <w:spacing w:before="0" w:after="0" w:line="240" w:lineRule="auto"/>
-      </w:pPr>
-      <w:rPr>
-        <w:b/>
-        <w:bCs/>
-        <w:color w:val="FFFFFF" w:themeColor="background1"/>
-      </w:rPr>
-      <w:tblPr/>
-      <w:tcPr>
-        <w:shd w:val="clear" w:color="auto" w:fill="4F81BD" w:themeFill="accent1"/>
-      </w:tcPr>
-    </w:tblStylePr>
-    <w:tblStylePr w:type="lastRow">
-      <w:pPr>
-        <w:spacing w:before="0" w:after="0" w:line="240" w:lineRule="auto"/>
-      </w:pPr>
-      <w:rPr>
-        <w:b/>
-        <w:bCs/>
-      </w:rPr>
-      <w:tblPr/>
-      <w:tcPr>
-        <w:tcBorders>
-          <w:top w:val="double" w:sz="6" w:space="0" w:color="4F81BD" w:themeColor="accent1"/>
-          <w:left w:val="single" w:sz="8" w:space="0" w:color="4F81BD" w:themeColor="accent1"/>
-          <w:bottom w:val="single" w:sz="8" w:space="0" w:color="4F81BD" w:themeColor="accent1"/>
-          <w:right w:val="single" w:sz="8" w:space="0" w:color="4F81BD" w:themeColor="accent1"/>
-        </w:tcBorders>
-      </w:tcPr>
-    </w:tblStylePr>
-    <w:tblStylePr w:type="firstCol">
-      <w:rPr>
-        <w:b/>
-        <w:bCs/>
-      </w:rPr>
-    </w:tblStylePr>
-    <w:tblStylePr w:type="lastCol">
-      <w:rPr>
-        <w:b/>
-        <w:bCs/>
-      </w:rPr>
-    </w:tblStylePr>
-    <w:tblStylePr w:type="band1Vert">
-      <w:tblPr/>
-      <w:tcPr>
-        <w:tcBorders>
-          <w:top w:val="single" w:sz="8" w:space="0" w:color="4F81BD" w:themeColor="accent1"/>
-          <w:left w:val="single" w:sz="8" w:space="0" w:color="4F81BD" w:themeColor="accent1"/>
-          <w:bottom w:val="single" w:sz="8" w:space="0" w:color="4F81BD" w:themeColor="accent1"/>
-          <w:right w:val="single" w:sz="8" w:space="0" w:color="4F81BD" w:themeColor="accent1"/>
-        </w:tcBorders>
-      </w:tcPr>
-    </w:tblStylePr>
-    <w:tblStylePr w:type="band1Horz">
-      <w:tblPr/>
-      <w:tcPr>
-        <w:tcBorders>
-          <w:top w:val="single" w:sz="8" w:space="0" w:color="4F81BD" w:themeColor="accent1"/>
-          <w:left w:val="single" w:sz="8" w:space="0" w:color="4F81BD" w:themeColor="accent1"/>
-          <w:bottom w:val="single" w:sz="8" w:space="0" w:color="4F81BD" w:themeColor="accent1"/>
-          <w:right w:val="single" w:sz="8" w:space="0" w:color="4F81BD" w:themeColor="accent1"/>
-        </w:tcBorders>
-      </w:tcPr>
-    </w:tblStylePr>
-  </w:style>
-  <w:style w:type="table" w:styleId="HelleListe-Akzent5">
-    <w:name w:val="Light List Accent 5"/>
-    <w:basedOn w:val="NormaleTabelle"/>
-    <w:uiPriority w:val="61"/>
-    <w:rsid w:val="009622D1"/>
-    <w:tblPr>
-      <w:tblStyleRowBandSize w:val="1"/>
-      <w:tblStyleColBandSize w:val="1"/>
-      <w:tblInd w:w="0" w:type="dxa"/>
-      <w:tblBorders>
-        <w:top w:val="single" w:sz="8" w:space="0" w:color="4BACC6" w:themeColor="accent5"/>
-        <w:left w:val="single" w:sz="8" w:space="0" w:color="4BACC6" w:themeColor="accent5"/>
-        <w:bottom w:val="single" w:sz="8" w:space="0" w:color="4BACC6" w:themeColor="accent5"/>
-        <w:right w:val="single" w:sz="8" w:space="0" w:color="4BACC6" w:themeColor="accent5"/>
-      </w:tblBorders>
-      <w:tblCellMar>
-        <w:top w:w="0" w:type="dxa"/>
-        <w:left w:w="108" w:type="dxa"/>
-        <w:bottom w:w="0" w:type="dxa"/>
-        <w:right w:w="108" w:type="dxa"/>
-      </w:tblCellMar>
-    </w:tblPr>
-    <w:tblStylePr w:type="firstRow">
-      <w:pPr>
-        <w:spacing w:before="0" w:after="0" w:line="240" w:lineRule="auto"/>
-      </w:pPr>
-      <w:rPr>
-        <w:b/>
-        <w:bCs/>
-        <w:color w:val="FFFFFF" w:themeColor="background1"/>
-      </w:rPr>
-      <w:tblPr/>
-      <w:tcPr>
-        <w:shd w:val="clear" w:color="auto" w:fill="4BACC6" w:themeFill="accent5"/>
-      </w:tcPr>
-    </w:tblStylePr>
-    <w:tblStylePr w:type="lastRow">
-      <w:pPr>
-        <w:spacing w:before="0" w:after="0" w:line="240" w:lineRule="auto"/>
-      </w:pPr>
-      <w:rPr>
-        <w:b/>
-        <w:bCs/>
-      </w:rPr>
-      <w:tblPr/>
-      <w:tcPr>
-        <w:tcBorders>
-          <w:top w:val="double" w:sz="6" w:space="0" w:color="4BACC6" w:themeColor="accent5"/>
-          <w:left w:val="single" w:sz="8" w:space="0" w:color="4BACC6" w:themeColor="accent5"/>
-          <w:bottom w:val="single" w:sz="8" w:space="0" w:color="4BACC6" w:themeColor="accent5"/>
-          <w:right w:val="single" w:sz="8" w:space="0" w:color="4BACC6" w:themeColor="accent5"/>
-        </w:tcBorders>
-      </w:tcPr>
-    </w:tblStylePr>
-    <w:tblStylePr w:type="firstCol">
-      <w:rPr>
-        <w:b/>
-        <w:bCs/>
-      </w:rPr>
-    </w:tblStylePr>
-    <w:tblStylePr w:type="lastCol">
-      <w:rPr>
-        <w:b/>
-        <w:bCs/>
-      </w:rPr>
-    </w:tblStylePr>
-    <w:tblStylePr w:type="band1Vert">
-      <w:tblPr/>
-      <w:tcPr>
-        <w:tcBorders>
-          <w:top w:val="single" w:sz="8" w:space="0" w:color="4BACC6" w:themeColor="accent5"/>
-          <w:left w:val="single" w:sz="8" w:space="0" w:color="4BACC6" w:themeColor="accent5"/>
-          <w:bottom w:val="single" w:sz="8" w:space="0" w:color="4BACC6" w:themeColor="accent5"/>
-          <w:right w:val="single" w:sz="8" w:space="0" w:color="4BACC6" w:themeColor="accent5"/>
-        </w:tcBorders>
-      </w:tcPr>
-    </w:tblStylePr>
-    <w:tblStylePr w:type="band1Horz">
-      <w:tblPr/>
-      <w:tcPr>
-        <w:tcBorders>
-          <w:top w:val="single" w:sz="8" w:space="0" w:color="4BACC6" w:themeColor="accent5"/>
-          <w:left w:val="single" w:sz="8" w:space="0" w:color="4BACC6" w:themeColor="accent5"/>
-          <w:bottom w:val="single" w:sz="8" w:space="0" w:color="4BACC6" w:themeColor="accent5"/>
-          <w:right w:val="single" w:sz="8" w:space="0" w:color="4BACC6" w:themeColor="accent5"/>
-        </w:tcBorders>
-      </w:tcPr>
-    </w:tblStylePr>
-  </w:style>
-  <w:style w:type="table" w:styleId="HelleListe-Akzent6">
-    <w:name w:val="Light List Accent 6"/>
-    <w:basedOn w:val="NormaleTabelle"/>
-    <w:uiPriority w:val="61"/>
-    <w:rsid w:val="009622D1"/>
-    <w:tblPr>
-      <w:tblStyleRowBandSize w:val="1"/>
-      <w:tblStyleColBandSize w:val="1"/>
-      <w:tblInd w:w="0" w:type="dxa"/>
-      <w:tblBorders>
-        <w:top w:val="single" w:sz="8" w:space="0" w:color="F79646" w:themeColor="accent6"/>
-        <w:left w:val="single" w:sz="8" w:space="0" w:color="F79646" w:themeColor="accent6"/>
-        <w:bottom w:val="single" w:sz="8" w:space="0" w:color="F79646" w:themeColor="accent6"/>
-        <w:right w:val="single" w:sz="8" w:space="0" w:color="F79646" w:themeColor="accent6"/>
-      </w:tblBorders>
-      <w:tblCellMar>
-        <w:top w:w="0" w:type="dxa"/>
-        <w:left w:w="108" w:type="dxa"/>
-        <w:bottom w:w="0" w:type="dxa"/>
-        <w:right w:w="108" w:type="dxa"/>
-      </w:tblCellMar>
-    </w:tblPr>
-    <w:tblStylePr w:type="firstRow">
-      <w:pPr>
-        <w:spacing w:before="0" w:after="0" w:line="240" w:lineRule="auto"/>
-      </w:pPr>
-      <w:rPr>
-        <w:b/>
-        <w:bCs/>
-        <w:color w:val="FFFFFF" w:themeColor="background1"/>
-      </w:rPr>
-      <w:tblPr/>
-      <w:tcPr>
-        <w:shd w:val="clear" w:color="auto" w:fill="F79646" w:themeFill="accent6"/>
-      </w:tcPr>
-    </w:tblStylePr>
-    <w:tblStylePr w:type="lastRow">
-      <w:pPr>
-        <w:spacing w:before="0" w:after="0" w:line="240" w:lineRule="auto"/>
-      </w:pPr>
-      <w:rPr>
-        <w:b/>
-        <w:bCs/>
-      </w:rPr>
-      <w:tblPr/>
-      <w:tcPr>
-        <w:tcBorders>
-          <w:top w:val="double" w:sz="6" w:space="0" w:color="F79646" w:themeColor="accent6"/>
-          <w:left w:val="single" w:sz="8" w:space="0" w:color="F79646" w:themeColor="accent6"/>
-          <w:bottom w:val="single" w:sz="8" w:space="0" w:color="F79646" w:themeColor="accent6"/>
-          <w:right w:val="single" w:sz="8" w:space="0" w:color="F79646" w:themeColor="accent6"/>
-        </w:tcBorders>
-      </w:tcPr>
-    </w:tblStylePr>
-    <w:tblStylePr w:type="firstCol">
-      <w:rPr>
-        <w:b/>
-        <w:bCs/>
-      </w:rPr>
-    </w:tblStylePr>
-    <w:tblStylePr w:type="lastCol">
-      <w:rPr>
-        <w:b/>
-        <w:bCs/>
-      </w:rPr>
-    </w:tblStylePr>
-    <w:tblStylePr w:type="band1Vert">
-      <w:tblPr/>
-      <w:tcPr>
-        <w:tcBorders>
-          <w:top w:val="single" w:sz="8" w:space="0" w:color="F79646" w:themeColor="accent6"/>
-          <w:left w:val="single" w:sz="8" w:space="0" w:color="F79646" w:themeColor="accent6"/>
-          <w:bottom w:val="single" w:sz="8" w:space="0" w:color="F79646" w:themeColor="accent6"/>
-          <w:right w:val="single" w:sz="8" w:space="0" w:color="F79646" w:themeColor="accent6"/>
-        </w:tcBorders>
-      </w:tcPr>
-    </w:tblStylePr>
-    <w:tblStylePr w:type="band1Horz">
-      <w:tblPr/>
-      <w:tcPr>
-        <w:tcBorders>
-          <w:top w:val="single" w:sz="8" w:space="0" w:color="F79646" w:themeColor="accent6"/>
-          <w:left w:val="single" w:sz="8" w:space="0" w:color="F79646" w:themeColor="accent6"/>
-          <w:bottom w:val="single" w:sz="8" w:space="0" w:color="F79646" w:themeColor="accent6"/>
-          <w:right w:val="single" w:sz="8" w:space="0" w:color="F79646" w:themeColor="accent6"/>
-        </w:tcBorders>
-      </w:tcPr>
-    </w:tblStylePr>
-  </w:style>
-  <w:style w:type="table" w:styleId="HellesRaster">
-    <w:name w:val="Light Grid"/>
-    <w:basedOn w:val="NormaleTabelle"/>
-    <w:uiPriority w:val="62"/>
-    <w:rsid w:val="009622D1"/>
-    <w:tblPr>
-      <w:tblStyleRowBandSize w:val="1"/>
-      <w:tblStyleColBandSize w:val="1"/>
-      <w:tblInd w:w="0" w:type="dxa"/>
-      <w:tblBorders>
-        <w:top w:val="single" w:sz="8" w:space="0" w:color="000000" w:themeColor="text1"/>
-        <w:left w:val="single" w:sz="8" w:space="0" w:color="000000" w:themeColor="text1"/>
-        <w:bottom w:val="single" w:sz="8" w:space="0" w:color="000000" w:themeColor="text1"/>
-        <w:right w:val="single" w:sz="8" w:space="0" w:color="000000" w:themeColor="text1"/>
-        <w:insideH w:val="single" w:sz="8" w:space="0" w:color="000000" w:themeColor="text1"/>
-        <w:insideV w:val="single" w:sz="8" w:space="0" w:color="000000" w:themeColor="text1"/>
-      </w:tblBorders>
-      <w:tblCellMar>
-        <w:top w:w="0" w:type="dxa"/>
-        <w:left w:w="108" w:type="dxa"/>
-        <w:bottom w:w="0" w:type="dxa"/>
-        <w:right w:w="108" w:type="dxa"/>
-      </w:tblCellMar>
-    </w:tblPr>
-    <w:tblStylePr w:type="firstRow">
-      <w:pPr>
-        <w:spacing w:before="0" w:after="0" w:line="240" w:lineRule="auto"/>
-      </w:pPr>
-      <w:rPr>
-        <w:rFonts w:asciiTheme="majorHAnsi" w:eastAsiaTheme="majorEastAsia" w:hAnsiTheme="majorHAnsi" w:cstheme="majorBidi"/>
-        <w:b/>
-        <w:bCs/>
-      </w:rPr>
-      <w:tblPr/>
-      <w:tcPr>
-        <w:tcBorders>
-          <w:top w:val="single" w:sz="8" w:space="0" w:color="000000" w:themeColor="text1"/>
-          <w:left w:val="single" w:sz="8" w:space="0" w:color="000000" w:themeColor="text1"/>
-          <w:bottom w:val="single" w:sz="18" w:space="0" w:color="000000" w:themeColor="text1"/>
-          <w:right w:val="single" w:sz="8" w:space="0" w:color="000000" w:themeColor="text1"/>
-          <w:insideH w:val="nil"/>
-          <w:insideV w:val="single" w:sz="8" w:space="0" w:color="000000" w:themeColor="text1"/>
-        </w:tcBorders>
-      </w:tcPr>
-    </w:tblStylePr>
-    <w:tblStylePr w:type="lastRow">
-      <w:pPr>
-        <w:spacing w:before="0" w:after="0" w:line="240" w:lineRule="auto"/>
-      </w:pPr>
-      <w:rPr>
-        <w:rFonts w:asciiTheme="majorHAnsi" w:eastAsiaTheme="majorEastAsia" w:hAnsiTheme="majorHAnsi" w:cstheme="majorBidi"/>
-        <w:b/>
-        <w:bCs/>
-      </w:rPr>
-      <w:tblPr/>
-      <w:tcPr>
-        <w:tcBorders>
-          <w:top w:val="double" w:sz="6" w:space="0" w:color="000000" w:themeColor="text1"/>
-          <w:left w:val="single" w:sz="8" w:space="0" w:color="000000" w:themeColor="text1"/>
-          <w:bottom w:val="single" w:sz="8" w:space="0" w:color="000000" w:themeColor="text1"/>
-          <w:right w:val="single" w:sz="8" w:space="0" w:color="000000" w:themeColor="text1"/>
-          <w:insideH w:val="nil"/>
-          <w:insideV w:val="single" w:sz="8" w:space="0" w:color="000000" w:themeColor="text1"/>
-        </w:tcBorders>
-      </w:tcPr>
-    </w:tblStylePr>
-    <w:tblStylePr w:type="firstCol">
-      <w:rPr>
-        <w:rFonts w:asciiTheme="majorHAnsi" w:eastAsiaTheme="majorEastAsia" w:hAnsiTheme="majorHAnsi" w:cstheme="majorBidi"/>
-        <w:b/>
-        <w:bCs/>
-      </w:rPr>
-    </w:tblStylePr>
-    <w:tblStylePr w:type="lastCol">
-      <w:rPr>
-        <w:rFonts w:asciiTheme="majorHAnsi" w:eastAsiaTheme="majorEastAsia" w:hAnsiTheme="majorHAnsi" w:cstheme="majorBidi"/>
-        <w:b/>
-        <w:bCs/>
-      </w:rPr>
-      <w:tblPr/>
-      <w:tcPr>
-        <w:tcBorders>
-          <w:top w:val="single" w:sz="8" w:space="0" w:color="000000" w:themeColor="text1"/>
-          <w:left w:val="single" w:sz="8" w:space="0" w:color="000000" w:themeColor="text1"/>
-          <w:bottom w:val="single" w:sz="8" w:space="0" w:color="000000" w:themeColor="text1"/>
-          <w:right w:val="single" w:sz="8" w:space="0" w:color="000000" w:themeColor="text1"/>
-        </w:tcBorders>
-      </w:tcPr>
-    </w:tblStylePr>
-    <w:tblStylePr w:type="band1Vert">
-      <w:tblPr/>
-      <w:tcPr>
-        <w:tcBorders>
-          <w:top w:val="single" w:sz="8" w:space="0" w:color="000000" w:themeColor="text1"/>
-          <w:left w:val="single" w:sz="8" w:space="0" w:color="000000" w:themeColor="text1"/>
-          <w:bottom w:val="single" w:sz="8" w:space="0" w:color="000000" w:themeColor="text1"/>
-          <w:right w:val="single" w:sz="8" w:space="0" w:color="000000" w:themeColor="text1"/>
-        </w:tcBorders>
-        <w:shd w:val="clear" w:color="auto" w:fill="C0C0C0" w:themeFill="text1" w:themeFillTint="3F"/>
-      </w:tcPr>
-    </w:tblStylePr>
-    <w:tblStylePr w:type="band1Horz">
-      <w:tblPr/>
-      <w:tcPr>
-        <w:tcBorders>
-          <w:top w:val="single" w:sz="8" w:space="0" w:color="000000" w:themeColor="text1"/>
-          <w:left w:val="single" w:sz="8" w:space="0" w:color="000000" w:themeColor="text1"/>
-          <w:bottom w:val="single" w:sz="8" w:space="0" w:color="000000" w:themeColor="text1"/>
-          <w:right w:val="single" w:sz="8" w:space="0" w:color="000000" w:themeColor="text1"/>
-          <w:insideV w:val="single" w:sz="8" w:space="0" w:color="000000" w:themeColor="text1"/>
-        </w:tcBorders>
-        <w:shd w:val="clear" w:color="auto" w:fill="C0C0C0" w:themeFill="text1" w:themeFillTint="3F"/>
-      </w:tcPr>
-    </w:tblStylePr>
-    <w:tblStylePr w:type="band2Horz">
-      <w:tblPr/>
-      <w:tcPr>
-        <w:tcBorders>
-          <w:top w:val="single" w:sz="8" w:space="0" w:color="000000" w:themeColor="text1"/>
-          <w:left w:val="single" w:sz="8" w:space="0" w:color="000000" w:themeColor="text1"/>
-          <w:bottom w:val="single" w:sz="8" w:space="0" w:color="000000" w:themeColor="text1"/>
-          <w:right w:val="single" w:sz="8" w:space="0" w:color="000000" w:themeColor="text1"/>
-          <w:insideV w:val="single" w:sz="8" w:space="0" w:color="000000" w:themeColor="text1"/>
-        </w:tcBorders>
-      </w:tcPr>
-    </w:tblStylePr>
-  </w:style>
-  <w:style w:type="table" w:styleId="HellesRaster-Akzent1">
-    <w:name w:val="Light Grid Accent 1"/>
-    <w:basedOn w:val="NormaleTabelle"/>
-    <w:uiPriority w:val="62"/>
-    <w:rsid w:val="009622D1"/>
-    <w:tblPr>
-      <w:tblStyleRowBandSize w:val="1"/>
-      <w:tblStyleColBandSize w:val="1"/>
-      <w:tblInd w:w="0" w:type="dxa"/>
-      <w:tblBorders>
-        <w:top w:val="single" w:sz="8" w:space="0" w:color="4F81BD" w:themeColor="accent1"/>
-        <w:left w:val="single" w:sz="8" w:space="0" w:color="4F81BD" w:themeColor="accent1"/>
-        <w:bottom w:val="single" w:sz="8" w:space="0" w:color="4F81BD" w:themeColor="accent1"/>
-        <w:right w:val="single" w:sz="8" w:space="0" w:color="4F81BD" w:themeColor="accent1"/>
-        <w:insideH w:val="single" w:sz="8" w:space="0" w:color="4F81BD" w:themeColor="accent1"/>
-        <w:insideV w:val="single" w:sz="8" w:space="0" w:color="4F81BD" w:themeColor="accent1"/>
-      </w:tblBorders>
-      <w:tblCellMar>
-        <w:top w:w="0" w:type="dxa"/>
-        <w:left w:w="108" w:type="dxa"/>
-        <w:bottom w:w="0" w:type="dxa"/>
-        <w:right w:w="108" w:type="dxa"/>
-      </w:tblCellMar>
-    </w:tblPr>
-    <w:tblStylePr w:type="firstRow">
-      <w:pPr>
-        <w:spacing w:before="0" w:after="0" w:line="240" w:lineRule="auto"/>
-      </w:pPr>
-      <w:rPr>
-        <w:rFonts w:asciiTheme="majorHAnsi" w:eastAsiaTheme="majorEastAsia" w:hAnsiTheme="majorHAnsi" w:cstheme="majorBidi"/>
-        <w:b/>
-        <w:bCs/>
-      </w:rPr>
-      <w:tblPr/>
-      <w:tcPr>
-        <w:tcBorders>
-          <w:top w:val="single" w:sz="8" w:space="0" w:color="4F81BD" w:themeColor="accent1"/>
-          <w:left w:val="single" w:sz="8" w:space="0" w:color="4F81BD" w:themeColor="accent1"/>
-          <w:bottom w:val="single" w:sz="18" w:space="0" w:color="4F81BD" w:themeColor="accent1"/>
-          <w:right w:val="single" w:sz="8" w:space="0" w:color="4F81BD" w:themeColor="accent1"/>
-          <w:insideH w:val="nil"/>
-          <w:insideV w:val="single" w:sz="8" w:space="0" w:color="4F81BD" w:themeColor="accent1"/>
-        </w:tcBorders>
-      </w:tcPr>
-    </w:tblStylePr>
-    <w:tblStylePr w:type="lastRow">
-      <w:pPr>
-        <w:spacing w:before="0" w:after="0" w:line="240" w:lineRule="auto"/>
-      </w:pPr>
-      <w:rPr>
-        <w:rFonts w:asciiTheme="majorHAnsi" w:eastAsiaTheme="majorEastAsia" w:hAnsiTheme="majorHAnsi" w:cstheme="majorBidi"/>
-        <w:b/>
-        <w:bCs/>
-      </w:rPr>
-      <w:tblPr/>
-      <w:tcPr>
-        <w:tcBorders>
-          <w:top w:val="double" w:sz="6" w:space="0" w:color="4F81BD" w:themeColor="accent1"/>
-          <w:left w:val="single" w:sz="8" w:space="0" w:color="4F81BD" w:themeColor="accent1"/>
-          <w:bottom w:val="single" w:sz="8" w:space="0" w:color="4F81BD" w:themeColor="accent1"/>
-          <w:right w:val="single" w:sz="8" w:space="0" w:color="4F81BD" w:themeColor="accent1"/>
-          <w:insideH w:val="nil"/>
-          <w:insideV w:val="single" w:sz="8" w:space="0" w:color="4F81BD" w:themeColor="accent1"/>
-        </w:tcBorders>
-      </w:tcPr>
-    </w:tblStylePr>
-    <w:tblStylePr w:type="firstCol">
-      <w:rPr>
-        <w:rFonts w:asciiTheme="majorHAnsi" w:eastAsiaTheme="majorEastAsia" w:hAnsiTheme="majorHAnsi" w:cstheme="majorBidi"/>
-        <w:b/>
-        <w:bCs/>
-      </w:rPr>
-    </w:tblStylePr>
-    <w:tblStylePr w:type="lastCol">
-      <w:rPr>
-        <w:rFonts w:asciiTheme="majorHAnsi" w:eastAsiaTheme="majorEastAsia" w:hAnsiTheme="majorHAnsi" w:cstheme="majorBidi"/>
-        <w:b/>
-        <w:bCs/>
-      </w:rPr>
-      <w:tblPr/>
-      <w:tcPr>
-        <w:tcBorders>
-          <w:top w:val="single" w:sz="8" w:space="0" w:color="4F81BD" w:themeColor="accent1"/>
-          <w:left w:val="single" w:sz="8" w:space="0" w:color="4F81BD" w:themeColor="accent1"/>
-          <w:bottom w:val="single" w:sz="8" w:space="0" w:color="4F81BD" w:themeColor="accent1"/>
-          <w:right w:val="single" w:sz="8" w:space="0" w:color="4F81BD" w:themeColor="accent1"/>
-        </w:tcBorders>
-      </w:tcPr>
-    </w:tblStylePr>
-    <w:tblStylePr w:type="band1Vert">
-      <w:tblPr/>
-      <w:tcPr>
-        <w:tcBorders>
-          <w:top w:val="single" w:sz="8" w:space="0" w:color="4F81BD" w:themeColor="accent1"/>
-          <w:left w:val="single" w:sz="8" w:space="0" w:color="4F81BD" w:themeColor="accent1"/>
-          <w:bottom w:val="single" w:sz="8" w:space="0" w:color="4F81BD" w:themeColor="accent1"/>
-          <w:right w:val="single" w:sz="8" w:space="0" w:color="4F81BD" w:themeColor="accent1"/>
-        </w:tcBorders>
-        <w:shd w:val="clear" w:color="auto" w:fill="D3DFEE" w:themeFill="accent1" w:themeFillTint="3F"/>
-      </w:tcPr>
-    </w:tblStylePr>
-    <w:tblStylePr w:type="band1Horz">
-      <w:tblPr/>
-      <w:tcPr>
-        <w:tcBorders>
-          <w:top w:val="single" w:sz="8" w:space="0" w:color="4F81BD" w:themeColor="accent1"/>
-          <w:left w:val="single" w:sz="8" w:space="0" w:color="4F81BD" w:themeColor="accent1"/>
-          <w:bottom w:val="single" w:sz="8" w:space="0" w:color="4F81BD" w:themeColor="accent1"/>
-          <w:right w:val="single" w:sz="8" w:space="0" w:color="4F81BD" w:themeColor="accent1"/>
-          <w:insideV w:val="single" w:sz="8" w:space="0" w:color="4F81BD" w:themeColor="accent1"/>
-        </w:tcBorders>
-        <w:shd w:val="clear" w:color="auto" w:fill="D3DFEE" w:themeFill="accent1" w:themeFillTint="3F"/>
-      </w:tcPr>
-    </w:tblStylePr>
-    <w:tblStylePr w:type="band2Horz">
-      <w:tblPr/>
-      <w:tcPr>
-        <w:tcBorders>
-          <w:top w:val="single" w:sz="8" w:space="0" w:color="4F81BD" w:themeColor="accent1"/>
-          <w:left w:val="single" w:sz="8" w:space="0" w:color="4F81BD" w:themeColor="accent1"/>
-          <w:bottom w:val="single" w:sz="8" w:space="0" w:color="4F81BD" w:themeColor="accent1"/>
-          <w:right w:val="single" w:sz="8" w:space="0" w:color="4F81BD" w:themeColor="accent1"/>
-          <w:insideV w:val="single" w:sz="8" w:space="0" w:color="4F81BD" w:themeColor="accent1"/>
-        </w:tcBorders>
-      </w:tcPr>
-    </w:tblStylePr>
-  </w:style>
-  <w:style w:type="table" w:styleId="HellesRaster-Akzent2">
-    <w:name w:val="Light Grid Accent 2"/>
-    <w:basedOn w:val="NormaleTabelle"/>
-    <w:uiPriority w:val="62"/>
-    <w:rsid w:val="009622D1"/>
-    <w:tblPr>
-      <w:tblStyleRowBandSize w:val="1"/>
-      <w:tblStyleColBandSize w:val="1"/>
-      <w:tblInd w:w="0" w:type="dxa"/>
-      <w:tblBorders>
-        <w:top w:val="single" w:sz="8" w:space="0" w:color="C0504D" w:themeColor="accent2"/>
-        <w:left w:val="single" w:sz="8" w:space="0" w:color="C0504D" w:themeColor="accent2"/>
-        <w:bottom w:val="single" w:sz="8" w:space="0" w:color="C0504D" w:themeColor="accent2"/>
-        <w:right w:val="single" w:sz="8" w:space="0" w:color="C0504D" w:themeColor="accent2"/>
-        <w:insideH w:val="single" w:sz="8" w:space="0" w:color="C0504D" w:themeColor="accent2"/>
-        <w:insideV w:val="single" w:sz="8" w:space="0" w:color="C0504D" w:themeColor="accent2"/>
-      </w:tblBorders>
-      <w:tblCellMar>
-        <w:top w:w="0" w:type="dxa"/>
-        <w:left w:w="108" w:type="dxa"/>
-        <w:bottom w:w="0" w:type="dxa"/>
-        <w:right w:w="108" w:type="dxa"/>
-      </w:tblCellMar>
-    </w:tblPr>
-    <w:tblStylePr w:type="firstRow">
-      <w:pPr>
-        <w:spacing w:before="0" w:after="0" w:line="240" w:lineRule="auto"/>
-      </w:pPr>
-      <w:rPr>
-        <w:rFonts w:asciiTheme="majorHAnsi" w:eastAsiaTheme="majorEastAsia" w:hAnsiTheme="majorHAnsi" w:cstheme="majorBidi"/>
-        <w:b/>
-        <w:bCs/>
-      </w:rPr>
-      <w:tblPr/>
-      <w:tcPr>
-        <w:tcBorders>
-          <w:top w:val="single" w:sz="8" w:space="0" w:color="C0504D" w:themeColor="accent2"/>
-          <w:left w:val="single" w:sz="8" w:space="0" w:color="C0504D" w:themeColor="accent2"/>
-          <w:bottom w:val="single" w:sz="18" w:space="0" w:color="C0504D" w:themeColor="accent2"/>
-          <w:right w:val="single" w:sz="8" w:space="0" w:color="C0504D" w:themeColor="accent2"/>
-          <w:insideH w:val="nil"/>
-          <w:insideV w:val="single" w:sz="8" w:space="0" w:color="C0504D" w:themeColor="accent2"/>
-        </w:tcBorders>
-      </w:tcPr>
-    </w:tblStylePr>
-    <w:tblStylePr w:type="lastRow">
-      <w:pPr>
-        <w:spacing w:before="0" w:after="0" w:line="240" w:lineRule="auto"/>
-      </w:pPr>
-      <w:rPr>
-        <w:rFonts w:asciiTheme="majorHAnsi" w:eastAsiaTheme="majorEastAsia" w:hAnsiTheme="majorHAnsi" w:cstheme="majorBidi"/>
-        <w:b/>
-        <w:bCs/>
-      </w:rPr>
-      <w:tblPr/>
-      <w:tcPr>
-        <w:tcBorders>
-          <w:top w:val="double" w:sz="6" w:space="0" w:color="C0504D" w:themeColor="accent2"/>
-          <w:left w:val="single" w:sz="8" w:space="0" w:color="C0504D" w:themeColor="accent2"/>
-          <w:bottom w:val="single" w:sz="8" w:space="0" w:color="C0504D" w:themeColor="accent2"/>
-          <w:right w:val="single" w:sz="8" w:space="0" w:color="C0504D" w:themeColor="accent2"/>
-          <w:insideH w:val="nil"/>
-          <w:insideV w:val="single" w:sz="8" w:space="0" w:color="C0504D" w:themeColor="accent2"/>
-        </w:tcBorders>
-      </w:tcPr>
-    </w:tblStylePr>
-    <w:tblStylePr w:type="firstCol">
-      <w:rPr>
-        <w:rFonts w:asciiTheme="majorHAnsi" w:eastAsiaTheme="majorEastAsia" w:hAnsiTheme="majorHAnsi" w:cstheme="majorBidi"/>
-        <w:b/>
-        <w:bCs/>
-      </w:rPr>
-    </w:tblStylePr>
-    <w:tblStylePr w:type="lastCol">
-      <w:rPr>
-        <w:rFonts w:asciiTheme="majorHAnsi" w:eastAsiaTheme="majorEastAsia" w:hAnsiTheme="majorHAnsi" w:cstheme="majorBidi"/>
-        <w:b/>
-        <w:bCs/>
-      </w:rPr>
-      <w:tblPr/>
-      <w:tcPr>
-        <w:tcBorders>
-          <w:top w:val="single" w:sz="8" w:space="0" w:color="C0504D" w:themeColor="accent2"/>
-          <w:left w:val="single" w:sz="8" w:space="0" w:color="C0504D" w:themeColor="accent2"/>
-          <w:bottom w:val="single" w:sz="8" w:space="0" w:color="C0504D" w:themeColor="accent2"/>
-          <w:right w:val="single" w:sz="8" w:space="0" w:color="C0504D" w:themeColor="accent2"/>
-        </w:tcBorders>
-      </w:tcPr>
-    </w:tblStylePr>
-    <w:tblStylePr w:type="band1Vert">
-      <w:tblPr/>
-      <w:tcPr>
-        <w:tcBorders>
-          <w:top w:val="single" w:sz="8" w:space="0" w:color="C0504D" w:themeColor="accent2"/>
-          <w:left w:val="single" w:sz="8" w:space="0" w:color="C0504D" w:themeColor="accent2"/>
-          <w:bottom w:val="single" w:sz="8" w:space="0" w:color="C0504D" w:themeColor="accent2"/>
-          <w:right w:val="single" w:sz="8" w:space="0" w:color="C0504D" w:themeColor="accent2"/>
-        </w:tcBorders>
-        <w:shd w:val="clear" w:color="auto" w:fill="EFD3D2" w:themeFill="accent2" w:themeFillTint="3F"/>
-      </w:tcPr>
-    </w:tblStylePr>
-    <w:tblStylePr w:type="band1Horz">
-      <w:tblPr/>
-      <w:tcPr>
-        <w:tcBorders>
-          <w:top w:val="single" w:sz="8" w:space="0" w:color="C0504D" w:themeColor="accent2"/>
-          <w:left w:val="single" w:sz="8" w:space="0" w:color="C0504D" w:themeColor="accent2"/>
-          <w:bottom w:val="single" w:sz="8" w:space="0" w:color="C0504D" w:themeColor="accent2"/>
-          <w:right w:val="single" w:sz="8" w:space="0" w:color="C0504D" w:themeColor="accent2"/>
-          <w:insideV w:val="single" w:sz="8" w:space="0" w:color="C0504D" w:themeColor="accent2"/>
-        </w:tcBorders>
-        <w:shd w:val="clear" w:color="auto" w:fill="EFD3D2" w:themeFill="accent2" w:themeFillTint="3F"/>
-      </w:tcPr>
-    </w:tblStylePr>
-    <w:tblStylePr w:type="band2Horz">
-      <w:tblPr/>
-      <w:tcPr>
-        <w:tcBorders>
-          <w:top w:val="single" w:sz="8" w:space="0" w:color="C0504D" w:themeColor="accent2"/>
-          <w:left w:val="single" w:sz="8" w:space="0" w:color="C0504D" w:themeColor="accent2"/>
-          <w:bottom w:val="single" w:sz="8" w:space="0" w:color="C0504D" w:themeColor="accent2"/>
-          <w:right w:val="single" w:sz="8" w:space="0" w:color="C0504D" w:themeColor="accent2"/>
-          <w:insideV w:val="single" w:sz="8" w:space="0" w:color="C0504D" w:themeColor="accent2"/>
-        </w:tcBorders>
-      </w:tcPr>
-    </w:tblStylePr>
-  </w:style>
-  <w:style w:type="table" w:styleId="HellesRaster-Akzent3">
-    <w:name w:val="Light Grid Accent 3"/>
-    <w:basedOn w:val="NormaleTabelle"/>
-    <w:uiPriority w:val="62"/>
-    <w:rsid w:val="009622D1"/>
-    <w:tblPr>
-      <w:tblStyleRowBandSize w:val="1"/>
-      <w:tblStyleColBandSize w:val="1"/>
-      <w:tblInd w:w="0" w:type="dxa"/>
-      <w:tblBorders>
-        <w:top w:val="single" w:sz="8" w:space="0" w:color="9BBB59" w:themeColor="accent3"/>
-        <w:left w:val="single" w:sz="8" w:space="0" w:color="9BBB59" w:themeColor="accent3"/>
-        <w:bottom w:val="single" w:sz="8" w:space="0" w:color="9BBB59" w:themeColor="accent3"/>
-        <w:right w:val="single" w:sz="8" w:space="0" w:color="9BBB59" w:themeColor="accent3"/>
-        <w:insideH w:val="single" w:sz="8" w:space="0" w:color="9BBB59" w:themeColor="accent3"/>
-        <w:insideV w:val="single" w:sz="8" w:space="0" w:color="9BBB59" w:themeColor="accent3"/>
-      </w:tblBorders>
-      <w:tblCellMar>
-        <w:top w:w="0" w:type="dxa"/>
-        <w:left w:w="108" w:type="dxa"/>
-        <w:bottom w:w="0" w:type="dxa"/>
-        <w:right w:w="108" w:type="dxa"/>
-      </w:tblCellMar>
-    </w:tblPr>
-    <w:tblStylePr w:type="firstRow">
-      <w:pPr>
-        <w:spacing w:before="0" w:after="0" w:line="240" w:lineRule="auto"/>
-      </w:pPr>
-      <w:rPr>
-        <w:rFonts w:asciiTheme="majorHAnsi" w:eastAsiaTheme="majorEastAsia" w:hAnsiTheme="majorHAnsi" w:cstheme="majorBidi"/>
-        <w:b/>
-        <w:bCs/>
-      </w:rPr>
-      <w:tblPr/>
-      <w:tcPr>
-        <w:tcBorders>
-          <w:top w:val="single" w:sz="8" w:space="0" w:color="9BBB59" w:themeColor="accent3"/>
-          <w:left w:val="single" w:sz="8" w:space="0" w:color="9BBB59" w:themeColor="accent3"/>
-          <w:bottom w:val="single" w:sz="18" w:space="0" w:color="9BBB59" w:themeColor="accent3"/>
-          <w:right w:val="single" w:sz="8" w:space="0" w:color="9BBB59" w:themeColor="accent3"/>
-          <w:insideH w:val="nil"/>
-          <w:insideV w:val="single" w:sz="8" w:space="0" w:color="9BBB59" w:themeColor="accent3"/>
-        </w:tcBorders>
-      </w:tcPr>
-    </w:tblStylePr>
-    <w:tblStylePr w:type="lastRow">
-      <w:pPr>
-        <w:spacing w:before="0" w:after="0" w:line="240" w:lineRule="auto"/>
-      </w:pPr>
-      <w:rPr>
-        <w:rFonts w:asciiTheme="majorHAnsi" w:eastAsiaTheme="majorEastAsia" w:hAnsiTheme="majorHAnsi" w:cstheme="majorBidi"/>
-        <w:b/>
-        <w:bCs/>
-      </w:rPr>
-      <w:tblPr/>
-      <w:tcPr>
-        <w:tcBorders>
-          <w:top w:val="double" w:sz="6" w:space="0" w:color="9BBB59" w:themeColor="accent3"/>
-          <w:left w:val="single" w:sz="8" w:space="0" w:color="9BBB59" w:themeColor="accent3"/>
-          <w:bottom w:val="single" w:sz="8" w:space="0" w:color="9BBB59" w:themeColor="accent3"/>
-          <w:right w:val="single" w:sz="8" w:space="0" w:color="9BBB59" w:themeColor="accent3"/>
-          <w:insideH w:val="nil"/>
-          <w:insideV w:val="single" w:sz="8" w:space="0" w:color="9BBB59" w:themeColor="accent3"/>
-        </w:tcBorders>
-      </w:tcPr>
-    </w:tblStylePr>
-    <w:tblStylePr w:type="firstCol">
-      <w:rPr>
-        <w:rFonts w:asciiTheme="majorHAnsi" w:eastAsiaTheme="majorEastAsia" w:hAnsiTheme="majorHAnsi" w:cstheme="majorBidi"/>
-        <w:b/>
-        <w:bCs/>
-      </w:rPr>
-    </w:tblStylePr>
-    <w:tblStylePr w:type="lastCol">
-      <w:rPr>
-        <w:rFonts w:asciiTheme="majorHAnsi" w:eastAsiaTheme="majorEastAsia" w:hAnsiTheme="majorHAnsi" w:cstheme="majorBidi"/>
-        <w:b/>
-        <w:bCs/>
-      </w:rPr>
-      <w:tblPr/>
-      <w:tcPr>
-        <w:tcBorders>
-          <w:top w:val="single" w:sz="8" w:space="0" w:color="9BBB59" w:themeColor="accent3"/>
-          <w:left w:val="single" w:sz="8" w:space="0" w:color="9BBB59" w:themeColor="accent3"/>
-          <w:bottom w:val="single" w:sz="8" w:space="0" w:color="9BBB59" w:themeColor="accent3"/>
-          <w:right w:val="single" w:sz="8" w:space="0" w:color="9BBB59" w:themeColor="accent3"/>
-        </w:tcBorders>
-      </w:tcPr>
-    </w:tblStylePr>
-    <w:tblStylePr w:type="band1Vert">
-      <w:tblPr/>
-      <w:tcPr>
-        <w:tcBorders>
-          <w:top w:val="single" w:sz="8" w:space="0" w:color="9BBB59" w:themeColor="accent3"/>
-          <w:left w:val="single" w:sz="8" w:space="0" w:color="9BBB59" w:themeColor="accent3"/>
-          <w:bottom w:val="single" w:sz="8" w:space="0" w:color="9BBB59" w:themeColor="accent3"/>
-          <w:right w:val="single" w:sz="8" w:space="0" w:color="9BBB59" w:themeColor="accent3"/>
-        </w:tcBorders>
-        <w:shd w:val="clear" w:color="auto" w:fill="E6EED5" w:themeFill="accent3" w:themeFillTint="3F"/>
-      </w:tcPr>
-    </w:tblStylePr>
-    <w:tblStylePr w:type="band1Horz">
-      <w:tblPr/>
-      <w:tcPr>
-        <w:tcBorders>
-          <w:top w:val="single" w:sz="8" w:space="0" w:color="9BBB59" w:themeColor="accent3"/>
-          <w:left w:val="single" w:sz="8" w:space="0" w:color="9BBB59" w:themeColor="accent3"/>
-          <w:bottom w:val="single" w:sz="8" w:space="0" w:color="9BBB59" w:themeColor="accent3"/>
-          <w:right w:val="single" w:sz="8" w:space="0" w:color="9BBB59" w:themeColor="accent3"/>
-          <w:insideV w:val="single" w:sz="8" w:space="0" w:color="9BBB59" w:themeColor="accent3"/>
-        </w:tcBorders>
-        <w:shd w:val="clear" w:color="auto" w:fill="E6EED5" w:themeFill="accent3" w:themeFillTint="3F"/>
-      </w:tcPr>
-    </w:tblStylePr>
-    <w:tblStylePr w:type="band2Horz">
-      <w:tblPr/>
-      <w:tcPr>
-        <w:tcBorders>
-          <w:top w:val="single" w:sz="8" w:space="0" w:color="9BBB59" w:themeColor="accent3"/>
-          <w:left w:val="single" w:sz="8" w:space="0" w:color="9BBB59" w:themeColor="accent3"/>
-          <w:bottom w:val="single" w:sz="8" w:space="0" w:color="9BBB59" w:themeColor="accent3"/>
-          <w:right w:val="single" w:sz="8" w:space="0" w:color="9BBB59" w:themeColor="accent3"/>
-          <w:insideV w:val="single" w:sz="8" w:space="0" w:color="9BBB59" w:themeColor="accent3"/>
-        </w:tcBorders>
-      </w:tcPr>
-    </w:tblStylePr>
-  </w:style>
-  <w:style w:type="table" w:styleId="HellesRaster-Akzent4">
-    <w:name w:val="Light Grid Accent 4"/>
-    <w:basedOn w:val="NormaleTabelle"/>
-    <w:uiPriority w:val="62"/>
-    <w:rsid w:val="009622D1"/>
-    <w:tblPr>
-      <w:tblStyleRowBandSize w:val="1"/>
-      <w:tblStyleColBandSize w:val="1"/>
-      <w:tblInd w:w="0" w:type="dxa"/>
-      <w:tblBorders>
-        <w:top w:val="single" w:sz="8" w:space="0" w:color="8064A2" w:themeColor="accent4"/>
-        <w:left w:val="single" w:sz="8" w:space="0" w:color="8064A2" w:themeColor="accent4"/>
-        <w:bottom w:val="single" w:sz="8" w:space="0" w:color="8064A2" w:themeColor="accent4"/>
-        <w:right w:val="single" w:sz="8" w:space="0" w:color="8064A2" w:themeColor="accent4"/>
-        <w:insideH w:val="single" w:sz="8" w:space="0" w:color="8064A2" w:themeColor="accent4"/>
-        <w:insideV w:val="single" w:sz="8" w:space="0" w:color="8064A2" w:themeColor="accent4"/>
-      </w:tblBorders>
-      <w:tblCellMar>
-        <w:top w:w="0" w:type="dxa"/>
-        <w:left w:w="108" w:type="dxa"/>
-        <w:bottom w:w="0" w:type="dxa"/>
-        <w:right w:w="108" w:type="dxa"/>
-      </w:tblCellMar>
-    </w:tblPr>
-    <w:tblStylePr w:type="firstRow">
-      <w:pPr>
-        <w:spacing w:before="0" w:after="0" w:line="240" w:lineRule="auto"/>
-      </w:pPr>
-      <w:rPr>
-        <w:rFonts w:asciiTheme="majorHAnsi" w:eastAsiaTheme="majorEastAsia" w:hAnsiTheme="majorHAnsi" w:cstheme="majorBidi"/>
-        <w:b/>
-        <w:bCs/>
-      </w:rPr>
-      <w:tblPr/>
-      <w:tcPr>
-        <w:tcBorders>
-          <w:top w:val="single" w:sz="8" w:space="0" w:color="8064A2" w:themeColor="accent4"/>
-          <w:left w:val="single" w:sz="8" w:space="0" w:color="8064A2" w:themeColor="accent4"/>
-          <w:bottom w:val="single" w:sz="18" w:space="0" w:color="8064A2" w:themeColor="accent4"/>
-          <w:right w:val="single" w:sz="8" w:space="0" w:color="8064A2" w:themeColor="accent4"/>
-          <w:insideH w:val="nil"/>
-          <w:insideV w:val="single" w:sz="8" w:space="0" w:color="8064A2" w:themeColor="accent4"/>
-        </w:tcBorders>
-      </w:tcPr>
-    </w:tblStylePr>
-    <w:tblStylePr w:type="lastRow">
-      <w:pPr>
-        <w:spacing w:before="0" w:after="0" w:line="240" w:lineRule="auto"/>
-      </w:pPr>
-      <w:rPr>
-        <w:rFonts w:asciiTheme="majorHAnsi" w:eastAsiaTheme="majorEastAsia" w:hAnsiTheme="majorHAnsi" w:cstheme="majorBidi"/>
-        <w:b/>
-        <w:bCs/>
-      </w:rPr>
-      <w:tblPr/>
-      <w:tcPr>
-        <w:tcBorders>
-          <w:top w:val="double" w:sz="6" w:space="0" w:color="8064A2" w:themeColor="accent4"/>
-          <w:left w:val="single" w:sz="8" w:space="0" w:color="8064A2" w:themeColor="accent4"/>
-          <w:bottom w:val="single" w:sz="8" w:space="0" w:color="8064A2" w:themeColor="accent4"/>
-          <w:right w:val="single" w:sz="8" w:space="0" w:color="8064A2" w:themeColor="accent4"/>
-          <w:insideH w:val="nil"/>
-          <w:insideV w:val="single" w:sz="8" w:space="0" w:color="8064A2" w:themeColor="accent4"/>
-        </w:tcBorders>
-      </w:tcPr>
-    </w:tblStylePr>
-    <w:tblStylePr w:type="firstCol">
-      <w:rPr>
-        <w:rFonts w:asciiTheme="majorHAnsi" w:eastAsiaTheme="majorEastAsia" w:hAnsiTheme="majorHAnsi" w:cstheme="majorBidi"/>
-        <w:b/>
-        <w:bCs/>
-      </w:rPr>
-    </w:tblStylePr>
-    <w:tblStylePr w:type="lastCol">
-      <w:rPr>
-        <w:rFonts w:asciiTheme="majorHAnsi" w:eastAsiaTheme="majorEastAsia" w:hAnsiTheme="majorHAnsi" w:cstheme="majorBidi"/>
-        <w:b/>
-        <w:bCs/>
-      </w:rPr>
-      <w:tblPr/>
-      <w:tcPr>
-        <w:tcBorders>
-          <w:top w:val="single" w:sz="8" w:space="0" w:color="8064A2" w:themeColor="accent4"/>
-          <w:left w:val="single" w:sz="8" w:space="0" w:color="8064A2" w:themeColor="accent4"/>
-          <w:bottom w:val="single" w:sz="8" w:space="0" w:color="8064A2" w:themeColor="accent4"/>
-          <w:right w:val="single" w:sz="8" w:space="0" w:color="8064A2" w:themeColor="accent4"/>
-        </w:tcBorders>
-      </w:tcPr>
-    </w:tblStylePr>
-    <w:tblStylePr w:type="band1Vert">
-      <w:tblPr/>
-      <w:tcPr>
-        <w:tcBorders>
-          <w:top w:val="single" w:sz="8" w:space="0" w:color="8064A2" w:themeColor="accent4"/>
-          <w:left w:val="single" w:sz="8" w:space="0" w:color="8064A2" w:themeColor="accent4"/>
-          <w:bottom w:val="single" w:sz="8" w:space="0" w:color="8064A2" w:themeColor="accent4"/>
-          <w:right w:val="single" w:sz="8" w:space="0" w:color="8064A2" w:themeColor="accent4"/>
-        </w:tcBorders>
-        <w:shd w:val="clear" w:color="auto" w:fill="DFD8E8" w:themeFill="accent4" w:themeFillTint="3F"/>
-      </w:tcPr>
-    </w:tblStylePr>
-    <w:tblStylePr w:type="band1Horz">
-      <w:tblPr/>
-      <w:tcPr>
-        <w:tcBorders>
-          <w:top w:val="single" w:sz="8" w:space="0" w:color="8064A2" w:themeColor="accent4"/>
-          <w:left w:val="single" w:sz="8" w:space="0" w:color="8064A2" w:themeColor="accent4"/>
-          <w:bottom w:val="single" w:sz="8" w:space="0" w:color="8064A2" w:themeColor="accent4"/>
-          <w:right w:val="single" w:sz="8" w:space="0" w:color="8064A2" w:themeColor="accent4"/>
-          <w:insideV w:val="single" w:sz="8" w:space="0" w:color="8064A2" w:themeColor="accent4"/>
-        </w:tcBorders>
-        <w:shd w:val="clear" w:color="auto" w:fill="DFD8E8" w:themeFill="accent4" w:themeFillTint="3F"/>
-      </w:tcPr>
-    </w:tblStylePr>
-    <w:tblStylePr w:type="band2Horz">
-      <w:tblPr/>
-      <w:tcPr>
-        <w:tcBorders>
-          <w:top w:val="single" w:sz="8" w:space="0" w:color="8064A2" w:themeColor="accent4"/>
-          <w:left w:val="single" w:sz="8" w:space="0" w:color="8064A2" w:themeColor="accent4"/>
-          <w:bottom w:val="single" w:sz="8" w:space="0" w:color="8064A2" w:themeColor="accent4"/>
-          <w:right w:val="single" w:sz="8" w:space="0" w:color="8064A2" w:themeColor="accent4"/>
-          <w:insideV w:val="single" w:sz="8" w:space="0" w:color="8064A2" w:themeColor="accent4"/>
-        </w:tcBorders>
-      </w:tcPr>
-    </w:tblStylePr>
-  </w:style>
-  <w:style w:type="table" w:styleId="MittlereListe1-Akzent1">
-    <w:name w:val="Medium List 1 Accent 1"/>
-    <w:basedOn w:val="NormaleTabelle"/>
-    <w:uiPriority w:val="65"/>
-    <w:rsid w:val="009622D1"/>
-    <w:rPr>
-      <w:color w:val="000000" w:themeColor="text1"/>
-    </w:rPr>
-    <w:tblPr>
-      <w:tblStyleRowBandSize w:val="1"/>
-      <w:tblStyleColBandSize w:val="1"/>
-      <w:tblInd w:w="0" w:type="dxa"/>
-      <w:tblBorders>
-        <w:top w:val="single" w:sz="8" w:space="0" w:color="4F81BD" w:themeColor="accent1"/>
-        <w:bottom w:val="single" w:sz="8" w:space="0" w:color="4F81BD" w:themeColor="accent1"/>
-      </w:tblBorders>
-      <w:tblCellMar>
-        <w:top w:w="0" w:type="dxa"/>
-        <w:left w:w="108" w:type="dxa"/>
-        <w:bottom w:w="0" w:type="dxa"/>
-        <w:right w:w="108" w:type="dxa"/>
-      </w:tblCellMar>
-    </w:tblPr>
-    <w:tblStylePr w:type="firstRow">
-      <w:rPr>
-        <w:rFonts w:asciiTheme="majorHAnsi" w:eastAsiaTheme="majorEastAsia" w:hAnsiTheme="majorHAnsi" w:cstheme="majorBidi"/>
-      </w:rPr>
-      <w:tblPr/>
-      <w:tcPr>
-        <w:tcBorders>
-          <w:top w:val="nil"/>
-          <w:bottom w:val="single" w:sz="8" w:space="0" w:color="4F81BD" w:themeColor="accent1"/>
-        </w:tcBorders>
-      </w:tcPr>
-    </w:tblStylePr>
-    <w:tblStylePr w:type="lastRow">
-      <w:rPr>
-        <w:b/>
-        <w:bCs/>
-        <w:color w:val="1F497D" w:themeColor="text2"/>
-      </w:rPr>
-      <w:tblPr/>
-      <w:tcPr>
-        <w:tcBorders>
-          <w:top w:val="single" w:sz="8" w:space="0" w:color="4F81BD" w:themeColor="accent1"/>
-          <w:bottom w:val="single" w:sz="8" w:space="0" w:color="4F81BD" w:themeColor="accent1"/>
-        </w:tcBorders>
-      </w:tcPr>
-    </w:tblStylePr>
-    <w:tblStylePr w:type="firstCol">
-      <w:rPr>
-        <w:b/>
-        <w:bCs/>
-      </w:rPr>
-    </w:tblStylePr>
-    <w:tblStylePr w:type="lastCol">
-      <w:rPr>
-        <w:b/>
-        <w:bCs/>
-      </w:rPr>
-      <w:tblPr/>
-      <w:tcPr>
-        <w:tcBorders>
-          <w:top w:val="single" w:sz="8" w:space="0" w:color="4F81BD" w:themeColor="accent1"/>
-          <w:bottom w:val="single" w:sz="8" w:space="0" w:color="4F81BD" w:themeColor="accent1"/>
-        </w:tcBorders>
-      </w:tcPr>
-    </w:tblStylePr>
-    <w:tblStylePr w:type="band1Vert">
-      <w:tblPr/>
-      <w:tcPr>
-        <w:shd w:val="clear" w:color="auto" w:fill="D3DFEE" w:themeFill="accent1" w:themeFillTint="3F"/>
-      </w:tcPr>
-    </w:tblStylePr>
-    <w:tblStylePr w:type="band1Horz">
-      <w:tblPr/>
-      <w:tcPr>
-        <w:shd w:val="clear" w:color="auto" w:fill="D3DFEE" w:themeFill="accent1" w:themeFillTint="3F"/>
-      </w:tcPr>
-    </w:tblStylePr>
-  </w:style>
-  <w:style w:type="table" w:styleId="MittlereListe2-Akzent5">
-    <w:name w:val="Medium List 2 Accent 5"/>
-    <w:basedOn w:val="NormaleTabelle"/>
-    <w:uiPriority w:val="66"/>
-    <w:rsid w:val="009622D1"/>
-    <w:rPr>
-      <w:rFonts w:asciiTheme="majorHAnsi" w:eastAsiaTheme="majorEastAsia" w:hAnsiTheme="majorHAnsi" w:cstheme="majorBidi"/>
-      <w:color w:val="000000" w:themeColor="text1"/>
-    </w:rPr>
-    <w:tblPr>
-      <w:tblStyleRowBandSize w:val="1"/>
-      <w:tblStyleColBandSize w:val="1"/>
-      <w:tblInd w:w="0" w:type="dxa"/>
-      <w:tblBorders>
-        <w:top w:val="single" w:sz="8" w:space="0" w:color="4BACC6" w:themeColor="accent5"/>
-        <w:left w:val="single" w:sz="8" w:space="0" w:color="4BACC6" w:themeColor="accent5"/>
-        <w:bottom w:val="single" w:sz="8" w:space="0" w:color="4BACC6" w:themeColor="accent5"/>
-        <w:right w:val="single" w:sz="8" w:space="0" w:color="4BACC6" w:themeColor="accent5"/>
-      </w:tblBorders>
-      <w:tblCellMar>
-        <w:top w:w="0" w:type="dxa"/>
-        <w:left w:w="108" w:type="dxa"/>
-        <w:bottom w:w="0" w:type="dxa"/>
-        <w:right w:w="108" w:type="dxa"/>
-      </w:tblCellMar>
-    </w:tblPr>
-    <w:tblStylePr w:type="firstRow">
-      <w:rPr>
-        <w:sz w:val="24"/>
-        <w:szCs w:val="24"/>
-      </w:rPr>
-      <w:tblPr/>
-      <w:tcPr>
-        <w:tcBorders>
-          <w:top w:val="nil"/>
-          <w:left w:val="nil"/>
-          <w:bottom w:val="single" w:sz="24" w:space="0" w:color="4BACC6" w:themeColor="accent5"/>
-          <w:right w:val="nil"/>
-          <w:insideH w:val="nil"/>
-          <w:insideV w:val="nil"/>
-        </w:tcBorders>
-        <w:shd w:val="clear" w:color="auto" w:fill="FFFFFF" w:themeFill="background1"/>
-      </w:tcPr>
-    </w:tblStylePr>
-    <w:tblStylePr w:type="lastRow">
-      <w:tblPr/>
-      <w:tcPr>
-        <w:tcBorders>
-          <w:top w:val="single" w:sz="8" w:space="0" w:color="4BACC6" w:themeColor="accent5"/>
-          <w:left w:val="nil"/>
-          <w:bottom w:val="nil"/>
-          <w:right w:val="nil"/>
-          <w:insideH w:val="nil"/>
-          <w:insideV w:val="nil"/>
-        </w:tcBorders>
-        <w:shd w:val="clear" w:color="auto" w:fill="FFFFFF" w:themeFill="background1"/>
-      </w:tcPr>
-    </w:tblStylePr>
-    <w:tblStylePr w:type="firstCol">
-      <w:tblPr/>
-      <w:tcPr>
-        <w:tcBorders>
-          <w:top w:val="nil"/>
-          <w:left w:val="nil"/>
-          <w:bottom w:val="nil"/>
-          <w:right w:val="single" w:sz="8" w:space="0" w:color="4BACC6" w:themeColor="accent5"/>
-          <w:insideH w:val="nil"/>
-          <w:insideV w:val="nil"/>
-        </w:tcBorders>
-        <w:shd w:val="clear" w:color="auto" w:fill="FFFFFF" w:themeFill="background1"/>
-      </w:tcPr>
-    </w:tblStylePr>
-    <w:tblStylePr w:type="lastCol">
-      <w:tblPr/>
-      <w:tcPr>
-        <w:tcBorders>
-          <w:top w:val="nil"/>
-          <w:left w:val="single" w:sz="8" w:space="0" w:color="4BACC6" w:themeColor="accent5"/>
-          <w:bottom w:val="nil"/>
-          <w:right w:val="nil"/>
-          <w:insideH w:val="nil"/>
-          <w:insideV w:val="nil"/>
-        </w:tcBorders>
-        <w:shd w:val="clear" w:color="auto" w:fill="FFFFFF" w:themeFill="background1"/>
-      </w:tcPr>
-    </w:tblStylePr>
-    <w:tblStylePr w:type="band1Vert">
-      <w:tblPr/>
-      <w:tcPr>
-        <w:tcBorders>
-          <w:left w:val="nil"/>
-          <w:right w:val="nil"/>
-          <w:insideH w:val="nil"/>
-          <w:insideV w:val="nil"/>
-        </w:tcBorders>
-        <w:shd w:val="clear" w:color="auto" w:fill="D2EAF1" w:themeFill="accent5" w:themeFillTint="3F"/>
-      </w:tcPr>
-    </w:tblStylePr>
-    <w:tblStylePr w:type="band1Horz">
-      <w:tblPr/>
-      <w:tcPr>
-        <w:tcBorders>
-          <w:top w:val="nil"/>
-          <w:bottom w:val="nil"/>
-          <w:insideH w:val="nil"/>
-          <w:insideV w:val="nil"/>
-        </w:tcBorders>
-        <w:shd w:val="clear" w:color="auto" w:fill="D2EAF1" w:themeFill="accent5" w:themeFillTint="3F"/>
-      </w:tcPr>
-    </w:tblStylePr>
-    <w:tblStylePr w:type="nwCell">
-      <w:tblPr/>
-      <w:tcPr>
-        <w:shd w:val="clear" w:color="auto" w:fill="FFFFFF" w:themeFill="background1"/>
-      </w:tcPr>
-    </w:tblStylePr>
-    <w:tblStylePr w:type="swCell">
-      <w:tblPr/>
-      <w:tcPr>
-        <w:tcBorders>
-          <w:top w:val="nil"/>
-        </w:tcBorders>
-      </w:tcPr>
-    </w:tblStylePr>
-  </w:style>
-  <w:style w:type="table" w:styleId="MittlereListe2-Akzent6">
-    <w:name w:val="Medium List 2 Accent 6"/>
-    <w:basedOn w:val="NormaleTabelle"/>
-    <w:uiPriority w:val="66"/>
-    <w:rsid w:val="009622D1"/>
-    <w:rPr>
-      <w:rFonts w:asciiTheme="majorHAnsi" w:eastAsiaTheme="majorEastAsia" w:hAnsiTheme="majorHAnsi" w:cstheme="majorBidi"/>
-      <w:color w:val="000000" w:themeColor="text1"/>
-    </w:rPr>
-    <w:tblPr>
-      <w:tblStyleRowBandSize w:val="1"/>
-      <w:tblStyleColBandSize w:val="1"/>
-      <w:tblInd w:w="0" w:type="dxa"/>
-      <w:tblBorders>
-        <w:top w:val="single" w:sz="8" w:space="0" w:color="F79646" w:themeColor="accent6"/>
-        <w:left w:val="single" w:sz="8" w:space="0" w:color="F79646" w:themeColor="accent6"/>
-        <w:bottom w:val="single" w:sz="8" w:space="0" w:color="F79646" w:themeColor="accent6"/>
-        <w:right w:val="single" w:sz="8" w:space="0" w:color="F79646" w:themeColor="accent6"/>
-      </w:tblBorders>
-      <w:tblCellMar>
-        <w:top w:w="0" w:type="dxa"/>
-        <w:left w:w="108" w:type="dxa"/>
-        <w:bottom w:w="0" w:type="dxa"/>
-        <w:right w:w="108" w:type="dxa"/>
-      </w:tblCellMar>
-    </w:tblPr>
-    <w:tblStylePr w:type="firstRow">
-      <w:rPr>
-        <w:sz w:val="24"/>
-        <w:szCs w:val="24"/>
-      </w:rPr>
-      <w:tblPr/>
-      <w:tcPr>
-        <w:tcBorders>
-          <w:top w:val="nil"/>
-          <w:left w:val="nil"/>
-          <w:bottom w:val="single" w:sz="24" w:space="0" w:color="F79646" w:themeColor="accent6"/>
-          <w:right w:val="nil"/>
-          <w:insideH w:val="nil"/>
-          <w:insideV w:val="nil"/>
-        </w:tcBorders>
-        <w:shd w:val="clear" w:color="auto" w:fill="FFFFFF" w:themeFill="background1"/>
-      </w:tcPr>
-    </w:tblStylePr>
-    <w:tblStylePr w:type="lastRow">
-      <w:tblPr/>
-      <w:tcPr>
-        <w:tcBorders>
-          <w:top w:val="single" w:sz="8" w:space="0" w:color="F79646" w:themeColor="accent6"/>
-          <w:left w:val="nil"/>
-          <w:bottom w:val="nil"/>
-          <w:right w:val="nil"/>
-          <w:insideH w:val="nil"/>
-          <w:insideV w:val="nil"/>
-        </w:tcBorders>
-        <w:shd w:val="clear" w:color="auto" w:fill="FFFFFF" w:themeFill="background1"/>
-      </w:tcPr>
-    </w:tblStylePr>
-    <w:tblStylePr w:type="firstCol">
-      <w:tblPr/>
-      <w:tcPr>
-        <w:tcBorders>
-          <w:top w:val="nil"/>
-          <w:left w:val="nil"/>
-          <w:bottom w:val="nil"/>
-          <w:right w:val="single" w:sz="8" w:space="0" w:color="F79646" w:themeColor="accent6"/>
-          <w:insideH w:val="nil"/>
-          <w:insideV w:val="nil"/>
-        </w:tcBorders>
-        <w:shd w:val="clear" w:color="auto" w:fill="FFFFFF" w:themeFill="background1"/>
-      </w:tcPr>
-    </w:tblStylePr>
-    <w:tblStylePr w:type="lastCol">
-      <w:tblPr/>
-      <w:tcPr>
-        <w:tcBorders>
-          <w:top w:val="nil"/>
-          <w:left w:val="single" w:sz="8" w:space="0" w:color="F79646" w:themeColor="accent6"/>
-          <w:bottom w:val="nil"/>
-          <w:right w:val="nil"/>
-          <w:insideH w:val="nil"/>
-          <w:insideV w:val="nil"/>
-        </w:tcBorders>
-        <w:shd w:val="clear" w:color="auto" w:fill="FFFFFF" w:themeFill="background1"/>
-      </w:tcPr>
-    </w:tblStylePr>
-    <w:tblStylePr w:type="band1Vert">
-      <w:tblPr/>
-      <w:tcPr>
-        <w:tcBorders>
-          <w:left w:val="nil"/>
-          <w:right w:val="nil"/>
-          <w:insideH w:val="nil"/>
-          <w:insideV w:val="nil"/>
-        </w:tcBorders>
-        <w:shd w:val="clear" w:color="auto" w:fill="FDE4D0" w:themeFill="accent6" w:themeFillTint="3F"/>
-      </w:tcPr>
-    </w:tblStylePr>
-    <w:tblStylePr w:type="band1Horz">
-      <w:tblPr/>
-      <w:tcPr>
-        <w:tcBorders>
-          <w:top w:val="nil"/>
-          <w:bottom w:val="nil"/>
-          <w:insideH w:val="nil"/>
-          <w:insideV w:val="nil"/>
-        </w:tcBorders>
-        <w:shd w:val="clear" w:color="auto" w:fill="FDE4D0" w:themeFill="accent6" w:themeFillTint="3F"/>
-      </w:tcPr>
-    </w:tblStylePr>
-    <w:tblStylePr w:type="nwCell">
-      <w:tblPr/>
-      <w:tcPr>
-        <w:shd w:val="clear" w:color="auto" w:fill="FFFFFF" w:themeFill="background1"/>
-      </w:tcPr>
-    </w:tblStylePr>
-    <w:tblStylePr w:type="swCell">
-      <w:tblPr/>
-      <w:tcPr>
-        <w:tcBorders>
-          <w:top w:val="nil"/>
-        </w:tcBorders>
-      </w:tcPr>
-    </w:tblStylePr>
-  </w:style>
-  <w:style w:type="table" w:styleId="HelleSchattierung">
-    <w:name w:val="Light Shading"/>
-    <w:basedOn w:val="NormaleTabelle"/>
-    <w:uiPriority w:val="60"/>
-    <w:rsid w:val="009622D1"/>
-    <w:rPr>
-      <w:color w:val="000000" w:themeColor="text1" w:themeShade="BF"/>
-    </w:rPr>
-    <w:tblPr>
-      <w:tblStyleRowBandSize w:val="1"/>
-      <w:tblStyleColBandSize w:val="1"/>
-      <w:tblInd w:w="0" w:type="dxa"/>
-      <w:tblBorders>
-        <w:top w:val="single" w:sz="8" w:space="0" w:color="000000" w:themeColor="text1"/>
-        <w:bottom w:val="single" w:sz="8" w:space="0" w:color="000000" w:themeColor="text1"/>
-      </w:tblBorders>
-      <w:tblCellMar>
-        <w:top w:w="0" w:type="dxa"/>
-        <w:left w:w="108" w:type="dxa"/>
-        <w:bottom w:w="0" w:type="dxa"/>
-        <w:right w:w="108" w:type="dxa"/>
-      </w:tblCellMar>
-    </w:tblPr>
-    <w:tblStylePr w:type="firstRow">
-      <w:pPr>
-        <w:spacing w:before="0" w:after="0" w:line="240" w:lineRule="auto"/>
-      </w:pPr>
-      <w:rPr>
-        <w:b/>
-        <w:bCs/>
-      </w:rPr>
-      <w:tblPr/>
-      <w:tcPr>
-        <w:tcBorders>
-          <w:top w:val="single" w:sz="8" w:space="0" w:color="000000" w:themeColor="text1"/>
-          <w:left w:val="nil"/>
-          <w:bottom w:val="single" w:sz="8" w:space="0" w:color="000000" w:themeColor="text1"/>
-          <w:right w:val="nil"/>
-          <w:insideH w:val="nil"/>
-          <w:insideV w:val="nil"/>
-        </w:tcBorders>
-      </w:tcPr>
-    </w:tblStylePr>
-    <w:tblStylePr w:type="lastRow">
-      <w:pPr>
-        <w:spacing w:before="0" w:after="0" w:line="240" w:lineRule="auto"/>
-      </w:pPr>
-      <w:rPr>
-        <w:b/>
-        <w:bCs/>
-      </w:rPr>
-      <w:tblPr/>
-      <w:tcPr>
-        <w:tcBorders>
-          <w:top w:val="single" w:sz="8" w:space="0" w:color="000000" w:themeColor="text1"/>
-          <w:left w:val="nil"/>
-          <w:bottom w:val="single" w:sz="8" w:space="0" w:color="000000" w:themeColor="text1"/>
-          <w:right w:val="nil"/>
-          <w:insideH w:val="nil"/>
-          <w:insideV w:val="nil"/>
-        </w:tcBorders>
-      </w:tcPr>
-    </w:tblStylePr>
-    <w:tblStylePr w:type="firstCol">
-      <w:rPr>
-        <w:b/>
-        <w:bCs/>
-      </w:rPr>
-    </w:tblStylePr>
-    <w:tblStylePr w:type="lastCol">
-      <w:rPr>
-        <w:b/>
-        <w:bCs/>
-      </w:rPr>
-    </w:tblStylePr>
-    <w:tblStylePr w:type="band1Vert">
-      <w:tblPr/>
-      <w:tcPr>
-        <w:tcBorders>
-          <w:left w:val="nil"/>
-          <w:right w:val="nil"/>
-          <w:insideH w:val="nil"/>
-          <w:insideV w:val="nil"/>
-        </w:tcBorders>
-        <w:shd w:val="clear" w:color="auto" w:fill="C0C0C0" w:themeFill="text1" w:themeFillTint="3F"/>
-      </w:tcPr>
-    </w:tblStylePr>
-    <w:tblStylePr w:type="band1Horz">
-      <w:tblPr/>
-      <w:tcPr>
-        <w:tcBorders>
-          <w:left w:val="nil"/>
-          <w:right w:val="nil"/>
-          <w:insideH w:val="nil"/>
-          <w:insideV w:val="nil"/>
-        </w:tcBorders>
-        <w:shd w:val="clear" w:color="auto" w:fill="C0C0C0" w:themeFill="text1" w:themeFillTint="3F"/>
-      </w:tcPr>
-    </w:tblStylePr>
-  </w:style>
-  <w:style w:type="table" w:styleId="HelleSchattierung-Akzent1">
-    <w:name w:val="Light Shading Accent 1"/>
-    <w:basedOn w:val="NormaleTabelle"/>
-    <w:uiPriority w:val="60"/>
-    <w:rsid w:val="009622D1"/>
-    <w:rPr>
-      <w:color w:val="365F91" w:themeColor="accent1" w:themeShade="BF"/>
-    </w:rPr>
-    <w:tblPr>
-      <w:tblStyleRowBandSize w:val="1"/>
-      <w:tblStyleColBandSize w:val="1"/>
-      <w:tblInd w:w="0" w:type="dxa"/>
-      <w:tblBorders>
-        <w:top w:val="single" w:sz="8" w:space="0" w:color="4F81BD" w:themeColor="accent1"/>
-        <w:bottom w:val="single" w:sz="8" w:space="0" w:color="4F81BD" w:themeColor="accent1"/>
-      </w:tblBorders>
-      <w:tblCellMar>
-        <w:top w:w="0" w:type="dxa"/>
-        <w:left w:w="108" w:type="dxa"/>
-        <w:bottom w:w="0" w:type="dxa"/>
-        <w:right w:w="108" w:type="dxa"/>
-      </w:tblCellMar>
-    </w:tblPr>
-    <w:tblStylePr w:type="firstRow">
-      <w:pPr>
-        <w:spacing w:before="0" w:after="0" w:line="240" w:lineRule="auto"/>
-      </w:pPr>
-      <w:rPr>
-        <w:b/>
-        <w:bCs/>
-      </w:rPr>
-      <w:tblPr/>
-      <w:tcPr>
-        <w:tcBorders>
-          <w:top w:val="single" w:sz="8" w:space="0" w:color="4F81BD" w:themeColor="accent1"/>
-          <w:left w:val="nil"/>
-          <w:bottom w:val="single" w:sz="8" w:space="0" w:color="4F81BD" w:themeColor="accent1"/>
-          <w:right w:val="nil"/>
-          <w:insideH w:val="nil"/>
-          <w:insideV w:val="nil"/>
-        </w:tcBorders>
-      </w:tcPr>
-    </w:tblStylePr>
-    <w:tblStylePr w:type="lastRow">
-      <w:pPr>
-        <w:spacing w:before="0" w:after="0" w:line="240" w:lineRule="auto"/>
-      </w:pPr>
-      <w:rPr>
-        <w:b/>
-        <w:bCs/>
-      </w:rPr>
-      <w:tblPr/>
-      <w:tcPr>
-        <w:tcBorders>
-          <w:top w:val="single" w:sz="8" w:space="0" w:color="4F81BD" w:themeColor="accent1"/>
-          <w:left w:val="nil"/>
-          <w:bottom w:val="single" w:sz="8" w:space="0" w:color="4F81BD" w:themeColor="accent1"/>
-          <w:right w:val="nil"/>
-          <w:insideH w:val="nil"/>
-          <w:insideV w:val="nil"/>
-        </w:tcBorders>
-      </w:tcPr>
-    </w:tblStylePr>
-    <w:tblStylePr w:type="firstCol">
-      <w:rPr>
-        <w:b/>
-        <w:bCs/>
-      </w:rPr>
-    </w:tblStylePr>
-    <w:tblStylePr w:type="lastCol">
-      <w:rPr>
-        <w:b/>
-        <w:bCs/>
-      </w:rPr>
-    </w:tblStylePr>
-    <w:tblStylePr w:type="band1Vert">
-      <w:tblPr/>
-      <w:tcPr>
-        <w:tcBorders>
-          <w:left w:val="nil"/>
-          <w:right w:val="nil"/>
-          <w:insideH w:val="nil"/>
-          <w:insideV w:val="nil"/>
-        </w:tcBorders>
-        <w:shd w:val="clear" w:color="auto" w:fill="D3DFEE" w:themeFill="accent1" w:themeFillTint="3F"/>
-      </w:tcPr>
-    </w:tblStylePr>
-    <w:tblStylePr w:type="band1Horz">
-      <w:tblPr/>
-      <w:tcPr>
-        <w:tcBorders>
-          <w:left w:val="nil"/>
-          <w:right w:val="nil"/>
-          <w:insideH w:val="nil"/>
-          <w:insideV w:val="nil"/>
-        </w:tcBorders>
-        <w:shd w:val="clear" w:color="auto" w:fill="D3DFEE" w:themeFill="accent1" w:themeFillTint="3F"/>
-      </w:tcPr>
-    </w:tblStylePr>
-  </w:style>
-  <w:style w:type="paragraph" w:styleId="Sprechblasentext">
-    <w:name w:val="Balloon Text"/>
-    <w:basedOn w:val="Standard"/>
-    <w:link w:val="SprechblasentextZeichen"/>
-    <w:uiPriority w:val="99"/>
-    <w:semiHidden/>
-    <w:unhideWhenUsed/>
-    <w:rsid w:val="006014BA"/>
-    <w:rPr>
-      <w:rFonts w:ascii="Lucida Grande" w:hAnsi="Lucida Grande" w:cs="Lucida Grande"/>
-      <w:sz w:val="18"/>
-      <w:szCs w:val="18"/>
-    </w:rPr>
-  </w:style>
-  <w:style w:type="character" w:customStyle="1" w:styleId="SprechblasentextZeichen">
-    <w:name w:val="Sprechblasentext Zeichen"/>
-    <w:basedOn w:val="Absatzstandardschriftart"/>
-    <w:link w:val="Sprechblasentext"/>
-    <w:uiPriority w:val="99"/>
-    <w:semiHidden/>
-    <w:rsid w:val="006014BA"/>
-    <w:rPr>
-      <w:rFonts w:ascii="Lucida Grande" w:hAnsi="Lucida Grande" w:cs="Lucida Grande"/>
-      <w:sz w:val="18"/>
-      <w:szCs w:val="18"/>
-    </w:rPr>
-  </w:style>
-  <w:style w:type="paragraph" w:styleId="Listenabsatz">
-    <w:name w:val="List Paragraph"/>
-    <w:basedOn w:val="Standard"/>
-    <w:uiPriority w:val="34"/>
-    <w:qFormat/>
-    <w:rsid w:val="004B5385"/>
-    <w:pPr>
-      <w:ind w:left="720"/>
-      <w:contextualSpacing/>
-    </w:pPr>
-  </w:style>
-  <w:style w:type="paragraph" w:styleId="Kopfzeile">
-    <w:name w:val="header"/>
-    <w:basedOn w:val="Standard"/>
-    <w:link w:val="KopfzeileZeichen"/>
-    <w:uiPriority w:val="99"/>
-    <w:unhideWhenUsed/>
-    <w:rsid w:val="00DE3F99"/>
-    <w:pPr>
-      <w:tabs>
-        <w:tab w:val="center" w:pos="4703"/>
-        <w:tab w:val="right" w:pos="9406"/>
-      </w:tabs>
-    </w:pPr>
-  </w:style>
-  <w:style w:type="character" w:customStyle="1" w:styleId="KopfzeileZeichen">
-    <w:name w:val="Kopfzeile Zeichen"/>
-    <w:basedOn w:val="Absatzstandardschriftart"/>
-    <w:link w:val="Kopfzeile"/>
-    <w:uiPriority w:val="99"/>
-    <w:rsid w:val="00DE3F99"/>
-  </w:style>
-  <w:style w:type="paragraph" w:styleId="Fuzeile">
-    <w:name w:val="footer"/>
-    <w:basedOn w:val="Standard"/>
-    <w:link w:val="FuzeileZeichen"/>
-    <w:uiPriority w:val="99"/>
-    <w:unhideWhenUsed/>
-    <w:rsid w:val="00DE3F99"/>
-    <w:pPr>
-      <w:tabs>
-        <w:tab w:val="center" w:pos="4703"/>
-        <w:tab w:val="right" w:pos="9406"/>
-      </w:tabs>
-    </w:pPr>
-  </w:style>
-  <w:style w:type="character" w:customStyle="1" w:styleId="FuzeileZeichen">
-    <w:name w:val="Fußzeile Zeichen"/>
-    <w:basedOn w:val="Absatzstandardschriftart"/>
-    <w:link w:val="Fuzeile"/>
-    <w:uiPriority w:val="99"/>
-    <w:rsid w:val="00DE3F99"/>
-  </w:style>
-  <w:style w:type="character" w:customStyle="1" w:styleId="berschrift1Zeichen">
-    <w:name w:val="Überschrift 1 Zeichen"/>
-    <w:basedOn w:val="Absatzstandardschriftart"/>
-    <w:link w:val="berschrift1"/>
-    <w:uiPriority w:val="9"/>
-    <w:rsid w:val="00810BA2"/>
-    <w:rPr>
-      <w:rFonts w:asciiTheme="majorHAnsi" w:eastAsiaTheme="majorEastAsia" w:hAnsiTheme="majorHAnsi" w:cstheme="majorBidi"/>
-      <w:b/>
-      <w:bCs/>
-      <w:color w:val="345A8A" w:themeColor="accent1" w:themeShade="B5"/>
-      <w:sz w:val="32"/>
-      <w:szCs w:val="32"/>
-    </w:rPr>
-  </w:style>
-  <w:style w:type="character" w:styleId="GesichteterLink">
-    <w:name w:val="FollowedHyperlink"/>
-    <w:basedOn w:val="Absatzstandardschriftart"/>
-    <w:uiPriority w:val="99"/>
-    <w:semiHidden/>
-    <w:unhideWhenUsed/>
-    <w:rsid w:val="008A03B0"/>
-    <w:rPr>
-      <w:color w:val="800080" w:themeColor="followedHyperlink"/>
-      <w:u w:val="single"/>
-    </w:rPr>
-  </w:style>
-  <w:style w:type="paragraph" w:styleId="HTMLVorformatiert">
-    <w:name w:val="HTML Preformatted"/>
-    <w:basedOn w:val="Standard"/>
-    <w:link w:val="HTMLVorformatiertZeichen"/>
-    <w:uiPriority w:val="99"/>
-    <w:semiHidden/>
-    <w:unhideWhenUsed/>
-    <w:rsid w:val="005D5DA4"/>
-    <w:rPr>
-      <w:rFonts w:ascii="Courier" w:hAnsi="Courier"/>
-    </w:rPr>
-  </w:style>
-  <w:style w:type="character" w:customStyle="1" w:styleId="HTMLVorformatiertZeichen">
-    <w:name w:val="HTML Vorformatiert Zeichen"/>
-    <w:basedOn w:val="Absatzstandardschriftart"/>
-    <w:link w:val="HTMLVorformatiert"/>
+  <w:style w:type="character" w:customStyle="1" w:styleId="HTMLPreformattedChar">
+    <w:name w:val="HTML Preformatted Char"/>
+    <w:basedOn w:val="DefaultParagraphFont"/>
+    <w:link w:val="HTMLPreformatted"/>
     <w:uiPriority w:val="99"/>
     <w:semiHidden/>
     <w:rsid w:val="005D5DA4"/>

</xml_diff>